<commit_message>
Documento de diseño definitivo
Et voilà !
</commit_message>
<xml_diff>
--- a/Documentacion/Diseño y mecanicas/DESIGN.docx
+++ b/Documentacion/Diseño y mecanicas/DESIGN.docx
@@ -3804,12 +3804,12 @@
                   <wp:anchor distT="0" distB="0" distL="114300" distR="114300" simplePos="0" relativeHeight="251661312" behindDoc="0" locked="0" layoutInCell="1" allowOverlap="1">
                     <wp:simplePos x="0" y="0"/>
                     <wp:positionH relativeFrom="page">
-                      <wp:posOffset>3267075</wp:posOffset>
+                      <wp:posOffset>3267986</wp:posOffset>
                     </wp:positionH>
                     <wp:positionV relativeFrom="page">
-                      <wp:posOffset>8286751</wp:posOffset>
+                      <wp:posOffset>8189843</wp:posOffset>
                     </wp:positionV>
-                    <wp:extent cx="3657600" cy="1325880"/>
+                    <wp:extent cx="3657600" cy="1421296"/>
                     <wp:effectExtent l="0" t="0" r="7620" b="7620"/>
                     <wp:wrapNone/>
                     <wp:docPr id="32" name="Cuadro de texto 32"/>
@@ -3821,7 +3821,7 @@
                           <wps:spPr>
                             <a:xfrm>
                               <a:off x="0" y="0"/>
-                              <a:ext cx="3657600" cy="1325880"/>
+                              <a:ext cx="3657600" cy="1421296"/>
                             </a:xfrm>
                             <a:prstGeom prst="rect">
                               <a:avLst/>
@@ -3917,17 +3917,7 @@
                                     <w:sz w:val="26"/>
                                     <w:szCs w:val="26"/>
                                   </w:rPr>
-                                  <w:t>Jorge García García</w:t>
-                                </w:r>
-                                <w:bookmarkStart w:id="0" w:name="_GoBack"/>
-                                <w:bookmarkEnd w:id="0"/>
-                                <w:r>
-                                  <w:rPr>
-                                    <w:color w:val="5B9BD5" w:themeColor="accent1"/>
-                                    <w:sz w:val="26"/>
-                                    <w:szCs w:val="26"/>
-                                  </w:rPr>
-                                  <w:t xml:space="preserve">             09073317 R</w:t>
+                                  <w:t>Jorge García García             09073317 R</w:t>
                                 </w:r>
                               </w:p>
                               <w:p>
@@ -3939,6 +3929,22 @@
                                     <w:szCs w:val="26"/>
                                   </w:rPr>
                                 </w:pPr>
+                                <w:r>
+                                  <w:rPr>
+                                    <w:color w:val="5B9BD5" w:themeColor="accent1"/>
+                                    <w:sz w:val="26"/>
+                                    <w:szCs w:val="26"/>
+                                  </w:rPr>
+                                  <w:t>Daniel Díaz López</w:t>
+                                </w:r>
+                                <w:r>
+                                  <w:rPr>
+                                    <w:color w:val="5B9BD5" w:themeColor="accent1"/>
+                                    <w:sz w:val="26"/>
+                                    <w:szCs w:val="26"/>
+                                  </w:rPr>
+                                  <w:t xml:space="preserve">                </w:t>
+                                </w:r>
                               </w:p>
                               <w:p>
                                 <w:pPr>
@@ -3994,7 +4000,7 @@
                     <v:stroke joinstyle="miter"/>
                     <v:path gradientshapeok="t" o:connecttype="rect"/>
                   </v:shapetype>
-                  <v:shape id="Cuadro de texto 32" o:spid="_x0000_s1056" type="#_x0000_t202" style="position:absolute;margin-left:257.25pt;margin-top:652.5pt;width:4in;height:104.4pt;z-index:251661312;visibility:visible;mso-wrap-style:square;mso-width-percent:450;mso-height-percent:0;mso-wrap-distance-left:9pt;mso-wrap-distance-top:0;mso-wrap-distance-right:9pt;mso-wrap-distance-bottom:0;mso-position-horizontal:absolute;mso-position-horizontal-relative:page;mso-position-vertical:absolute;mso-position-vertical-relative:page;mso-width-percent:450;mso-height-percent:0;mso-width-relative:page;mso-height-relative:margin;v-text-anchor:bottom" o:gfxdata="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" filled="f" stroked="f" strokeweight=".5pt">
+                  <v:shape id="Cuadro de texto 32" o:spid="_x0000_s1056" type="#_x0000_t202" style="position:absolute;margin-left:257.3pt;margin-top:644.85pt;width:4in;height:111.9pt;z-index:251661312;visibility:visible;mso-wrap-style:square;mso-width-percent:450;mso-height-percent:0;mso-wrap-distance-left:9pt;mso-wrap-distance-top:0;mso-wrap-distance-right:9pt;mso-wrap-distance-bottom:0;mso-position-horizontal:absolute;mso-position-horizontal-relative:page;mso-position-vertical:absolute;mso-position-vertical-relative:page;mso-width-percent:450;mso-height-percent:0;mso-width-relative:page;mso-height-relative:margin;v-text-anchor:bottom" o:gfxdata="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" filled="f" stroked="f" strokeweight=".5pt">
                     <v:textbox inset="0,0,0,0">
                       <w:txbxContent>
                         <w:p>
@@ -4066,17 +4072,7 @@
                               <w:sz w:val="26"/>
                               <w:szCs w:val="26"/>
                             </w:rPr>
-                            <w:t>Jorge García García</w:t>
-                          </w:r>
-                          <w:bookmarkStart w:id="1" w:name="_GoBack"/>
-                          <w:bookmarkEnd w:id="1"/>
-                          <w:r>
-                            <w:rPr>
-                              <w:color w:val="5B9BD5" w:themeColor="accent1"/>
-                              <w:sz w:val="26"/>
-                              <w:szCs w:val="26"/>
-                            </w:rPr>
-                            <w:t xml:space="preserve">             09073317 R</w:t>
+                            <w:t>Jorge García García             09073317 R</w:t>
                           </w:r>
                         </w:p>
                         <w:p>
@@ -4088,6 +4084,22 @@
                               <w:szCs w:val="26"/>
                             </w:rPr>
                           </w:pPr>
+                          <w:r>
+                            <w:rPr>
+                              <w:color w:val="5B9BD5" w:themeColor="accent1"/>
+                              <w:sz w:val="26"/>
+                              <w:szCs w:val="26"/>
+                            </w:rPr>
+                            <w:t>Daniel Díaz López</w:t>
+                          </w:r>
+                          <w:r>
+                            <w:rPr>
+                              <w:color w:val="5B9BD5" w:themeColor="accent1"/>
+                              <w:sz w:val="26"/>
+                              <w:szCs w:val="26"/>
+                            </w:rPr>
+                            <w:t xml:space="preserve">                </w:t>
+                          </w:r>
                         </w:p>
                         <w:p>
                           <w:pPr>
@@ -4129,6 +4141,8 @@
             <w:br w:type="page"/>
           </w:r>
         </w:p>
+        <w:bookmarkStart w:id="0" w:name="_GoBack" w:displacedByCustomXml="next"/>
+        <w:bookmarkEnd w:id="0" w:displacedByCustomXml="next"/>
       </w:sdtContent>
     </w:sdt>
     <w:p>
@@ -5353,135 +5367,135 @@
       <w:pPr>
         <w:pStyle w:val="Ttulo1"/>
       </w:pPr>
-      <w:bookmarkStart w:id="2" w:name="_Toc511217034"/>
+      <w:bookmarkStart w:id="1" w:name="_Toc511217034"/>
       <w:r>
         <w:lastRenderedPageBreak/>
         <w:t>Introducción</w:t>
+      </w:r>
+      <w:bookmarkEnd w:id="1"/>
+    </w:p>
+    <w:p>
+      <w:pPr>
+        <w:pStyle w:val="Ttulo2"/>
+      </w:pPr>
+      <w:bookmarkStart w:id="2" w:name="_Toc511217035"/>
+      <w:r>
+        <w:t>Historia</w:t>
       </w:r>
       <w:bookmarkEnd w:id="2"/>
     </w:p>
     <w:p>
-      <w:pPr>
-        <w:pStyle w:val="Ttulo2"/>
-      </w:pPr>
-      <w:bookmarkStart w:id="3" w:name="_Toc511217035"/>
-      <w:r>
-        <w:t>Historia</w:t>
-      </w:r>
-      <w:bookmarkEnd w:id="3"/>
+      <w:r>
+        <w:t>Corría el año 2025. La humanidad continuaba infatigable con su avance tecnológico. Numerosos colonos habían viajado ya a Marte y la estación espacial internacional comenzaba a asemejarse a lo que conocemos como un puerto espacial gracias a la ciencia ficción. La construcción de cohetes se había abaratado y cualquier país medianamente desarrollado podía permitirse el lujo de enviar patriotas a la órbita terrestre.</w:t>
+      </w:r>
     </w:p>
     <w:p>
       <w:r>
-        <w:t>Corría el año 2025. La humanidad continuaba infatigable con su avance tecnológico. Numerosos colonos habían viajado ya a Marte y la estación espacial internacional comenzaba a asemejarse a lo que conocemos como un puerto espacial gracias a la ciencia ficción. La construcción de cohetes se había abaratado y cualquier país medianamente desarrollado podía permitirse el lujo de enviar patriotas a la órbita terrestre.</w:t>
+        <w:t>Un puerto espacial, personas subiendo hasta allí en lanzaderas como quien coge el metro y multitud de colonos saliendo de él en dirección al planeta rojo. La economía espacial progresaba y nuestro ego aumentaba al vernos cada vez más cerca de los relatos de Assimov.</w:t>
       </w:r>
     </w:p>
     <w:p>
       <w:r>
-        <w:t>Un puerto espacial, personas subiendo hasta allí en lanzaderas como quien coge el metro y multitud de colonos saliendo de él en dirección al planeta rojo. La economía espacial progresaba y nuestro ego aumentaba al vernos cada vez más cerca de los relatos de Assimov.</w:t>
+        <w:t>Por eso, cuando llegaron no tuvimos cautela. En ningún momento desconfiamos o nos mostramos recelosos. Un día se detectó una señal de radio proveniente del cinturón de asteroides y, cinco horas más tarde unas gigantescas naves negras llegaban a la órbita de nuestro planeta, haciendo sombra en su superficie.</w:t>
       </w:r>
     </w:p>
     <w:p>
       <w:r>
-        <w:t>Por eso, cuando llegaron no tuvimos cautela. En ningún momento desconfiamos o nos mostramos recelosos. Un día se detectó una señal de radio proveniente del cinturón de asteroides y, cinco horas más tarde unas gigantescas naves negras llegaban a la órbita de nuestro planeta, haciendo sombra en su superficie.</w:t>
+        <w:t>Mandaron una pequeña comitiva a nuestra estación espacial. A un lado de la mesa los mandatarios de los países más importantes, con el zopenco de EEUU a la cabeza, al otro unos seres bastante más parecidos a los hombrecillos verdes de las pelis de los 90 de lo que cabría esperar en un guion decente. En cualquier caso, hablaban un perfecto inglés que ya envidiarían muchos de nuestros políticos. ¿Cómo era esto posible? – fue lo primero que preguntó con la boca abierta y tono bobalicón la especie humana.</w:t>
       </w:r>
     </w:p>
     <w:p>
       <w:r>
-        <w:t>Mandaron una pequeña comitiva a nuestra estación espacial. A un lado de la mesa los mandatarios de los países más importantes, con el zopenco de EEUU a la cabeza, al otro unos seres bastante más parecidos a los hombrecillos verdes de las pelis de los 90 de lo que cabría esperar en un guion decente. En cualquier caso, hablaban un perfecto inglés que ya envidiarían muchos de nuestros políticos. ¿Cómo era esto posible? – fue lo primero que preguntó con la boca abierta y tono bobalicón la especie humana.</w:t>
+        <w:t>A la reunión habían portado un objeto voluminoso, que en ese momento dejaron sobre la mesa: la sonda Voyager. Habían tenido tiempo de analizar nuestra cultura y nuestro idioma y hasta de fabricarse un traductor. No es por hacer un chiste con su color de piel, pero esos tipos eran la pera, al menos eso nos parecía en aquel momento.</w:t>
       </w:r>
     </w:p>
     <w:p>
       <w:r>
-        <w:t>A la reunión habían portado un objeto voluminoso, que en ese momento dejaron sobre la mesa: la sonda Voyager. Habían tenido tiempo de analizar nuestra cultura y nuestro idioma y hasta de fabricarse un traductor. No es por hacer un chiste con su color de piel, pero esos tipos eran la pera, al menos eso nos parecía en aquel momento.</w:t>
+        <w:t>Sea como fuere, estuvieron hablando horas. Tras los saludos iniciales habían prohibido a la prensa seguir retransmitiendo, así que nosotros aquí abajo solo pudimos esperar inquietos a que los peces gordos terminaran. Cuando se retomó la transmisión, les brillaban los ojos de pura ambición y codicia. El estadounidense y sus colegas habían formado un tratado de paz y un contrato que aseguraba el intercambio cultural y tecnológico para los próximos 50 años. Al susodicho se le nombró máximo representante de la humanidad, así como co-representantes a los líderes de Alemania, China, Emiratos Árabes y Reino Unido.</w:t>
       </w:r>
     </w:p>
     <w:p>
       <w:r>
-        <w:t>Sea como fuere, estuvieron hablando horas. Tras los saludos iniciales habían prohibido a la prensa seguir retransmitiendo, así que nosotros aquí abajo solo pudimos esperar inquietos a que los peces gordos terminaran. Cuando se retomó la transmisión, les brillaban los ojos de pura ambición y codicia. El estadounidense y sus colegas habían formado un tratado de paz y un contrato que aseguraba el intercambio cultural y tecnológico para los próximos 50 años. Al susodicho se le nombró máximo representante de la humanidad, así como co-representantes a los líderes de Alemania, China, Emiratos Árabes y Reino Unido.</w:t>
+        <w:t>Los aliens fueron bajando a nuestro planeta progresivamente en los años posteriores. Hicieron turismo, se establecieron, montaron negocios...y nosotros aprovechamos todo lo que pudimos para aprender de su tecnología. Por supuesto, hubo disturbios, racismo, asesinatos… Se fueron integrando poco a poco, pero hubo bastantes roces por parte de ambos bandos.</w:t>
       </w:r>
     </w:p>
     <w:p>
       <w:r>
-        <w:t>Los aliens fueron bajando a nuestro planeta progresivamente en los años posteriores. Hicieron turismo, se establecieron, montaron negocios...y nosotros aprovechamos todo lo que pudimos para aprender de su tecnología. Por supuesto, hubo disturbios, racismo, asesinatos… Se fueron integrando poco a poco, pero hubo bastantes roces por parte de ambos bandos.</w:t>
+        <w:t xml:space="preserve">Aproximadamente 25 años después de su llegada, contaban ya con sus propios barrios, la mayoría de ellos suburbios, y nosotros habíamos incorporado a nuestra vida diaria algunos avances y juguetitos, aunque dicho sea de paso nuestro ritmo de aprendizaje era penosamente </w:t>
+      </w:r>
+      <w:r>
+        <w:lastRenderedPageBreak/>
+        <w:t>lento. Era casi como si ellos nos ralentizaran a propósito, dándonos la información con cuentagotas.</w:t>
       </w:r>
     </w:p>
     <w:p>
       <w:r>
-        <w:t xml:space="preserve">Aproximadamente 25 años después de su llegada, contaban ya con sus propios barrios, la mayoría de ellos suburbios, y nosotros habíamos incorporado a nuestra vida diaria algunos avances y juguetitos, aunque dicho sea de paso nuestro ritmo de aprendizaje era penosamente </w:t>
-      </w:r>
-      <w:r>
-        <w:lastRenderedPageBreak/>
-        <w:t>lento. Era casi como si ellos nos ralentizaran a propósito, dándonos la información con cuentagotas.</w:t>
+        <w:t>Con todo, hubo novedades en el campo de las armas, las comunicaciones, la cocina y revolucionaron la industria del masaje, así como otros lujos. Pero todo en negocios, locales más o menos clandestinos dependiendo del tipo de asuntos a tratar o laboratorios de investigación en los que eran ellos los que manejaban la tecnología. En definitiva, cambió des de los museos hasta la delincuencia, pero siempre con la tutela de aquellos seres.</w:t>
       </w:r>
     </w:p>
     <w:p>
       <w:r>
-        <w:t>Con todo, hubo novedades en el campo de las armas, las comunicaciones, la cocina y revolucionaron la industria del masaje, así como otros lujos. Pero todo en negocios, locales más o menos clandestinos dependiendo del tipo de asuntos a tratar o laboratorios de investigación en los que eran ellos los que manejaban la tecnología. En definitiva, cambió des de los museos hasta la delincuencia, pero siempre con la tutela de aquellos seres.</w:t>
+        <w:t>Éramos felices y confiados. Ingenuos. Y para cuando nos dimos cuenta ya era demasiado tarde.</w:t>
       </w:r>
     </w:p>
     <w:p>
       <w:r>
-        <w:t>Éramos felices y confiados. Ingenuos. Y para cuando nos dimos cuenta ya era demasiado tarde.</w:t>
+        <w:t>El 8 de Julio del año 2052 de la que fue nuestra era los aliens se levantaron contra nosotros. Los ejércitos no pudieron hacerles frente; las comunicaciones fueron interrumpidas y los mandatarios fueron secuestrados. Se les obligó a firmar un nuevo tratado, esta vez a punta de pistola, en el que les entregamos literalmente el mundo.</w:t>
       </w:r>
     </w:p>
     <w:p>
       <w:r>
-        <w:t>El 8 de Julio del año 2052 de la que fue nuestra era los aliens se levantaron contra nosotros. Los ejércitos no pudieron hacerles frente; las comunicaciones fueron interrumpidas y los mandatarios fueron secuestrados. Se les obligó a firmar un nuevo tratado, esta vez a punta de pistola, en el que les entregamos literalmente el mundo.</w:t>
+        <w:t>Un nuevo orden fue establecido. Se instauró la ley marcial: había toque de queda se nos vigilaba. Podíamos vivir en nuestro propio planeta siempre y cuando supiéramos quien mandaba y nos portáramos bien. El que no cumplía era detenido o simplemente desaparecía, así como muchos otros que no habían hecho nada.</w:t>
       </w:r>
     </w:p>
     <w:p>
       <w:r>
-        <w:t>Un nuevo orden fue establecido. Se instauró la ley marcial: había toque de queda se nos vigilaba. Podíamos vivir en nuestro propio planeta siempre y cuando supiéramos quien mandaba y nos portáramos bien. El que no cumplía era detenido o simplemente desaparecía, así como muchos otros que no habían hecho nada.</w:t>
+        <w:t>Entre los propios humanos surgieron bandos. Los hubo que se vendieron y se pusieron dócilmente al servicio de los aliens. Se les instalaron implantes cibernéticos, se les mejoró hasta el punto de poder debatirse si podían seguir considerándose humanos, y pasaron trabajar en la policía, en la administración o en otros cargos similares.</w:t>
       </w:r>
     </w:p>
     <w:p>
       <w:r>
-        <w:t>Entre los propios humanos surgieron bandos. Los hubo que se vendieron y se pusieron dócilmente al servicio de los aliens. Se les instalaron implantes cibernéticos, se les mejoró hasta el punto de poder debatirse si podían seguir considerándose humanos, y pasaron trabajar en la policía, en la administración o en otros cargos similares.</w:t>
+        <w:t>Otros sin embargo se opusieron e intentaron resistir. Incluso antes del levantamiento algunos grupos desconfiaban ya de ellos, unos más paranoicos que otros. Pero, oh ironía del destino, fueron precisamente ellos, su preparación, su armamento, sus refugios, su comida y sus estrategias los que posibilitaron la aparición de esas resistencias. Resistieron y se hicieron relativamente fuertes en algunos puntos del planeta, usando contra los invasores parte de su propia tecnología.</w:t>
       </w:r>
     </w:p>
     <w:p>
       <w:r>
-        <w:t>Otros sin embargo se opusieron e intentaron resistir. Incluso antes del levantamiento algunos grupos desconfiaban ya de ellos, unos más paranoicos que otros. Pero, oh ironía del destino, fueron precisamente ellos, su preparación, su armamento, sus refugios, su comida y sus estrategias los que posibilitaron la aparición de esas resistencias. Resistieron y se hicieron relativamente fuertes en algunos puntos del planeta, usando contra los invasores parte de su propia tecnología.</w:t>
+        <w:t>En 2053 se libraba una auténtica guerra de guerrillas en campos y ciudades. Se sucedían pequeñas escaramuzas y atentados por parte de la resistencia terrestre, hasta que el 18 de septiembre de ese mismo año un grupo de rebeldes liderados por el ex-capitán Erik Ivanov consiguieron subir e infiltrarse en la estación espacial internacional. Desde allí, grupos de cinco valientes lograron abordar las escasas seis naves de los aliens que aún permanecían en órbita y, colocando ojivas nucleares en sus reactores, lograron volarlas por los aires.</w:t>
       </w:r>
     </w:p>
     <w:p>
       <w:r>
-        <w:t>En 2053 se libraba una auténtica guerra de guerrillas en campos y ciudades. Se sucedían pequeñas escaramuzas y atentados por parte de la resistencia terrestre, hasta que el 18 de septiembre de ese mismo año un grupo de rebeldes liderados por el ex-capitán Erik Ivanov consiguieron subir e infiltrarse en la estación espacial internacional. Desde allí, grupos de cinco valientes lograron abordar las escasas seis naves de los aliens que aún permanecían en órbita y, colocando ojivas nucleares en sus reactores, lograron volarlas por los aires.</w:t>
+        <w:t>Todos recordaremos mirar al cielo y ver los destellos y posteriormente la lluvia de restos desintegrándose en la atmósfera. Fue una gran victoria del bando humano, a coste de las vidas de treinta valientes terráqueos, y sirvió de inspiración para muchos.</w:t>
       </w:r>
     </w:p>
     <w:p>
       <w:r>
-        <w:t>Todos recordaremos mirar al cielo y ver los destellos y posteriormente la lluvia de restos desintegrándose en la atmósfera. Fue una gran victoria del bando humano, a coste de las vidas de treinta valientes terráqueos, y sirvió de inspiración para muchos.</w:t>
+        <w:t>Ahora los aliens están atrapados aquí y solo es cuestión de tiempo que uno de los dos bandos se declare vencedor. Actualmente nos encontramos en el año 2056 y la guerra continúa.</w:t>
       </w:r>
     </w:p>
     <w:p>
       <w:r>
-        <w:t>Ahora los aliens están atrapados aquí y solo es cuestión de tiempo que uno de los dos bandos se declare vencedor. Actualmente nos encontramos en el año 2056 y la guerra continúa.</w:t>
+        <w:t xml:space="preserve">Mi nombre es Diana Ilyina, serví como comandante en el ejército ruso hasta la desaparición del país en el 52 y conocía personalmente a Erik Ivanov. Tras el levantamiento el decidió seguir </w:t>
+      </w:r>
+      <w:r>
+        <w:lastRenderedPageBreak/>
+        <w:t>luchando, yo renuncié a ello para llevar una vida en paz con mi hija, aunque fuera bajo el yugo de los aliens. Me pidieron que ayudara, pero corté todo contacto con ellos. Una vez se instauró el nuevo régimen me asignaron un trabajo normal, una vida tranquila. Hasta que un día mi hija Anna desapareció.</w:t>
       </w:r>
     </w:p>
     <w:p>
       <w:r>
-        <w:t xml:space="preserve">Mi nombre es Diana Ilyina, serví como comandante en el ejército ruso hasta la desaparición del país en el 52 y conocía personalmente a Erik Ivanov. Tras el levantamiento el decidió seguir </w:t>
-      </w:r>
-      <w:r>
-        <w:lastRenderedPageBreak/>
-        <w:t>luchando, yo renuncié a ello para llevar una vida en paz con mi hija, aunque fuera bajo el yugo de los aliens. Me pidieron que ayudara, pero corté todo contacto con ellos. Una vez se instauró el nuevo régimen me asignaron un trabajo normal, una vida tranquila. Hasta que un día mi hija Anna desapareció.</w:t>
+        <w:t>No lucho por ideologías ni por nadie, tan solo por ella. Quiero encontrar a los responsables y rescatarla. Sobre todo, rescatarla. Cueste lo que cueste. Caiga quien caiga. Quien haya sido me lo pagará.</w:t>
       </w:r>
     </w:p>
     <w:p>
-      <w:r>
-        <w:t>No lucho por ideologías ni por nadie, tan solo por ella. Quiero encontrar a los responsables y rescatarla. Sobre todo, rescatarla. Cueste lo que cueste. Caiga quien caiga. Quien haya sido me lo pagará.</w:t>
-      </w:r>
-    </w:p>
-    <w:p>
       <w:pPr>
         <w:pStyle w:val="Ttulo2"/>
       </w:pPr>
-      <w:bookmarkStart w:id="4" w:name="_Toc511217036"/>
+      <w:bookmarkStart w:id="3" w:name="_Toc511217036"/>
       <w:r>
         <w:t>Tu hija</w:t>
       </w:r>
-      <w:bookmarkEnd w:id="4"/>
+      <w:bookmarkEnd w:id="3"/>
     </w:p>
     <w:p>
       <w:r>
@@ -5549,21 +5563,21 @@
       <w:pPr>
         <w:pStyle w:val="Ttulo1"/>
       </w:pPr>
-      <w:bookmarkStart w:id="5" w:name="_Toc511217037"/>
+      <w:bookmarkStart w:id="4" w:name="_Toc511217037"/>
       <w:r>
         <w:t>El juego</w:t>
       </w:r>
-      <w:bookmarkEnd w:id="5"/>
+      <w:bookmarkEnd w:id="4"/>
     </w:p>
     <w:p>
       <w:pPr>
         <w:pStyle w:val="Ttulo2"/>
       </w:pPr>
-      <w:bookmarkStart w:id="6" w:name="_Toc511217038"/>
+      <w:bookmarkStart w:id="5" w:name="_Toc511217038"/>
       <w:r>
         <w:t>Objetivo</w:t>
       </w:r>
-      <w:bookmarkEnd w:id="6"/>
+      <w:bookmarkEnd w:id="5"/>
     </w:p>
     <w:p>
       <w:r>
@@ -5595,11 +5609,11 @@
       <w:pPr>
         <w:pStyle w:val="Ttulo2"/>
       </w:pPr>
-      <w:bookmarkStart w:id="7" w:name="_Toc511217039"/>
+      <w:bookmarkStart w:id="6" w:name="_Toc511217039"/>
       <w:r>
         <w:t>Mecánicas</w:t>
       </w:r>
-      <w:bookmarkEnd w:id="7"/>
+      <w:bookmarkEnd w:id="6"/>
     </w:p>
     <w:p>
       <w:pPr>
@@ -5800,89 +5814,89 @@
       <w:pPr>
         <w:pStyle w:val="Ttulo2"/>
       </w:pPr>
-      <w:bookmarkStart w:id="8" w:name="_Toc511217040"/>
+      <w:bookmarkStart w:id="7" w:name="_Toc511217040"/>
       <w:r>
         <w:t>Economía</w:t>
+      </w:r>
+      <w:bookmarkEnd w:id="7"/>
+    </w:p>
+    <w:p>
+      <w:r>
+        <w:t>Como se explicó en los puntos 11 y 12 de las mecánicas, la moneda común serán las balas. Nos encontramos en un mundo devastado, la economía humana ha caído y nuestras monedas no valen nada. La única que tiene valor es la instaurada por los aliens tras la conquista del planeta, y no es plan que un insurgente hecho y derecho la use ¿no?</w:t>
+      </w:r>
+    </w:p>
+    <w:p>
+      <w:r>
+        <w:t>Así, se usarán las balas tanto para disparar como para comprar las mejoras a los vendedores locales</w:t>
+      </w:r>
+      <w:r>
+        <w:t>. Por tanto, el jugador deberá tener cuidado y hacer un correcto balance entre comprar mejoras y reservar munición para disparar en el siguiente nivel.</w:t>
+      </w:r>
+    </w:p>
+    <w:p>
+      <w:r>
+        <w:t>Y como las balas serán la moneda única del juego, pues por qué no usarlas también para…no se… ¿disparar? Todas las armas usarán esas balas del total de munición, pero cada una gastará más o menos balas en cada disparo en función del “tier” del arma.</w:t>
+      </w:r>
+    </w:p>
+    <w:p>
+      <w:r>
+        <w:t>Con todo, como somos unos desarrolladores majos, incluiremos en el juego un arma de nivel básico que no necesite munición por si el jugador ha sido muy manirroto</w:t>
+      </w:r>
+      <w:r>
+        <w:t xml:space="preserve"> y se encuentra sin balas en algún momento. </w:t>
+      </w:r>
+      <w:r>
+        <w:t>Esta arma</w:t>
+      </w:r>
+      <w:r>
+        <w:t xml:space="preserve"> será seguramente a melee, por lo que será m</w:t>
+      </w:r>
+      <w:r>
+        <w:t>ás difícil completar el nivel con ella.</w:t>
+      </w:r>
+      <w:r>
+        <w:t xml:space="preserve"> Mejor no </w:t>
+      </w:r>
+      <w:r>
+        <w:t>quedarse</w:t>
+      </w:r>
+      <w:r>
+        <w:t xml:space="preserve"> sin balas.</w:t>
+      </w:r>
+    </w:p>
+    <w:p>
+      <w:r>
+        <w:t>Con esto se anima al jugador a pensar y no gastar toda la moneda obtenida en mejoras y además se recompensa que durante los niveles</w:t>
+      </w:r>
+      <w:r>
+        <w:t xml:space="preserve"> se fallen la menor cantidad de balas posible.</w:t>
+      </w:r>
+    </w:p>
+    <w:p>
+      <w:r>
+        <w:t>Es importante, por tanto, establecer unos valores proporcionados entre la cantidad de munición que gasta cada arma en cada disparo, la cantidad de balas que cuestan las mejoras y la cantidad de balas que puede otorgar cada enemigo cuando lo matas.</w:t>
+      </w:r>
+    </w:p>
+    <w:p>
+      <w:pPr>
+        <w:pStyle w:val="Ttulo2"/>
+      </w:pPr>
+      <w:bookmarkStart w:id="8" w:name="_Toc511217041"/>
+      <w:r>
+        <w:lastRenderedPageBreak/>
+        <w:t>Niveles y apariencia</w:t>
       </w:r>
       <w:bookmarkEnd w:id="8"/>
     </w:p>
     <w:p>
-      <w:r>
-        <w:t>Como se explicó en los puntos 11 y 12 de las mecánicas, la moneda común serán las balas. Nos encontramos en un mundo devastado, la economía humana ha caído y nuestras monedas no valen nada. La única que tiene valor es la instaurada por los aliens tras la conquista del planeta, y no es plan que un insurgente hecho y derecho la use ¿no?</w:t>
-      </w:r>
-    </w:p>
-    <w:p>
-      <w:r>
-        <w:t>Así, se usarán las balas tanto para disparar como para comprar las mejoras a los vendedores locales</w:t>
-      </w:r>
-      <w:r>
-        <w:t>. Por tanto, el jugador deberá tener cuidado y hacer un correcto balance entre comprar mejoras y reservar munición para disparar en el siguiente nivel.</w:t>
-      </w:r>
-    </w:p>
-    <w:p>
-      <w:r>
-        <w:t>Y como las balas serán la moneda única del juego, pues por qué no usarlas también para…no se… ¿disparar? Todas las armas usarán esas balas del total de munición, pero cada una gastará más o menos balas en cada disparo en función del “tier” del arma.</w:t>
-      </w:r>
-    </w:p>
-    <w:p>
-      <w:r>
-        <w:t>Con todo, como somos unos desarrolladores majos, incluiremos en el juego un arma de nivel básico que no necesite munición por si el jugador ha sido muy manirroto</w:t>
-      </w:r>
-      <w:r>
-        <w:t xml:space="preserve"> y se encuentra sin balas en algún momento. </w:t>
-      </w:r>
-      <w:r>
-        <w:t>Esta arma</w:t>
-      </w:r>
-      <w:r>
-        <w:t xml:space="preserve"> será seguramente a melee, por lo que será m</w:t>
-      </w:r>
-      <w:r>
-        <w:t>ás difícil completar el nivel con ella.</w:t>
-      </w:r>
-      <w:r>
-        <w:t xml:space="preserve"> Mejor no </w:t>
-      </w:r>
-      <w:r>
-        <w:t>quedarse</w:t>
-      </w:r>
-      <w:r>
-        <w:t xml:space="preserve"> sin balas.</w:t>
-      </w:r>
-    </w:p>
-    <w:p>
-      <w:r>
-        <w:t>Con esto se anima al jugador a pensar y no gastar toda la moneda obtenida en mejoras y además se recompensa que durante los niveles</w:t>
-      </w:r>
-      <w:r>
-        <w:t xml:space="preserve"> se fallen la menor cantidad de balas posible.</w:t>
-      </w:r>
-    </w:p>
-    <w:p>
-      <w:r>
-        <w:t>Es importante, por tanto, establecer unos valores proporcionados entre la cantidad de munición que gasta cada arma en cada disparo, la cantidad de balas que cuestan las mejoras y la cantidad de balas que puede otorgar cada enemigo cuando lo matas.</w:t>
-      </w:r>
-    </w:p>
-    <w:p>
-      <w:pPr>
-        <w:pStyle w:val="Ttulo2"/>
-      </w:pPr>
-      <w:bookmarkStart w:id="9" w:name="_Toc511217041"/>
-      <w:r>
-        <w:lastRenderedPageBreak/>
-        <w:t>Niveles y apariencia</w:t>
+      <w:pPr>
+        <w:pStyle w:val="Ttulo3"/>
+      </w:pPr>
+      <w:bookmarkStart w:id="9" w:name="_Toc511217042"/>
+      <w:r>
+        <w:t>Look and Feel</w:t>
       </w:r>
       <w:bookmarkEnd w:id="9"/>
-    </w:p>
-    <w:p>
-      <w:pPr>
-        <w:pStyle w:val="Ttulo3"/>
-      </w:pPr>
-      <w:bookmarkStart w:id="10" w:name="_Toc511217042"/>
-      <w:r>
-        <w:t>Look and Feel</w:t>
-      </w:r>
-      <w:bookmarkEnd w:id="10"/>
     </w:p>
     <w:p>
       <w:r>
@@ -5936,11 +5950,11 @@
       <w:pPr>
         <w:pStyle w:val="Ttulo3"/>
       </w:pPr>
-      <w:bookmarkStart w:id="11" w:name="_Toc511217043"/>
+      <w:bookmarkStart w:id="10" w:name="_Toc511217043"/>
       <w:r>
         <w:t>Niveles</w:t>
       </w:r>
-      <w:bookmarkEnd w:id="11"/>
+      <w:bookmarkEnd w:id="10"/>
     </w:p>
     <w:p>
       <w:r>
@@ -5988,11 +6002,11 @@
       <w:pPr>
         <w:pStyle w:val="Ttulo3"/>
       </w:pPr>
-      <w:bookmarkStart w:id="12" w:name="_Toc511217044"/>
+      <w:bookmarkStart w:id="11" w:name="_Toc511217044"/>
       <w:r>
         <w:t>Menús y navegación</w:t>
       </w:r>
-      <w:bookmarkEnd w:id="12"/>
+      <w:bookmarkEnd w:id="11"/>
     </w:p>
     <w:p>
       <w:r>
@@ -6029,11 +6043,11 @@
       <w:pPr>
         <w:pStyle w:val="Ttulo2"/>
       </w:pPr>
-      <w:bookmarkStart w:id="13" w:name="_Toc511217045"/>
+      <w:bookmarkStart w:id="12" w:name="_Toc511217045"/>
       <w:r>
         <w:t>Los enemigos</w:t>
       </w:r>
-      <w:bookmarkEnd w:id="13"/>
+      <w:bookmarkEnd w:id="12"/>
     </w:p>
     <w:p>
       <w:r>
@@ -6240,7 +6254,7 @@
       <w:pPr>
         <w:pStyle w:val="Ttulo1"/>
       </w:pPr>
-      <w:bookmarkStart w:id="14" w:name="_Toc511217046"/>
+      <w:bookmarkStart w:id="13" w:name="_Toc511217046"/>
       <w:r>
         <w:rPr>
           <w:noProof/>
@@ -6473,7 +6487,7 @@
       <w:r>
         <w:t>Anexo 1: Arte conceptual y esquemas de diseño</w:t>
       </w:r>
-      <w:bookmarkEnd w:id="14"/>
+      <w:bookmarkEnd w:id="13"/>
     </w:p>
     <w:p>
       <w:r>
@@ -7293,6 +7307,284 @@
           <w:lang w:eastAsia="es-ES"/>
         </w:rPr>
         <w:lastRenderedPageBreak/>
+        <mc:AlternateContent>
+          <mc:Choice Requires="wps">
+            <w:drawing>
+              <wp:anchor distT="0" distB="0" distL="114300" distR="114300" simplePos="0" relativeHeight="251699200" behindDoc="0" locked="0" layoutInCell="1" allowOverlap="1" wp14:anchorId="634D457D" wp14:editId="266FA8F3">
+                <wp:simplePos x="0" y="0"/>
+                <wp:positionH relativeFrom="page">
+                  <wp:align>center</wp:align>
+                </wp:positionH>
+                <wp:positionV relativeFrom="paragraph">
+                  <wp:posOffset>4950957</wp:posOffset>
+                </wp:positionV>
+                <wp:extent cx="4482465" cy="635"/>
+                <wp:effectExtent l="0" t="0" r="0" b="0"/>
+                <wp:wrapTopAndBottom/>
+                <wp:docPr id="55" name="Cuadro de texto 55"/>
+                <wp:cNvGraphicFramePr/>
+                <a:graphic xmlns:a="http://schemas.openxmlformats.org/drawingml/2006/main">
+                  <a:graphicData uri="http://schemas.microsoft.com/office/word/2010/wordprocessingShape">
+                    <wps:wsp>
+                      <wps:cNvSpPr txBox="1"/>
+                      <wps:spPr>
+                        <a:xfrm>
+                          <a:off x="0" y="0"/>
+                          <a:ext cx="4482465" cy="635"/>
+                        </a:xfrm>
+                        <a:prstGeom prst="rect">
+                          <a:avLst/>
+                        </a:prstGeom>
+                        <a:solidFill>
+                          <a:prstClr val="white"/>
+                        </a:solidFill>
+                        <a:ln>
+                          <a:noFill/>
+                        </a:ln>
+                      </wps:spPr>
+                      <wps:txbx>
+                        <w:txbxContent>
+                          <w:p>
+                            <w:pPr>
+                              <w:pStyle w:val="Descripcin"/>
+                              <w:rPr>
+                                <w:noProof/>
+                              </w:rPr>
+                            </w:pPr>
+                            <w:r>
+                              <w:t xml:space="preserve">Figura </w:t>
+                            </w:r>
+                            <w:r>
+                              <w:fldChar w:fldCharType="begin"/>
+                            </w:r>
+                            <w:r>
+                              <w:instrText xml:space="preserve"> SEQ Figura \* ARABIC </w:instrText>
+                            </w:r>
+                            <w:r>
+                              <w:fldChar w:fldCharType="separate"/>
+                            </w:r>
+                            <w:r>
+                              <w:rPr>
+                                <w:noProof/>
+                              </w:rPr>
+                              <w:t>6</w:t>
+                            </w:r>
+                            <w:r>
+                              <w:fldChar w:fldCharType="end"/>
+                            </w:r>
+                            <w:r>
+                              <w:t xml:space="preserve">: </w:t>
+                            </w:r>
+                            <w:r>
+                              <w:t>Idea de diseño de enemigo y/o boss final</w:t>
+                            </w:r>
+                          </w:p>
+                        </w:txbxContent>
+                      </wps:txbx>
+                      <wps:bodyPr rot="0" spcFirstLastPara="0" vertOverflow="overflow" horzOverflow="overflow" vert="horz" wrap="square" lIns="0" tIns="0" rIns="0" bIns="0" numCol="1" spcCol="0" rtlCol="0" fromWordArt="0" anchor="t" anchorCtr="0" forceAA="0" compatLnSpc="1">
+                        <a:prstTxWarp prst="textNoShape">
+                          <a:avLst/>
+                        </a:prstTxWarp>
+                        <a:spAutoFit/>
+                      </wps:bodyPr>
+                    </wps:wsp>
+                  </a:graphicData>
+                </a:graphic>
+              </wp:anchor>
+            </w:drawing>
+          </mc:Choice>
+          <mc:Fallback>
+            <w:pict>
+              <v:shape w14:anchorId="634D457D" id="Cuadro de texto 55" o:spid="_x0000_s1062" type="#_x0000_t202" style="position:absolute;margin-left:0;margin-top:389.85pt;width:352.95pt;height:.05pt;z-index:251699200;visibility:visible;mso-wrap-style:square;mso-wrap-distance-left:9pt;mso-wrap-distance-top:0;mso-wrap-distance-right:9pt;mso-wrap-distance-bottom:0;mso-position-horizontal:center;mso-position-horizontal-relative:page;mso-position-vertical:absolute;mso-position-vertical-relative:text;v-text-anchor:top" o:gfxdata="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" stroked="f">
+                <v:textbox style="mso-fit-shape-to-text:t" inset="0,0,0,0">
+                  <w:txbxContent>
+                    <w:p>
+                      <w:pPr>
+                        <w:pStyle w:val="Descripcin"/>
+                        <w:rPr>
+                          <w:noProof/>
+                        </w:rPr>
+                      </w:pPr>
+                      <w:r>
+                        <w:t xml:space="preserve">Figura </w:t>
+                      </w:r>
+                      <w:r>
+                        <w:fldChar w:fldCharType="begin"/>
+                      </w:r>
+                      <w:r>
+                        <w:instrText xml:space="preserve"> SEQ Figura \* ARABIC </w:instrText>
+                      </w:r>
+                      <w:r>
+                        <w:fldChar w:fldCharType="separate"/>
+                      </w:r>
+                      <w:r>
+                        <w:rPr>
+                          <w:noProof/>
+                        </w:rPr>
+                        <w:t>6</w:t>
+                      </w:r>
+                      <w:r>
+                        <w:fldChar w:fldCharType="end"/>
+                      </w:r>
+                      <w:r>
+                        <w:t xml:space="preserve">: </w:t>
+                      </w:r>
+                      <w:r>
+                        <w:t>Idea de diseño de enemigo y/o boss final</w:t>
+                      </w:r>
+                    </w:p>
+                  </w:txbxContent>
+                </v:textbox>
+                <w10:wrap type="topAndBottom" anchorx="page"/>
+              </v:shape>
+            </w:pict>
+          </mc:Fallback>
+        </mc:AlternateContent>
+      </w:r>
+      <w:r>
+        <w:rPr>
+          <w:noProof/>
+          <w:lang w:eastAsia="es-ES"/>
+        </w:rPr>
+        <mc:AlternateContent>
+          <mc:Choice Requires="wps">
+            <w:drawing>
+              <wp:anchor distT="0" distB="0" distL="114300" distR="114300" simplePos="0" relativeHeight="251685888" behindDoc="0" locked="0" layoutInCell="1" allowOverlap="1" wp14:anchorId="0B321AE7" wp14:editId="1C3ED0E2">
+                <wp:simplePos x="0" y="0"/>
+                <wp:positionH relativeFrom="page">
+                  <wp:align>center</wp:align>
+                </wp:positionH>
+                <wp:positionV relativeFrom="paragraph">
+                  <wp:posOffset>7979327</wp:posOffset>
+                </wp:positionV>
+                <wp:extent cx="4482465" cy="635"/>
+                <wp:effectExtent l="0" t="0" r="0" b="0"/>
+                <wp:wrapTopAndBottom/>
+                <wp:docPr id="49" name="Cuadro de texto 49"/>
+                <wp:cNvGraphicFramePr/>
+                <a:graphic xmlns:a="http://schemas.openxmlformats.org/drawingml/2006/main">
+                  <a:graphicData uri="http://schemas.microsoft.com/office/word/2010/wordprocessingShape">
+                    <wps:wsp>
+                      <wps:cNvSpPr txBox="1"/>
+                      <wps:spPr>
+                        <a:xfrm>
+                          <a:off x="0" y="0"/>
+                          <a:ext cx="4482465" cy="635"/>
+                        </a:xfrm>
+                        <a:prstGeom prst="rect">
+                          <a:avLst/>
+                        </a:prstGeom>
+                        <a:solidFill>
+                          <a:prstClr val="white"/>
+                        </a:solidFill>
+                        <a:ln>
+                          <a:noFill/>
+                        </a:ln>
+                      </wps:spPr>
+                      <wps:txbx>
+                        <w:txbxContent>
+                          <w:p>
+                            <w:pPr>
+                              <w:pStyle w:val="Descripcin"/>
+                              <w:rPr>
+                                <w:noProof/>
+                              </w:rPr>
+                            </w:pPr>
+                            <w:r>
+                              <w:t xml:space="preserve">Figura </w:t>
+                            </w:r>
+                            <w:r>
+                              <w:fldChar w:fldCharType="begin"/>
+                            </w:r>
+                            <w:r>
+                              <w:instrText xml:space="preserve"> SEQ Figura \* ARABIC </w:instrText>
+                            </w:r>
+                            <w:r>
+                              <w:fldChar w:fldCharType="separate"/>
+                            </w:r>
+                            <w:r>
+                              <w:rPr>
+                                <w:noProof/>
+                              </w:rPr>
+                              <w:t>7</w:t>
+                            </w:r>
+                            <w:r>
+                              <w:fldChar w:fldCharType="end"/>
+                            </w:r>
+                            <w:r>
+                              <w:t xml:space="preserve">: </w:t>
+                            </w:r>
+                            <w:r>
+                              <w:t>Menú principal, esquema</w:t>
+                            </w:r>
+                          </w:p>
+                        </w:txbxContent>
+                      </wps:txbx>
+                      <wps:bodyPr rot="0" spcFirstLastPara="0" vertOverflow="overflow" horzOverflow="overflow" vert="horz" wrap="square" lIns="0" tIns="0" rIns="0" bIns="0" numCol="1" spcCol="0" rtlCol="0" fromWordArt="0" anchor="t" anchorCtr="0" forceAA="0" compatLnSpc="1">
+                        <a:prstTxWarp prst="textNoShape">
+                          <a:avLst/>
+                        </a:prstTxWarp>
+                        <a:spAutoFit/>
+                      </wps:bodyPr>
+                    </wps:wsp>
+                  </a:graphicData>
+                </a:graphic>
+              </wp:anchor>
+            </w:drawing>
+          </mc:Choice>
+          <mc:Fallback>
+            <w:pict>
+              <v:shape w14:anchorId="0B321AE7" id="Cuadro de texto 49" o:spid="_x0000_s1063" type="#_x0000_t202" style="position:absolute;margin-left:0;margin-top:628.3pt;width:352.95pt;height:.05pt;z-index:251685888;visibility:visible;mso-wrap-style:square;mso-wrap-distance-left:9pt;mso-wrap-distance-top:0;mso-wrap-distance-right:9pt;mso-wrap-distance-bottom:0;mso-position-horizontal:center;mso-position-horizontal-relative:page;mso-position-vertical:absolute;mso-position-vertical-relative:text;v-text-anchor:top" o:gfxdata="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" stroked="f">
+                <v:textbox style="mso-fit-shape-to-text:t" inset="0,0,0,0">
+                  <w:txbxContent>
+                    <w:p>
+                      <w:pPr>
+                        <w:pStyle w:val="Descripcin"/>
+                        <w:rPr>
+                          <w:noProof/>
+                        </w:rPr>
+                      </w:pPr>
+                      <w:r>
+                        <w:t xml:space="preserve">Figura </w:t>
+                      </w:r>
+                      <w:r>
+                        <w:fldChar w:fldCharType="begin"/>
+                      </w:r>
+                      <w:r>
+                        <w:instrText xml:space="preserve"> SEQ Figura \* ARABIC </w:instrText>
+                      </w:r>
+                      <w:r>
+                        <w:fldChar w:fldCharType="separate"/>
+                      </w:r>
+                      <w:r>
+                        <w:rPr>
+                          <w:noProof/>
+                        </w:rPr>
+                        <w:t>7</w:t>
+                      </w:r>
+                      <w:r>
+                        <w:fldChar w:fldCharType="end"/>
+                      </w:r>
+                      <w:r>
+                        <w:t xml:space="preserve">: </w:t>
+                      </w:r>
+                      <w:r>
+                        <w:t>Menú principal, esquema</w:t>
+                      </w:r>
+                    </w:p>
+                  </w:txbxContent>
+                </v:textbox>
+                <w10:wrap type="topAndBottom" anchorx="page"/>
+              </v:shape>
+            </w:pict>
+          </mc:Fallback>
+        </mc:AlternateContent>
+      </w:r>
+      <w:r>
+        <w:rPr>
+          <w:noProof/>
+          <w:lang w:eastAsia="es-ES"/>
+        </w:rPr>
         <w:drawing>
           <wp:anchor distT="0" distB="0" distL="114300" distR="114300" simplePos="0" relativeHeight="251681792" behindDoc="0" locked="0" layoutInCell="1" allowOverlap="1">
             <wp:simplePos x="0" y="0"/>
@@ -7358,278 +7650,6 @@
             </wp14:sizeRelV>
           </wp:anchor>
         </w:drawing>
-      </w:r>
-      <w:r>
-        <w:rPr>
-          <w:noProof/>
-          <w:lang w:eastAsia="es-ES"/>
-        </w:rPr>
-        <mc:AlternateContent>
-          <mc:Choice Requires="wps">
-            <w:drawing>
-              <wp:anchor distT="0" distB="0" distL="114300" distR="114300" simplePos="0" relativeHeight="251699200" behindDoc="0" locked="0" layoutInCell="1" allowOverlap="1" wp14:anchorId="634D457D" wp14:editId="266FA8F3">
-                <wp:simplePos x="0" y="0"/>
-                <wp:positionH relativeFrom="page">
-                  <wp:align>center</wp:align>
-                </wp:positionH>
-                <wp:positionV relativeFrom="paragraph">
-                  <wp:posOffset>8032750</wp:posOffset>
-                </wp:positionV>
-                <wp:extent cx="4482465" cy="635"/>
-                <wp:effectExtent l="0" t="0" r="0" b="0"/>
-                <wp:wrapTopAndBottom/>
-                <wp:docPr id="55" name="Cuadro de texto 55"/>
-                <wp:cNvGraphicFramePr/>
-                <a:graphic xmlns:a="http://schemas.openxmlformats.org/drawingml/2006/main">
-                  <a:graphicData uri="http://schemas.microsoft.com/office/word/2010/wordprocessingShape">
-                    <wps:wsp>
-                      <wps:cNvSpPr txBox="1"/>
-                      <wps:spPr>
-                        <a:xfrm>
-                          <a:off x="0" y="0"/>
-                          <a:ext cx="4482465" cy="635"/>
-                        </a:xfrm>
-                        <a:prstGeom prst="rect">
-                          <a:avLst/>
-                        </a:prstGeom>
-                        <a:solidFill>
-                          <a:prstClr val="white"/>
-                        </a:solidFill>
-                        <a:ln>
-                          <a:noFill/>
-                        </a:ln>
-                      </wps:spPr>
-                      <wps:txbx>
-                        <w:txbxContent>
-                          <w:p>
-                            <w:pPr>
-                              <w:pStyle w:val="Descripcin"/>
-                              <w:rPr>
-                                <w:noProof/>
-                              </w:rPr>
-                            </w:pPr>
-                            <w:r>
-                              <w:t xml:space="preserve">Figura </w:t>
-                            </w:r>
-                            <w:r>
-                              <w:fldChar w:fldCharType="begin"/>
-                            </w:r>
-                            <w:r>
-                              <w:instrText xml:space="preserve"> SEQ Figura \* ARABIC </w:instrText>
-                            </w:r>
-                            <w:r>
-                              <w:fldChar w:fldCharType="separate"/>
-                            </w:r>
-                            <w:r>
-                              <w:rPr>
-                                <w:noProof/>
-                              </w:rPr>
-                              <w:t>6</w:t>
-                            </w:r>
-                            <w:r>
-                              <w:fldChar w:fldCharType="end"/>
-                            </w:r>
-                            <w:r>
-                              <w:t>: Menú principal</w:t>
-                            </w:r>
-                          </w:p>
-                        </w:txbxContent>
-                      </wps:txbx>
-                      <wps:bodyPr rot="0" spcFirstLastPara="0" vertOverflow="overflow" horzOverflow="overflow" vert="horz" wrap="square" lIns="0" tIns="0" rIns="0" bIns="0" numCol="1" spcCol="0" rtlCol="0" fromWordArt="0" anchor="t" anchorCtr="0" forceAA="0" compatLnSpc="1">
-                        <a:prstTxWarp prst="textNoShape">
-                          <a:avLst/>
-                        </a:prstTxWarp>
-                        <a:spAutoFit/>
-                      </wps:bodyPr>
-                    </wps:wsp>
-                  </a:graphicData>
-                </a:graphic>
-              </wp:anchor>
-            </w:drawing>
-          </mc:Choice>
-          <mc:Fallback>
-            <w:pict>
-              <v:shape w14:anchorId="634D457D" id="Cuadro de texto 55" o:spid="_x0000_s1062" type="#_x0000_t202" style="position:absolute;margin-left:0;margin-top:632.5pt;width:352.95pt;height:.05pt;z-index:251699200;visibility:visible;mso-wrap-style:square;mso-wrap-distance-left:9pt;mso-wrap-distance-top:0;mso-wrap-distance-right:9pt;mso-wrap-distance-bottom:0;mso-position-horizontal:center;mso-position-horizontal-relative:page;mso-position-vertical:absolute;mso-position-vertical-relative:text;v-text-anchor:top" o:gfxdata="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" stroked="f">
-                <v:textbox style="mso-fit-shape-to-text:t" inset="0,0,0,0">
-                  <w:txbxContent>
-                    <w:p>
-                      <w:pPr>
-                        <w:pStyle w:val="Descripcin"/>
-                        <w:rPr>
-                          <w:noProof/>
-                        </w:rPr>
-                      </w:pPr>
-                      <w:r>
-                        <w:t xml:space="preserve">Figura </w:t>
-                      </w:r>
-                      <w:r>
-                        <w:fldChar w:fldCharType="begin"/>
-                      </w:r>
-                      <w:r>
-                        <w:instrText xml:space="preserve"> SEQ Figura \* ARABIC </w:instrText>
-                      </w:r>
-                      <w:r>
-                        <w:fldChar w:fldCharType="separate"/>
-                      </w:r>
-                      <w:r>
-                        <w:rPr>
-                          <w:noProof/>
-                        </w:rPr>
-                        <w:t>6</w:t>
-                      </w:r>
-                      <w:r>
-                        <w:fldChar w:fldCharType="end"/>
-                      </w:r>
-                      <w:r>
-                        <w:t>: Menú principal</w:t>
-                      </w:r>
-                    </w:p>
-                  </w:txbxContent>
-                </v:textbox>
-                <w10:wrap type="topAndBottom" anchorx="page"/>
-              </v:shape>
-            </w:pict>
-          </mc:Fallback>
-        </mc:AlternateContent>
-      </w:r>
-      <w:r>
-        <w:rPr>
-          <w:noProof/>
-          <w:lang w:eastAsia="es-ES"/>
-        </w:rPr>
-        <mc:AlternateContent>
-          <mc:Choice Requires="wps">
-            <w:drawing>
-              <wp:anchor distT="0" distB="0" distL="114300" distR="114300" simplePos="0" relativeHeight="251685888" behindDoc="0" locked="0" layoutInCell="1" allowOverlap="1" wp14:anchorId="0B321AE7" wp14:editId="1C3ED0E2">
-                <wp:simplePos x="0" y="0"/>
-                <wp:positionH relativeFrom="page">
-                  <wp:align>center</wp:align>
-                </wp:positionH>
-                <wp:positionV relativeFrom="paragraph">
-                  <wp:posOffset>4918614</wp:posOffset>
-                </wp:positionV>
-                <wp:extent cx="4482465" cy="635"/>
-                <wp:effectExtent l="0" t="0" r="0" b="0"/>
-                <wp:wrapTopAndBottom/>
-                <wp:docPr id="49" name="Cuadro de texto 49"/>
-                <wp:cNvGraphicFramePr/>
-                <a:graphic xmlns:a="http://schemas.openxmlformats.org/drawingml/2006/main">
-                  <a:graphicData uri="http://schemas.microsoft.com/office/word/2010/wordprocessingShape">
-                    <wps:wsp>
-                      <wps:cNvSpPr txBox="1"/>
-                      <wps:spPr>
-                        <a:xfrm>
-                          <a:off x="0" y="0"/>
-                          <a:ext cx="4482465" cy="635"/>
-                        </a:xfrm>
-                        <a:prstGeom prst="rect">
-                          <a:avLst/>
-                        </a:prstGeom>
-                        <a:solidFill>
-                          <a:prstClr val="white"/>
-                        </a:solidFill>
-                        <a:ln>
-                          <a:noFill/>
-                        </a:ln>
-                      </wps:spPr>
-                      <wps:txbx>
-                        <w:txbxContent>
-                          <w:p>
-                            <w:pPr>
-                              <w:pStyle w:val="Descripcin"/>
-                              <w:rPr>
-                                <w:noProof/>
-                              </w:rPr>
-                            </w:pPr>
-                            <w:r>
-                              <w:t xml:space="preserve">Figura </w:t>
-                            </w:r>
-                            <w:r>
-                              <w:fldChar w:fldCharType="begin"/>
-                            </w:r>
-                            <w:r>
-                              <w:instrText xml:space="preserve"> SEQ Figura \* ARABIC </w:instrText>
-                            </w:r>
-                            <w:r>
-                              <w:fldChar w:fldCharType="separate"/>
-                            </w:r>
-                            <w:r>
-                              <w:rPr>
-                                <w:noProof/>
-                              </w:rPr>
-                              <w:t>7</w:t>
-                            </w:r>
-                            <w:r>
-                              <w:fldChar w:fldCharType="end"/>
-                            </w:r>
-                            <w:r>
-                              <w:t xml:space="preserve">: </w:t>
-                            </w:r>
-                            <w:r>
-                              <w:t>Idea de diseño de enemigo y/o boss final</w:t>
-                            </w:r>
-                          </w:p>
-                        </w:txbxContent>
-                      </wps:txbx>
-                      <wps:bodyPr rot="0" spcFirstLastPara="0" vertOverflow="overflow" horzOverflow="overflow" vert="horz" wrap="square" lIns="0" tIns="0" rIns="0" bIns="0" numCol="1" spcCol="0" rtlCol="0" fromWordArt="0" anchor="t" anchorCtr="0" forceAA="0" compatLnSpc="1">
-                        <a:prstTxWarp prst="textNoShape">
-                          <a:avLst/>
-                        </a:prstTxWarp>
-                        <a:spAutoFit/>
-                      </wps:bodyPr>
-                    </wps:wsp>
-                  </a:graphicData>
-                </a:graphic>
-              </wp:anchor>
-            </w:drawing>
-          </mc:Choice>
-          <mc:Fallback>
-            <w:pict>
-              <v:shape w14:anchorId="0B321AE7" id="Cuadro de texto 49" o:spid="_x0000_s1063" type="#_x0000_t202" style="position:absolute;margin-left:0;margin-top:387.3pt;width:352.95pt;height:.05pt;z-index:251685888;visibility:visible;mso-wrap-style:square;mso-wrap-distance-left:9pt;mso-wrap-distance-top:0;mso-wrap-distance-right:9pt;mso-wrap-distance-bottom:0;mso-position-horizontal:center;mso-position-horizontal-relative:page;mso-position-vertical:absolute;mso-position-vertical-relative:text;v-text-anchor:top" o:gfxdata="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" stroked="f">
-                <v:textbox style="mso-fit-shape-to-text:t" inset="0,0,0,0">
-                  <w:txbxContent>
-                    <w:p>
-                      <w:pPr>
-                        <w:pStyle w:val="Descripcin"/>
-                        <w:rPr>
-                          <w:noProof/>
-                        </w:rPr>
-                      </w:pPr>
-                      <w:r>
-                        <w:t xml:space="preserve">Figura </w:t>
-                      </w:r>
-                      <w:r>
-                        <w:fldChar w:fldCharType="begin"/>
-                      </w:r>
-                      <w:r>
-                        <w:instrText xml:space="preserve"> SEQ Figura \* ARABIC </w:instrText>
-                      </w:r>
-                      <w:r>
-                        <w:fldChar w:fldCharType="separate"/>
-                      </w:r>
-                      <w:r>
-                        <w:rPr>
-                          <w:noProof/>
-                        </w:rPr>
-                        <w:t>7</w:t>
-                      </w:r>
-                      <w:r>
-                        <w:fldChar w:fldCharType="end"/>
-                      </w:r>
-                      <w:r>
-                        <w:t xml:space="preserve">: </w:t>
-                      </w:r>
-                      <w:r>
-                        <w:t>Idea de diseño de enemigo y/o boss final</w:t>
-                      </w:r>
-                    </w:p>
-                  </w:txbxContent>
-                </v:textbox>
-                <w10:wrap type="topAndBottom" anchorx="page"/>
-              </v:shape>
-            </w:pict>
-          </mc:Fallback>
-        </mc:AlternateContent>
       </w:r>
       <w:r>
         <w:rPr>
@@ -7707,217 +7727,16 @@
           <w:lang w:eastAsia="es-ES"/>
         </w:rPr>
         <w:lastRenderedPageBreak/>
-        <w:drawing>
-          <wp:anchor distT="0" distB="0" distL="114300" distR="114300" simplePos="0" relativeHeight="251683840" behindDoc="0" locked="0" layoutInCell="1" allowOverlap="1">
-            <wp:simplePos x="0" y="0"/>
-            <wp:positionH relativeFrom="page">
-              <wp:posOffset>1704975</wp:posOffset>
-            </wp:positionH>
-            <wp:positionV relativeFrom="paragraph">
-              <wp:posOffset>140335</wp:posOffset>
-            </wp:positionV>
-            <wp:extent cx="4362450" cy="2686050"/>
-            <wp:effectExtent l="0" t="0" r="0" b="0"/>
-            <wp:wrapTopAndBottom/>
-            <wp:docPr id="34" name="Imagen 34" descr="C:\Users\Daniel\Documents\Universidad\Ingenieria_Informatica\2o\Videojuegos\Repositorio\proyecto-videojuego-team6\Documentacion\Diseño y mecanicas\LOG_IN.png"/>
-            <wp:cNvGraphicFramePr>
-              <a:graphicFrameLocks xmlns:a="http://schemas.openxmlformats.org/drawingml/2006/main" noChangeAspect="1"/>
-            </wp:cNvGraphicFramePr>
-            <a:graphic xmlns:a="http://schemas.openxmlformats.org/drawingml/2006/main">
-              <a:graphicData uri="http://schemas.openxmlformats.org/drawingml/2006/picture">
-                <pic:pic xmlns:pic="http://schemas.openxmlformats.org/drawingml/2006/picture">
-                  <pic:nvPicPr>
-                    <pic:cNvPr id="0" name="Picture 3" descr="C:\Users\Daniel\Documents\Universidad\Ingenieria_Informatica\2o\Videojuegos\Repositorio\proyecto-videojuego-team6\Documentacion\Diseño y mecanicas\LOG_IN.png"/>
-                    <pic:cNvPicPr>
-                      <a:picLocks noChangeAspect="1" noChangeArrowheads="1"/>
-                    </pic:cNvPicPr>
-                  </pic:nvPicPr>
-                  <pic:blipFill rotWithShape="1">
-                    <a:blip r:embed="rId15">
-                      <a:extLst>
-                        <a:ext uri="{28A0092B-C50C-407E-A947-70E740481C1C}">
-                          <a14:useLocalDpi xmlns:a14="http://schemas.microsoft.com/office/drawing/2010/main" val="0"/>
-                        </a:ext>
-                      </a:extLst>
-                    </a:blip>
-                    <a:srcRect l="9699" t="17825" r="32619" b="57041"/>
-                    <a:stretch/>
-                  </pic:blipFill>
-                  <pic:spPr bwMode="auto">
-                    <a:xfrm>
-                      <a:off x="0" y="0"/>
-                      <a:ext cx="4362450" cy="2686050"/>
-                    </a:xfrm>
-                    <a:prstGeom prst="rect">
-                      <a:avLst/>
-                    </a:prstGeom>
-                    <a:noFill/>
-                    <a:ln>
-                      <a:noFill/>
-                    </a:ln>
-                    <a:extLst>
-                      <a:ext uri="{53640926-AAD7-44D8-BBD7-CCE9431645EC}">
-                        <a14:shadowObscured xmlns:a14="http://schemas.microsoft.com/office/drawing/2010/main"/>
-                      </a:ext>
-                    </a:extLst>
-                  </pic:spPr>
-                </pic:pic>
-              </a:graphicData>
-            </a:graphic>
-          </wp:anchor>
-        </w:drawing>
-      </w:r>
-      <w:r>
-        <w:rPr>
-          <w:noProof/>
-          <w:lang w:eastAsia="es-ES"/>
-        </w:rPr>
-        <mc:AlternateContent>
-          <mc:Choice Requires="wps">
-            <w:drawing>
-              <wp:anchor distT="0" distB="0" distL="114300" distR="114300" simplePos="0" relativeHeight="251687936" behindDoc="0" locked="0" layoutInCell="1" allowOverlap="1" wp14:anchorId="170788DB" wp14:editId="1719F940">
-                <wp:simplePos x="0" y="0"/>
-                <wp:positionH relativeFrom="page">
-                  <wp:posOffset>1704975</wp:posOffset>
-                </wp:positionH>
-                <wp:positionV relativeFrom="paragraph">
-                  <wp:posOffset>2750185</wp:posOffset>
-                </wp:positionV>
-                <wp:extent cx="4362450" cy="635"/>
-                <wp:effectExtent l="0" t="0" r="0" b="0"/>
-                <wp:wrapTopAndBottom/>
-                <wp:docPr id="50" name="Cuadro de texto 50"/>
-                <wp:cNvGraphicFramePr/>
-                <a:graphic xmlns:a="http://schemas.openxmlformats.org/drawingml/2006/main">
-                  <a:graphicData uri="http://schemas.microsoft.com/office/word/2010/wordprocessingShape">
-                    <wps:wsp>
-                      <wps:cNvSpPr txBox="1"/>
-                      <wps:spPr>
-                        <a:xfrm>
-                          <a:off x="0" y="0"/>
-                          <a:ext cx="4362450" cy="635"/>
-                        </a:xfrm>
-                        <a:prstGeom prst="rect">
-                          <a:avLst/>
-                        </a:prstGeom>
-                        <a:solidFill>
-                          <a:prstClr val="white"/>
-                        </a:solidFill>
-                        <a:ln>
-                          <a:noFill/>
-                        </a:ln>
-                      </wps:spPr>
-                      <wps:txbx>
-                        <w:txbxContent>
-                          <w:p>
-                            <w:pPr>
-                              <w:pStyle w:val="Descripcin"/>
-                              <w:rPr>
-                                <w:noProof/>
-                              </w:rPr>
-                            </w:pPr>
-                            <w:r>
-                              <w:t xml:space="preserve">Figura </w:t>
-                            </w:r>
-                            <w:r>
-                              <w:fldChar w:fldCharType="begin"/>
-                            </w:r>
-                            <w:r>
-                              <w:instrText xml:space="preserve"> SEQ Figura \* ARABIC </w:instrText>
-                            </w:r>
-                            <w:r>
-                              <w:fldChar w:fldCharType="separate"/>
-                            </w:r>
-                            <w:r>
-                              <w:rPr>
-                                <w:noProof/>
-                              </w:rPr>
-                              <w:t>8</w:t>
-                            </w:r>
-                            <w:r>
-                              <w:fldChar w:fldCharType="end"/>
-                            </w:r>
-                            <w:r>
-                              <w:t>: Posible ventana de Log In</w:t>
-                            </w:r>
-                          </w:p>
-                        </w:txbxContent>
-                      </wps:txbx>
-                      <wps:bodyPr rot="0" spcFirstLastPara="0" vertOverflow="overflow" horzOverflow="overflow" vert="horz" wrap="square" lIns="0" tIns="0" rIns="0" bIns="0" numCol="1" spcCol="0" rtlCol="0" fromWordArt="0" anchor="t" anchorCtr="0" forceAA="0" compatLnSpc="1">
-                        <a:prstTxWarp prst="textNoShape">
-                          <a:avLst/>
-                        </a:prstTxWarp>
-                        <a:spAutoFit/>
-                      </wps:bodyPr>
-                    </wps:wsp>
-                  </a:graphicData>
-                </a:graphic>
-              </wp:anchor>
-            </w:drawing>
-          </mc:Choice>
-          <mc:Fallback>
-            <w:pict>
-              <v:shape w14:anchorId="170788DB" id="Cuadro de texto 50" o:spid="_x0000_s1064" type="#_x0000_t202" style="position:absolute;margin-left:134.25pt;margin-top:216.55pt;width:343.5pt;height:.05pt;z-index:251687936;visibility:visible;mso-wrap-style:square;mso-wrap-distance-left:9pt;mso-wrap-distance-top:0;mso-wrap-distance-right:9pt;mso-wrap-distance-bottom:0;mso-position-horizontal:absolute;mso-position-horizontal-relative:page;mso-position-vertical:absolute;mso-position-vertical-relative:text;v-text-anchor:top" o:gfxdata="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" stroked="f">
-                <v:textbox style="mso-fit-shape-to-text:t" inset="0,0,0,0">
-                  <w:txbxContent>
-                    <w:p>
-                      <w:pPr>
-                        <w:pStyle w:val="Descripcin"/>
-                        <w:rPr>
-                          <w:noProof/>
-                        </w:rPr>
-                      </w:pPr>
-                      <w:r>
-                        <w:t xml:space="preserve">Figura </w:t>
-                      </w:r>
-                      <w:r>
-                        <w:fldChar w:fldCharType="begin"/>
-                      </w:r>
-                      <w:r>
-                        <w:instrText xml:space="preserve"> SEQ Figura \* ARABIC </w:instrText>
-                      </w:r>
-                      <w:r>
-                        <w:fldChar w:fldCharType="separate"/>
-                      </w:r>
-                      <w:r>
-                        <w:rPr>
-                          <w:noProof/>
-                        </w:rPr>
-                        <w:t>8</w:t>
-                      </w:r>
-                      <w:r>
-                        <w:fldChar w:fldCharType="end"/>
-                      </w:r>
-                      <w:r>
-                        <w:t>: Posible ventana de Log In</w:t>
-                      </w:r>
-                    </w:p>
-                  </w:txbxContent>
-                </v:textbox>
-                <w10:wrap type="topAndBottom" anchorx="page"/>
-              </v:shape>
-            </w:pict>
-          </mc:Fallback>
-        </mc:AlternateContent>
-      </w:r>
-    </w:p>
-    <w:p/>
-    <w:p>
-      <w:r>
-        <w:rPr>
-          <w:noProof/>
-          <w:lang w:eastAsia="es-ES"/>
-        </w:rPr>
         <mc:AlternateContent>
           <mc:Choice Requires="wps">
             <w:drawing>
               <wp:anchor distT="0" distB="0" distL="114300" distR="114300" simplePos="0" relativeHeight="251691008" behindDoc="0" locked="0" layoutInCell="1" allowOverlap="1" wp14:anchorId="3899E3D4" wp14:editId="02C6018E">
                 <wp:simplePos x="0" y="0"/>
-                <wp:positionH relativeFrom="column">
-                  <wp:posOffset>858520</wp:posOffset>
+                <wp:positionH relativeFrom="page">
+                  <wp:posOffset>1909408</wp:posOffset>
                 </wp:positionH>
                 <wp:positionV relativeFrom="paragraph">
-                  <wp:posOffset>2716530</wp:posOffset>
+                  <wp:posOffset>2866068</wp:posOffset>
                 </wp:positionV>
                 <wp:extent cx="4171950" cy="635"/>
                 <wp:effectExtent l="0" t="0" r="0" b="0"/>
@@ -7968,13 +7787,16 @@
                               <w:rPr>
                                 <w:noProof/>
                               </w:rPr>
-                              <w:t>9</w:t>
+                              <w:t>8</w:t>
                             </w:r>
                             <w:r>
                               <w:fldChar w:fldCharType="end"/>
                             </w:r>
                             <w:r>
-                              <w:t>: Menú de estadísticas</w:t>
+                              <w:t xml:space="preserve">: </w:t>
+                            </w:r>
+                            <w:r>
+                              <w:t>Menú principal, boceto del fondo</w:t>
                             </w:r>
                           </w:p>
                         </w:txbxContent>
@@ -7993,8 +7815,147 @@
           </mc:Choice>
           <mc:Fallback>
             <w:pict>
-              <v:shape w14:anchorId="3899E3D4" id="Cuadro de texto 51" o:spid="_x0000_s1065" type="#_x0000_t202" style="position:absolute;margin-left:67.6pt;margin-top:213.9pt;width:328.5pt;height:.05pt;z-index:251691008;visibility:visible;mso-wrap-style:square;mso-wrap-distance-left:9pt;mso-wrap-distance-top:0;mso-wrap-distance-right:9pt;mso-wrap-distance-bottom:0;mso-position-horizontal:absolute;mso-position-horizontal-relative:text;mso-position-vertical:absolute;mso-position-vertical-relative:text;v-text-anchor:top" o:gfxdata="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" stroked="f">
+              <v:shape w14:anchorId="3899E3D4" id="Cuadro de texto 51" o:spid="_x0000_s1064" type="#_x0000_t202" style="position:absolute;margin-left:150.35pt;margin-top:225.65pt;width:328.5pt;height:.05pt;z-index:251691008;visibility:visible;mso-wrap-style:square;mso-wrap-distance-left:9pt;mso-wrap-distance-top:0;mso-wrap-distance-right:9pt;mso-wrap-distance-bottom:0;mso-position-horizontal:absolute;mso-position-horizontal-relative:page;mso-position-vertical:absolute;mso-position-vertical-relative:text;v-text-anchor:top" o:gfxdata="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" stroked="f">
                 <v:textbox style="mso-fit-shape-to-text:t" inset="0,0,0,0">
+                  <w:txbxContent>
+                    <w:p>
+                      <w:pPr>
+                        <w:pStyle w:val="Descripcin"/>
+                        <w:rPr>
+                          <w:noProof/>
+                        </w:rPr>
+                      </w:pPr>
+                      <w:r>
+                        <w:t xml:space="preserve">Figura </w:t>
+                      </w:r>
+                      <w:r>
+                        <w:fldChar w:fldCharType="begin"/>
+                      </w:r>
+                      <w:r>
+                        <w:instrText xml:space="preserve"> SEQ Figura \* ARABIC </w:instrText>
+                      </w:r>
+                      <w:r>
+                        <w:fldChar w:fldCharType="separate"/>
+                      </w:r>
+                      <w:r>
+                        <w:rPr>
+                          <w:noProof/>
+                        </w:rPr>
+                        <w:t>8</w:t>
+                      </w:r>
+                      <w:r>
+                        <w:fldChar w:fldCharType="end"/>
+                      </w:r>
+                      <w:r>
+                        <w:t xml:space="preserve">: </w:t>
+                      </w:r>
+                      <w:r>
+                        <w:t>Menú principal, boceto del fondo</w:t>
+                      </w:r>
+                    </w:p>
+                  </w:txbxContent>
+                </v:textbox>
+                <w10:wrap type="topAndBottom" anchorx="page"/>
+              </v:shape>
+            </w:pict>
+          </mc:Fallback>
+        </mc:AlternateContent>
+      </w:r>
+      <w:r>
+        <w:rPr>
+          <w:noProof/>
+          <w:lang w:eastAsia="es-ES"/>
+        </w:rPr>
+        <mc:AlternateContent>
+          <mc:Choice Requires="wps">
+            <w:drawing>
+              <wp:anchor distT="0" distB="0" distL="114300" distR="114300" simplePos="0" relativeHeight="251687936" behindDoc="0" locked="0" layoutInCell="1" allowOverlap="1" wp14:anchorId="170788DB" wp14:editId="1719F940">
+                <wp:simplePos x="0" y="0"/>
+                <wp:positionH relativeFrom="page">
+                  <wp:posOffset>2346420</wp:posOffset>
+                </wp:positionH>
+                <wp:positionV relativeFrom="paragraph">
+                  <wp:posOffset>5073043</wp:posOffset>
+                </wp:positionV>
+                <wp:extent cx="4362450" cy="190500"/>
+                <wp:effectExtent l="0" t="0" r="0" b="0"/>
+                <wp:wrapTopAndBottom/>
+                <wp:docPr id="50" name="Cuadro de texto 50"/>
+                <wp:cNvGraphicFramePr/>
+                <a:graphic xmlns:a="http://schemas.openxmlformats.org/drawingml/2006/main">
+                  <a:graphicData uri="http://schemas.microsoft.com/office/word/2010/wordprocessingShape">
+                    <wps:wsp>
+                      <wps:cNvSpPr txBox="1"/>
+                      <wps:spPr>
+                        <a:xfrm>
+                          <a:off x="0" y="0"/>
+                          <a:ext cx="4362450" cy="190500"/>
+                        </a:xfrm>
+                        <a:prstGeom prst="rect">
+                          <a:avLst/>
+                        </a:prstGeom>
+                        <a:solidFill>
+                          <a:prstClr val="white"/>
+                        </a:solidFill>
+                        <a:ln>
+                          <a:noFill/>
+                        </a:ln>
+                      </wps:spPr>
+                      <wps:txbx>
+                        <w:txbxContent>
+                          <w:p>
+                            <w:pPr>
+                              <w:pStyle w:val="Descripcin"/>
+                              <w:rPr>
+                                <w:noProof/>
+                              </w:rPr>
+                            </w:pPr>
+                            <w:r>
+                              <w:t xml:space="preserve">Figura </w:t>
+                            </w:r>
+                            <w:r>
+                              <w:fldChar w:fldCharType="begin"/>
+                            </w:r>
+                            <w:r>
+                              <w:instrText xml:space="preserve"> SEQ Figura \* ARABIC </w:instrText>
+                            </w:r>
+                            <w:r>
+                              <w:fldChar w:fldCharType="separate"/>
+                            </w:r>
+                            <w:r>
+                              <w:rPr>
+                                <w:noProof/>
+                              </w:rPr>
+                              <w:t>9</w:t>
+                            </w:r>
+                            <w:r>
+                              <w:fldChar w:fldCharType="end"/>
+                            </w:r>
+                            <w:r>
+                              <w:t>: Posible ventana de Log In</w:t>
+                            </w:r>
+                          </w:p>
+                        </w:txbxContent>
+                      </wps:txbx>
+                      <wps:bodyPr rot="0" spcFirstLastPara="0" vertOverflow="overflow" horzOverflow="overflow" vert="horz" wrap="square" lIns="0" tIns="0" rIns="0" bIns="0" numCol="1" spcCol="0" rtlCol="0" fromWordArt="0" anchor="t" anchorCtr="0" forceAA="0" compatLnSpc="1">
+                        <a:prstTxWarp prst="textNoShape">
+                          <a:avLst/>
+                        </a:prstTxWarp>
+                        <a:noAutofit/>
+                      </wps:bodyPr>
+                    </wps:wsp>
+                  </a:graphicData>
+                </a:graphic>
+                <wp14:sizeRelV relativeFrom="margin">
+                  <wp14:pctHeight>0</wp14:pctHeight>
+                </wp14:sizeRelV>
+              </wp:anchor>
+            </w:drawing>
+          </mc:Choice>
+          <mc:Fallback>
+            <w:pict>
+              <v:shape w14:anchorId="170788DB" id="Cuadro de texto 50" o:spid="_x0000_s1065" type="#_x0000_t202" style="position:absolute;margin-left:184.75pt;margin-top:399.45pt;width:343.5pt;height:15pt;z-index:251687936;visibility:visible;mso-wrap-style:square;mso-height-percent:0;mso-wrap-distance-left:9pt;mso-wrap-distance-top:0;mso-wrap-distance-right:9pt;mso-wrap-distance-bottom:0;mso-position-horizontal:absolute;mso-position-horizontal-relative:page;mso-position-vertical:absolute;mso-position-vertical-relative:text;mso-height-percent:0;mso-height-relative:margin;v-text-anchor:top" o:gfxdata="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" stroked="f">
+                <v:textbox inset="0,0,0,0">
                   <w:txbxContent>
                     <w:p>
                       <w:pPr>
@@ -8025,16 +7986,225 @@
                         <w:fldChar w:fldCharType="end"/>
                       </w:r>
                       <w:r>
-                        <w:t>: Menú de estadísticas</w:t>
+                        <w:t>: Posible ventana de Log In</w:t>
                       </w:r>
                     </w:p>
                   </w:txbxContent>
                 </v:textbox>
-                <w10:wrap type="topAndBottom"/>
+                <w10:wrap type="topAndBottom" anchorx="page"/>
               </v:shape>
             </w:pict>
           </mc:Fallback>
         </mc:AlternateContent>
+      </w:r>
+      <w:r>
+        <w:rPr>
+          <w:noProof/>
+        </w:rPr>
+        <mc:AlternateContent>
+          <mc:Choice Requires="wps">
+            <w:drawing>
+              <wp:anchor distT="0" distB="0" distL="114300" distR="114300" simplePos="0" relativeHeight="251702272" behindDoc="0" locked="0" layoutInCell="1" allowOverlap="1" wp14:anchorId="7124EF4F" wp14:editId="30FD9C57">
+                <wp:simplePos x="0" y="0"/>
+                <wp:positionH relativeFrom="page">
+                  <wp:align>center</wp:align>
+                </wp:positionH>
+                <wp:positionV relativeFrom="paragraph">
+                  <wp:posOffset>7941116</wp:posOffset>
+                </wp:positionV>
+                <wp:extent cx="3962400" cy="635"/>
+                <wp:effectExtent l="0" t="0" r="0" b="0"/>
+                <wp:wrapTopAndBottom/>
+                <wp:docPr id="56" name="Cuadro de texto 56"/>
+                <wp:cNvGraphicFramePr/>
+                <a:graphic xmlns:a="http://schemas.openxmlformats.org/drawingml/2006/main">
+                  <a:graphicData uri="http://schemas.microsoft.com/office/word/2010/wordprocessingShape">
+                    <wps:wsp>
+                      <wps:cNvSpPr txBox="1"/>
+                      <wps:spPr>
+                        <a:xfrm>
+                          <a:off x="0" y="0"/>
+                          <a:ext cx="3962400" cy="635"/>
+                        </a:xfrm>
+                        <a:prstGeom prst="rect">
+                          <a:avLst/>
+                        </a:prstGeom>
+                        <a:solidFill>
+                          <a:prstClr val="white"/>
+                        </a:solidFill>
+                        <a:ln>
+                          <a:noFill/>
+                        </a:ln>
+                      </wps:spPr>
+                      <wps:txbx>
+                        <w:txbxContent>
+                          <w:p>
+                            <w:pPr>
+                              <w:pStyle w:val="Descripcin"/>
+                              <w:rPr>
+                                <w:noProof/>
+                              </w:rPr>
+                            </w:pPr>
+                            <w:r>
+                              <w:t xml:space="preserve">Figura </w:t>
+                            </w:r>
+                            <w:r>
+                              <w:fldChar w:fldCharType="begin"/>
+                            </w:r>
+                            <w:r>
+                              <w:instrText xml:space="preserve"> SEQ Figura \* ARABIC </w:instrText>
+                            </w:r>
+                            <w:r>
+                              <w:fldChar w:fldCharType="separate"/>
+                            </w:r>
+                            <w:r>
+                              <w:rPr>
+                                <w:noProof/>
+                              </w:rPr>
+                              <w:t>10</w:t>
+                            </w:r>
+                            <w:r>
+                              <w:fldChar w:fldCharType="end"/>
+                            </w:r>
+                            <w:r>
+                              <w:t xml:space="preserve">: </w:t>
+                            </w:r>
+                            <w:r>
+                              <w:t>Menú de estadísticas</w:t>
+                            </w:r>
+                          </w:p>
+                        </w:txbxContent>
+                      </wps:txbx>
+                      <wps:bodyPr rot="0" spcFirstLastPara="0" vertOverflow="overflow" horzOverflow="overflow" vert="horz" wrap="square" lIns="0" tIns="0" rIns="0" bIns="0" numCol="1" spcCol="0" rtlCol="0" fromWordArt="0" anchor="t" anchorCtr="0" forceAA="0" compatLnSpc="1">
+                        <a:prstTxWarp prst="textNoShape">
+                          <a:avLst/>
+                        </a:prstTxWarp>
+                        <a:spAutoFit/>
+                      </wps:bodyPr>
+                    </wps:wsp>
+                  </a:graphicData>
+                </a:graphic>
+              </wp:anchor>
+            </w:drawing>
+          </mc:Choice>
+          <mc:Fallback>
+            <w:pict>
+              <v:shape w14:anchorId="7124EF4F" id="Cuadro de texto 56" o:spid="_x0000_s1066" type="#_x0000_t202" style="position:absolute;margin-left:0;margin-top:625.3pt;width:312pt;height:.05pt;z-index:251702272;visibility:visible;mso-wrap-style:square;mso-wrap-distance-left:9pt;mso-wrap-distance-top:0;mso-wrap-distance-right:9pt;mso-wrap-distance-bottom:0;mso-position-horizontal:center;mso-position-horizontal-relative:page;mso-position-vertical:absolute;mso-position-vertical-relative:text;v-text-anchor:top" o:gfxdata="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" stroked="f">
+                <v:textbox style="mso-fit-shape-to-text:t" inset="0,0,0,0">
+                  <w:txbxContent>
+                    <w:p>
+                      <w:pPr>
+                        <w:pStyle w:val="Descripcin"/>
+                        <w:rPr>
+                          <w:noProof/>
+                        </w:rPr>
+                      </w:pPr>
+                      <w:r>
+                        <w:t xml:space="preserve">Figura </w:t>
+                      </w:r>
+                      <w:r>
+                        <w:fldChar w:fldCharType="begin"/>
+                      </w:r>
+                      <w:r>
+                        <w:instrText xml:space="preserve"> SEQ Figura \* ARABIC </w:instrText>
+                      </w:r>
+                      <w:r>
+                        <w:fldChar w:fldCharType="separate"/>
+                      </w:r>
+                      <w:r>
+                        <w:rPr>
+                          <w:noProof/>
+                        </w:rPr>
+                        <w:t>10</w:t>
+                      </w:r>
+                      <w:r>
+                        <w:fldChar w:fldCharType="end"/>
+                      </w:r>
+                      <w:r>
+                        <w:t xml:space="preserve">: </w:t>
+                      </w:r>
+                      <w:r>
+                        <w:t>Menú de estadísticas</w:t>
+                      </w:r>
+                    </w:p>
+                  </w:txbxContent>
+                </v:textbox>
+                <w10:wrap type="topAndBottom" anchorx="page"/>
+              </v:shape>
+            </w:pict>
+          </mc:Fallback>
+        </mc:AlternateContent>
+      </w:r>
+      <w:r>
+        <w:rPr>
+          <w:noProof/>
+          <w:lang w:eastAsia="es-ES"/>
+        </w:rPr>
+        <w:drawing>
+          <wp:anchor distT="0" distB="0" distL="114300" distR="114300" simplePos="0" relativeHeight="251683840" behindDoc="0" locked="0" layoutInCell="1" allowOverlap="1">
+            <wp:simplePos x="0" y="0"/>
+            <wp:positionH relativeFrom="page">
+              <wp:align>center</wp:align>
+            </wp:positionH>
+            <wp:positionV relativeFrom="paragraph">
+              <wp:posOffset>3058049</wp:posOffset>
+            </wp:positionV>
+            <wp:extent cx="3314700" cy="2040890"/>
+            <wp:effectExtent l="0" t="0" r="0" b="0"/>
+            <wp:wrapTopAndBottom/>
+            <wp:docPr id="34" name="Imagen 34" descr="C:\Users\Daniel\Documents\Universidad\Ingenieria_Informatica\2o\Videojuegos\Repositorio\proyecto-videojuego-team6\Documentacion\Diseño y mecanicas\LOG_IN.png"/>
+            <wp:cNvGraphicFramePr>
+              <a:graphicFrameLocks xmlns:a="http://schemas.openxmlformats.org/drawingml/2006/main" noChangeAspect="1"/>
+            </wp:cNvGraphicFramePr>
+            <a:graphic xmlns:a="http://schemas.openxmlformats.org/drawingml/2006/main">
+              <a:graphicData uri="http://schemas.openxmlformats.org/drawingml/2006/picture">
+                <pic:pic xmlns:pic="http://schemas.openxmlformats.org/drawingml/2006/picture">
+                  <pic:nvPicPr>
+                    <pic:cNvPr id="0" name="Picture 3" descr="C:\Users\Daniel\Documents\Universidad\Ingenieria_Informatica\2o\Videojuegos\Repositorio\proyecto-videojuego-team6\Documentacion\Diseño y mecanicas\LOG_IN.png"/>
+                    <pic:cNvPicPr>
+                      <a:picLocks noChangeAspect="1" noChangeArrowheads="1"/>
+                    </pic:cNvPicPr>
+                  </pic:nvPicPr>
+                  <pic:blipFill rotWithShape="1">
+                    <a:blip r:embed="rId15">
+                      <a:extLst>
+                        <a:ext uri="{28A0092B-C50C-407E-A947-70E740481C1C}">
+                          <a14:useLocalDpi xmlns:a14="http://schemas.microsoft.com/office/drawing/2010/main" val="0"/>
+                        </a:ext>
+                      </a:extLst>
+                    </a:blip>
+                    <a:srcRect l="9699" t="17825" r="32619" b="57041"/>
+                    <a:stretch/>
+                  </pic:blipFill>
+                  <pic:spPr bwMode="auto">
+                    <a:xfrm>
+                      <a:off x="0" y="0"/>
+                      <a:ext cx="3314700" cy="2040890"/>
+                    </a:xfrm>
+                    <a:prstGeom prst="rect">
+                      <a:avLst/>
+                    </a:prstGeom>
+                    <a:noFill/>
+                    <a:ln>
+                      <a:noFill/>
+                    </a:ln>
+                    <a:extLst>
+                      <a:ext uri="{53640926-AAD7-44D8-BBD7-CCE9431645EC}">
+                        <a14:shadowObscured xmlns:a14="http://schemas.microsoft.com/office/drawing/2010/main"/>
+                      </a:ext>
+                    </a:extLst>
+                  </pic:spPr>
+                </pic:pic>
+              </a:graphicData>
+            </a:graphic>
+            <wp14:sizeRelH relativeFrom="margin">
+              <wp14:pctWidth>0</wp14:pctWidth>
+            </wp14:sizeRelH>
+            <wp14:sizeRelV relativeFrom="margin">
+              <wp14:pctHeight>0</wp14:pctHeight>
+            </wp14:sizeRelV>
+          </wp:anchor>
+        </w:drawing>
       </w:r>
       <w:r>
         <w:rPr>
@@ -8045,10 +8215,10 @@
           <wp:anchor distT="0" distB="0" distL="114300" distR="114300" simplePos="0" relativeHeight="251680768" behindDoc="0" locked="0" layoutInCell="1" allowOverlap="1">
             <wp:simplePos x="0" y="0"/>
             <wp:positionH relativeFrom="page">
-              <wp:posOffset>1800225</wp:posOffset>
+              <wp:align>center</wp:align>
             </wp:positionH>
             <wp:positionV relativeFrom="paragraph">
-              <wp:posOffset>201930</wp:posOffset>
+              <wp:posOffset>5403850</wp:posOffset>
             </wp:positionV>
             <wp:extent cx="4171950" cy="2457450"/>
             <wp:effectExtent l="0" t="0" r="0" b="0"/>
@@ -8098,10 +8268,75 @@
           </wp:anchor>
         </w:drawing>
       </w:r>
-    </w:p>
-    <w:p>
-      <w:r>
-        <w:br w:type="page"/>
+      <w:r>
+        <w:rPr>
+          <w:noProof/>
+          <w:lang w:eastAsia="es-ES"/>
+        </w:rPr>
+        <w:drawing>
+          <wp:anchor distT="0" distB="0" distL="114300" distR="114300" simplePos="0" relativeHeight="251700224" behindDoc="0" locked="0" layoutInCell="1" allowOverlap="1">
+            <wp:simplePos x="0" y="0"/>
+            <wp:positionH relativeFrom="page">
+              <wp:align>center</wp:align>
+            </wp:positionH>
+            <wp:positionV relativeFrom="paragraph">
+              <wp:posOffset>19050</wp:posOffset>
+            </wp:positionV>
+            <wp:extent cx="3962400" cy="2792095"/>
+            <wp:effectExtent l="19050" t="19050" r="19050" b="27305"/>
+            <wp:wrapTopAndBottom/>
+            <wp:docPr id="46" name="Imagen 46" descr="C:\Users\Daniel\Documents\Universidad\Ingenieria_Informatica\2o\Videojuegos\Repositorio\proyecto-videojuego-team6\Arte\ConceptArt\INICIO.png"/>
+            <wp:cNvGraphicFramePr>
+              <a:graphicFrameLocks xmlns:a="http://schemas.openxmlformats.org/drawingml/2006/main" noChangeAspect="1"/>
+            </wp:cNvGraphicFramePr>
+            <a:graphic xmlns:a="http://schemas.openxmlformats.org/drawingml/2006/main">
+              <a:graphicData uri="http://schemas.openxmlformats.org/drawingml/2006/picture">
+                <pic:pic xmlns:pic="http://schemas.openxmlformats.org/drawingml/2006/picture">
+                  <pic:nvPicPr>
+                    <pic:cNvPr id="0" name="Picture 1" descr="C:\Users\Daniel\Documents\Universidad\Ingenieria_Informatica\2o\Videojuegos\Repositorio\proyecto-videojuego-team6\Arte\ConceptArt\INICIO.png"/>
+                    <pic:cNvPicPr>
+                      <a:picLocks noChangeAspect="1" noChangeArrowheads="1"/>
+                    </pic:cNvPicPr>
+                  </pic:nvPicPr>
+                  <pic:blipFill>
+                    <a:blip r:embed="rId17" cstate="print">
+                      <a:extLst>
+                        <a:ext uri="{28A0092B-C50C-407E-A947-70E740481C1C}">
+                          <a14:useLocalDpi xmlns:a14="http://schemas.microsoft.com/office/drawing/2010/main" val="0"/>
+                        </a:ext>
+                      </a:extLst>
+                    </a:blip>
+                    <a:srcRect/>
+                    <a:stretch>
+                      <a:fillRect/>
+                    </a:stretch>
+                  </pic:blipFill>
+                  <pic:spPr bwMode="auto">
+                    <a:xfrm>
+                      <a:off x="0" y="0"/>
+                      <a:ext cx="3962400" cy="2792095"/>
+                    </a:xfrm>
+                    <a:prstGeom prst="rect">
+                      <a:avLst/>
+                    </a:prstGeom>
+                    <a:noFill/>
+                    <a:ln>
+                      <a:solidFill>
+                        <a:schemeClr val="tx1"/>
+                      </a:solidFill>
+                    </a:ln>
+                  </pic:spPr>
+                </pic:pic>
+              </a:graphicData>
+            </a:graphic>
+            <wp14:sizeRelH relativeFrom="margin">
+              <wp14:pctWidth>0</wp14:pctWidth>
+            </wp14:sizeRelH>
+            <wp14:sizeRelV relativeFrom="margin">
+              <wp14:pctHeight>0</wp14:pctHeight>
+            </wp14:sizeRelV>
+          </wp:anchor>
+        </w:drawing>
       </w:r>
     </w:p>
     <w:p>
@@ -8137,7 +8372,7 @@
                     </pic:cNvPicPr>
                   </pic:nvPicPr>
                   <pic:blipFill rotWithShape="1">
-                    <a:blip r:embed="rId17">
+                    <a:blip r:embed="rId18">
                       <a:extLst>
                         <a:ext uri="{28A0092B-C50C-407E-A947-70E740481C1C}">
                           <a14:useLocalDpi xmlns:a14="http://schemas.microsoft.com/office/drawing/2010/main" val="0"/>
@@ -8208,7 +8443,7 @@
                     </pic:cNvPicPr>
                   </pic:nvPicPr>
                   <pic:blipFill rotWithShape="1">
-                    <a:blip r:embed="rId17">
+                    <a:blip r:embed="rId18">
                       <a:extLst>
                         <a:ext uri="{28A0092B-C50C-407E-A947-70E740481C1C}">
                           <a14:useLocalDpi xmlns:a14="http://schemas.microsoft.com/office/drawing/2010/main" val="0"/>
@@ -8313,7 +8548,7 @@
                               <w:rPr>
                                 <w:noProof/>
                               </w:rPr>
-                              <w:t>10</w:t>
+                              <w:t>11</w:t>
                             </w:r>
                             <w:r>
                               <w:fldChar w:fldCharType="end"/>
@@ -8338,7 +8573,7 @@
           </mc:Choice>
           <mc:Fallback>
             <w:pict>
-              <v:shape w14:anchorId="1276E38D" id="Cuadro de texto 52" o:spid="_x0000_s1066" type="#_x0000_t202" style="position:absolute;margin-left:67.6pt;margin-top:199pt;width:328.5pt;height:.05pt;z-index:251693056;visibility:visible;mso-wrap-style:square;mso-wrap-distance-left:9pt;mso-wrap-distance-top:0;mso-wrap-distance-right:9pt;mso-wrap-distance-bottom:0;mso-position-horizontal:absolute;mso-position-horizontal-relative:text;mso-position-vertical:absolute;mso-position-vertical-relative:text;v-text-anchor:top" o:gfxdata="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" stroked="f">
+              <v:shape w14:anchorId="1276E38D" id="Cuadro de texto 52" o:spid="_x0000_s1067" type="#_x0000_t202" style="position:absolute;margin-left:67.6pt;margin-top:199pt;width:328.5pt;height:.05pt;z-index:251693056;visibility:visible;mso-wrap-style:square;mso-wrap-distance-left:9pt;mso-wrap-distance-top:0;mso-wrap-distance-right:9pt;mso-wrap-distance-bottom:0;mso-position-horizontal:absolute;mso-position-horizontal-relative:text;mso-position-vertical:absolute;mso-position-vertical-relative:text;v-text-anchor:top" o:gfxdata="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" stroked="f">
                 <v:textbox style="mso-fit-shape-to-text:t" inset="0,0,0,0">
                   <w:txbxContent>
                     <w:p>
@@ -8364,7 +8599,7 @@
                         <w:rPr>
                           <w:noProof/>
                         </w:rPr>
-                        <w:t>10</w:t>
+                        <w:t>11</w:t>
                       </w:r>
                       <w:r>
                         <w:fldChar w:fldCharType="end"/>
@@ -8412,7 +8647,7 @@
                     </pic:cNvPicPr>
                   </pic:nvPicPr>
                   <pic:blipFill>
-                    <a:blip r:embed="rId18">
+                    <a:blip r:embed="rId19">
                       <a:extLst>
                         <a:ext uri="{28A0092B-C50C-407E-A947-70E740481C1C}">
                           <a14:useLocalDpi xmlns:a14="http://schemas.microsoft.com/office/drawing/2010/main" val="0"/>
@@ -8510,7 +8745,7 @@
                               <w:rPr>
                                 <w:noProof/>
                               </w:rPr>
-                              <w:t>11</w:t>
+                              <w:t>12</w:t>
                             </w:r>
                             <w:r>
                               <w:fldChar w:fldCharType="end"/>
@@ -8535,7 +8770,7 @@
           </mc:Choice>
           <mc:Fallback>
             <w:pict>
-              <v:shape w14:anchorId="163A5BFC" id="Cuadro de texto 54" o:spid="_x0000_s1067" type="#_x0000_t202" style="position:absolute;margin-left:0;margin-top:185.5pt;width:237.5pt;height:.05pt;z-index:251697152;visibility:visible;mso-wrap-style:square;mso-wrap-distance-left:9pt;mso-wrap-distance-top:0;mso-wrap-distance-right:9pt;mso-wrap-distance-bottom:0;mso-position-horizontal:center;mso-position-horizontal-relative:page;mso-position-vertical:absolute;mso-position-vertical-relative:text;v-text-anchor:top" o:gfxdata="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" stroked="f">
+              <v:shape w14:anchorId="163A5BFC" id="Cuadro de texto 54" o:spid="_x0000_s1068" type="#_x0000_t202" style="position:absolute;margin-left:0;margin-top:185.5pt;width:237.5pt;height:.05pt;z-index:251697152;visibility:visible;mso-wrap-style:square;mso-wrap-distance-left:9pt;mso-wrap-distance-top:0;mso-wrap-distance-right:9pt;mso-wrap-distance-bottom:0;mso-position-horizontal:center;mso-position-horizontal-relative:page;mso-position-vertical:absolute;mso-position-vertical-relative:text;v-text-anchor:top" o:gfxdata="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" stroked="f">
                 <v:textbox style="mso-fit-shape-to-text:t" inset="0,0,0,0">
                   <w:txbxContent>
                     <w:p>
@@ -8561,7 +8796,7 @@
                         <w:rPr>
                           <w:noProof/>
                         </w:rPr>
-                        <w:t>11</w:t>
+                        <w:t>12</w:t>
                       </w:r>
                       <w:r>
                         <w:fldChar w:fldCharType="end"/>
@@ -8582,7 +8817,7 @@
     <w:p/>
     <w:p/>
     <w:sectPr>
-      <w:footerReference w:type="default" r:id="rId19"/>
+      <w:footerReference w:type="default" r:id="rId20"/>
       <w:pgSz w:w="12240" w:h="15840"/>
       <w:pgMar w:top="994" w:right="2174" w:bottom="1771" w:left="1483" w:header="432" w:footer="763" w:gutter="0"/>
       <w:pgNumType w:start="0"/>
@@ -11339,7 +11574,7 @@
 </file>
 
 <file path=customXml/itemProps1.xml><?xml version="1.0" encoding="utf-8"?>
-<ds:datastoreItem xmlns:ds="http://schemas.openxmlformats.org/officeDocument/2006/customXml" ds:itemID="{422CA634-718D-4E01-A41A-40D9005C6315}">
+<ds:datastoreItem xmlns:ds="http://schemas.openxmlformats.org/officeDocument/2006/customXml" ds:itemID="{44BA6F64-702A-492D-B91C-3982871719FD}">
   <ds:schemaRefs>
     <ds:schemaRef ds:uri="http://schemas.openxmlformats.org/officeDocument/2006/bibliography"/>
   </ds:schemaRefs>

</xml_diff>

<commit_message>
Documento de diseño modificado acorde con las instrucciones del profesor
</commit_message>
<xml_diff>
--- a/Documentacion/Diseño y mecanicas/DESIGN.docx
+++ b/Documentacion/Diseño y mecanicas/DESIGN.docx
@@ -1,6 +1,6 @@
 
 <file path=word/document.xml><?xml version="1.0" encoding="utf-8"?>
-<w:document xmlns:wpc="http://schemas.microsoft.com/office/word/2010/wordprocessingCanvas" xmlns:cx="http://schemas.microsoft.com/office/drawing/2014/chartex" xmlns:cx1="http://schemas.microsoft.com/office/drawing/2015/9/8/chartex" xmlns:mc="http://schemas.openxmlformats.org/markup-compatibility/2006" xmlns:o="urn:schemas-microsoft-com:office:office" xmlns:r="http://schemas.openxmlformats.org/officeDocument/2006/relationships" xmlns:m="http://schemas.openxmlformats.org/officeDocument/2006/math" xmlns:v="urn:schemas-microsoft-com:vml" xmlns:wp14="http://schemas.microsoft.com/office/word/2010/wordprocessingDrawing" xmlns:wp="http://schemas.openxmlformats.org/drawingml/2006/wordprocessingDrawing" xmlns:w10="urn:schemas-microsoft-com:office:word" xmlns:w="http://schemas.openxmlformats.org/wordprocessingml/2006/main" xmlns:w14="http://schemas.microsoft.com/office/word/2010/wordml" xmlns:w15="http://schemas.microsoft.com/office/word/2012/wordml" xmlns:w16se="http://schemas.microsoft.com/office/word/2015/wordml/symex" xmlns:wpg="http://schemas.microsoft.com/office/word/2010/wordprocessingGroup" xmlns:wpi="http://schemas.microsoft.com/office/word/2010/wordprocessingInk" xmlns:wne="http://schemas.microsoft.com/office/word/2006/wordml" xmlns:wps="http://schemas.microsoft.com/office/word/2010/wordprocessingShape" mc:Ignorable="w14 w15 w16se wp14">
+<w:document xmlns:wpc="http://schemas.microsoft.com/office/word/2010/wordprocessingCanvas" xmlns:cx="http://schemas.microsoft.com/office/drawing/2014/chartex" xmlns:cx1="http://schemas.microsoft.com/office/drawing/2015/9/8/chartex" xmlns:cx2="http://schemas.microsoft.com/office/drawing/2015/10/21/chartex" xmlns:cx3="http://schemas.microsoft.com/office/drawing/2016/5/9/chartex" xmlns:cx4="http://schemas.microsoft.com/office/drawing/2016/5/10/chartex" xmlns:cx5="http://schemas.microsoft.com/office/drawing/2016/5/11/chartex" xmlns:cx6="http://schemas.microsoft.com/office/drawing/2016/5/12/chartex" xmlns:cx7="http://schemas.microsoft.com/office/drawing/2016/5/13/chartex" xmlns:cx8="http://schemas.microsoft.com/office/drawing/2016/5/14/chartex" xmlns:mc="http://schemas.openxmlformats.org/markup-compatibility/2006" xmlns:aink="http://schemas.microsoft.com/office/drawing/2016/ink" xmlns:am3d="http://schemas.microsoft.com/office/drawing/2017/model3d" xmlns:o="urn:schemas-microsoft-com:office:office" xmlns:r="http://schemas.openxmlformats.org/officeDocument/2006/relationships" xmlns:m="http://schemas.openxmlformats.org/officeDocument/2006/math" xmlns:v="urn:schemas-microsoft-com:vml" xmlns:wp14="http://schemas.microsoft.com/office/word/2010/wordprocessingDrawing" xmlns:wp="http://schemas.openxmlformats.org/drawingml/2006/wordprocessingDrawing" xmlns:w10="urn:schemas-microsoft-com:office:word" xmlns:w="http://schemas.openxmlformats.org/wordprocessingml/2006/main" xmlns:w14="http://schemas.microsoft.com/office/word/2010/wordml" xmlns:w15="http://schemas.microsoft.com/office/word/2012/wordml" xmlns:w16cid="http://schemas.microsoft.com/office/word/2016/wordml/cid" xmlns:w16se="http://schemas.microsoft.com/office/word/2015/wordml/symex" xmlns:wpg="http://schemas.microsoft.com/office/word/2010/wordprocessingGroup" xmlns:wpi="http://schemas.microsoft.com/office/word/2010/wordprocessingInk" xmlns:wne="http://schemas.microsoft.com/office/word/2006/wordml" xmlns:wps="http://schemas.microsoft.com/office/word/2010/wordprocessingShape" mc:Ignorable="w14 w15 w16se w16cid wp14">
   <w:body>
     <w:sdt>
       <w:sdtPr>
@@ -17,7 +17,8 @@
       <w:sdtContent>
         <w:p>
           <w:pPr>
-            <w:pStyle w:val="Sinespaciado"/>
+            <w:pStyle w:val="NoSpacing"/>
+            <w:jc w:val="both"/>
           </w:pPr>
           <w:r>
             <w:rPr>
@@ -137,7 +138,7 @@
                               <w:txbxContent>
                                 <w:p>
                                   <w:pPr>
-                                    <w:pStyle w:val="Sinespaciado"/>
+                                    <w:pStyle w:val="NoSpacing"/>
                                     <w:jc w:val="right"/>
                                     <w:rPr>
                                       <w:color w:val="FFFFFF" w:themeColor="background1"/>
@@ -3612,7 +3613,7 @@
                             <w:txbxContent>
                               <w:p>
                                 <w:pPr>
-                                  <w:pStyle w:val="Sinespaciado"/>
+                                  <w:pStyle w:val="NoSpacing"/>
                                   <w:rPr>
                                     <w:rFonts w:asciiTheme="majorHAnsi" w:eastAsiaTheme="majorEastAsia" w:hAnsiTheme="majorHAnsi" w:cstheme="majorBidi"/>
                                     <w:color w:val="262626" w:themeColor="text1" w:themeTint="D9"/>
@@ -3635,6 +3636,7 @@
                                   </w:sdtPr>
                                   <w:sdtEndPr/>
                                   <w:sdtContent>
+                                    <w:proofErr w:type="spellStart"/>
                                     <w:r>
                                       <w:rPr>
                                         <w:rFonts w:asciiTheme="majorHAnsi" w:eastAsiaTheme="majorEastAsia" w:hAnsiTheme="majorHAnsi" w:cstheme="majorBidi"/>
@@ -3644,6 +3646,7 @@
                                       </w:rPr>
                                       <w:t>ShutterEarth</w:t>
                                     </w:r>
+                                    <w:proofErr w:type="spellEnd"/>
                                   </w:sdtContent>
                                 </w:sdt>
                               </w:p>
@@ -3671,14 +3674,34 @@
                                   </w:sdtPr>
                                   <w:sdtEndPr/>
                                   <w:sdtContent>
+                                    <w:proofErr w:type="spellStart"/>
                                     <w:r>
                                       <w:rPr>
                                         <w:color w:val="404040" w:themeColor="text1" w:themeTint="BF"/>
                                         <w:sz w:val="36"/>
                                         <w:szCs w:val="36"/>
                                       </w:rPr>
-                                      <w:t>Rescue &amp; Revenge</w:t>
+                                      <w:t>Rescue</w:t>
                                     </w:r>
+                                    <w:proofErr w:type="spellEnd"/>
+                                    <w:r>
+                                      <w:rPr>
+                                        <w:color w:val="404040" w:themeColor="text1" w:themeTint="BF"/>
+                                        <w:sz w:val="36"/>
+                                        <w:szCs w:val="36"/>
+                                      </w:rPr>
+                                      <w:t xml:space="preserve"> &amp; </w:t>
+                                    </w:r>
+                                    <w:proofErr w:type="spellStart"/>
+                                    <w:r>
+                                      <w:rPr>
+                                        <w:color w:val="404040" w:themeColor="text1" w:themeTint="BF"/>
+                                        <w:sz w:val="36"/>
+                                        <w:szCs w:val="36"/>
+                                      </w:rPr>
+                                      <w:t>Revenge</w:t>
+                                    </w:r>
+                                    <w:proofErr w:type="spellEnd"/>
                                   </w:sdtContent>
                                 </w:sdt>
                               </w:p>
@@ -3793,6 +3816,9 @@
           </w:r>
         </w:p>
         <w:p>
+          <w:pPr>
+            <w:jc w:val="both"/>
+          </w:pPr>
           <w:r>
             <w:rPr>
               <w:noProof/>
@@ -3850,11 +3876,12 @@
                             <w:txbxContent>
                               <w:p>
                                 <w:pPr>
-                                  <w:pStyle w:val="Sinespaciado"/>
+                                  <w:pStyle w:val="NoSpacing"/>
                                   <w:rPr>
                                     <w:color w:val="5B9BD5" w:themeColor="accent1"/>
                                     <w:sz w:val="26"/>
                                     <w:szCs w:val="26"/>
+                                    <w:lang w:val="es-ES"/>
                                   </w:rPr>
                                 </w:pPr>
                                 <w:r>
@@ -3862,17 +3889,19 @@
                                     <w:color w:val="5B9BD5" w:themeColor="accent1"/>
                                     <w:sz w:val="26"/>
                                     <w:szCs w:val="26"/>
+                                    <w:lang w:val="es-ES"/>
                                   </w:rPr>
                                   <w:t>Juan Casado Ballesteros    09108762 A</w:t>
                                 </w:r>
                               </w:p>
                               <w:p>
                                 <w:pPr>
-                                  <w:pStyle w:val="Sinespaciado"/>
+                                  <w:pStyle w:val="NoSpacing"/>
                                   <w:rPr>
                                     <w:color w:val="5B9BD5" w:themeColor="accent1"/>
                                     <w:sz w:val="26"/>
                                     <w:szCs w:val="26"/>
+                                    <w:lang w:val="es-ES"/>
                                   </w:rPr>
                                 </w:pPr>
                                 <w:r>
@@ -3880,17 +3909,19 @@
                                     <w:color w:val="5B9BD5" w:themeColor="accent1"/>
                                     <w:sz w:val="26"/>
                                     <w:szCs w:val="26"/>
+                                    <w:lang w:val="es-ES"/>
                                   </w:rPr>
                                   <w:t>Daniel Fernández Díaz       09063074 Q</w:t>
                                 </w:r>
                               </w:p>
                               <w:p>
                                 <w:pPr>
-                                  <w:pStyle w:val="Sinespaciado"/>
+                                  <w:pStyle w:val="NoSpacing"/>
                                   <w:rPr>
                                     <w:color w:val="5B9BD5" w:themeColor="accent1"/>
                                     <w:sz w:val="26"/>
                                     <w:szCs w:val="26"/>
+                                    <w:lang w:val="es-ES"/>
                                   </w:rPr>
                                 </w:pPr>
                                 <w:r>
@@ -3898,17 +3929,19 @@
                                     <w:color w:val="5B9BD5" w:themeColor="accent1"/>
                                     <w:sz w:val="26"/>
                                     <w:szCs w:val="26"/>
+                                    <w:lang w:val="es-ES"/>
                                   </w:rPr>
                                   <w:t>Pablo Pardo García             09074286 G</w:t>
                                 </w:r>
                               </w:p>
                               <w:p>
                                 <w:pPr>
-                                  <w:pStyle w:val="Sinespaciado"/>
+                                  <w:pStyle w:val="NoSpacing"/>
                                   <w:rPr>
                                     <w:color w:val="5B9BD5" w:themeColor="accent1"/>
                                     <w:sz w:val="26"/>
                                     <w:szCs w:val="26"/>
+                                    <w:lang w:val="es-ES"/>
                                   </w:rPr>
                                 </w:pPr>
                                 <w:r>
@@ -3916,17 +3949,19 @@
                                     <w:color w:val="5B9BD5" w:themeColor="accent1"/>
                                     <w:sz w:val="26"/>
                                     <w:szCs w:val="26"/>
+                                    <w:lang w:val="es-ES"/>
                                   </w:rPr>
                                   <w:t>Jorge García García             09073317 R</w:t>
                                 </w:r>
                               </w:p>
                               <w:p>
                                 <w:pPr>
-                                  <w:pStyle w:val="Sinespaciado"/>
+                                  <w:pStyle w:val="NoSpacing"/>
                                   <w:rPr>
                                     <w:color w:val="5B9BD5" w:themeColor="accent1"/>
                                     <w:sz w:val="26"/>
                                     <w:szCs w:val="26"/>
+                                    <w:lang w:val="es-ES"/>
                                   </w:rPr>
                                 </w:pPr>
                                 <w:r>
@@ -3934,35 +3969,30 @@
                                     <w:color w:val="5B9BD5" w:themeColor="accent1"/>
                                     <w:sz w:val="26"/>
                                     <w:szCs w:val="26"/>
+                                    <w:lang w:val="es-ES"/>
                                   </w:rPr>
-                                  <w:t>Daniel Díaz López</w:t>
+                                  <w:t xml:space="preserve">Daniel Díaz López                </w:t>
                                 </w:r>
-                                <w:r>
+                              </w:p>
+                              <w:p>
+                                <w:pPr>
+                                  <w:pStyle w:val="NoSpacing"/>
                                   <w:rPr>
                                     <w:color w:val="5B9BD5" w:themeColor="accent1"/>
                                     <w:sz w:val="26"/>
                                     <w:szCs w:val="26"/>
-                                  </w:rPr>
-                                  <w:t xml:space="preserve">                </w:t>
-                                </w:r>
-                              </w:p>
-                              <w:p>
-                                <w:pPr>
-                                  <w:pStyle w:val="Sinespaciado"/>
-                                  <w:rPr>
-                                    <w:color w:val="5B9BD5" w:themeColor="accent1"/>
-                                    <w:sz w:val="26"/>
-                                    <w:szCs w:val="26"/>
+                                    <w:lang w:val="es-ES"/>
                                   </w:rPr>
                                 </w:pPr>
                               </w:p>
                               <w:p>
                                 <w:pPr>
-                                  <w:pStyle w:val="Sinespaciado"/>
+                                  <w:pStyle w:val="NoSpacing"/>
                                   <w:rPr>
                                     <w:color w:val="595959" w:themeColor="text1" w:themeTint="A6"/>
                                     <w:sz w:val="20"/>
                                     <w:szCs w:val="20"/>
+                                    <w:lang w:val="es-ES"/>
                                   </w:rPr>
                                 </w:pPr>
                                 <w:r>
@@ -3970,6 +4000,7 @@
                                     <w:color w:val="595959" w:themeColor="text1" w:themeTint="A6"/>
                                     <w:sz w:val="20"/>
                                     <w:szCs w:val="20"/>
+                                    <w:lang w:val="es-ES"/>
                                   </w:rPr>
                                   <w:t>Tecnología de Videojuegos</w:t>
                                 </w:r>
@@ -4000,16 +4031,17 @@
                     <v:stroke joinstyle="miter"/>
                     <v:path gradientshapeok="t" o:connecttype="rect"/>
                   </v:shapetype>
-                  <v:shape id="Cuadro de texto 32" o:spid="_x0000_s1056" type="#_x0000_t202" style="position:absolute;margin-left:257.3pt;margin-top:644.85pt;width:4in;height:111.9pt;z-index:251661312;visibility:visible;mso-wrap-style:square;mso-width-percent:450;mso-height-percent:0;mso-wrap-distance-left:9pt;mso-wrap-distance-top:0;mso-wrap-distance-right:9pt;mso-wrap-distance-bottom:0;mso-position-horizontal:absolute;mso-position-horizontal-relative:page;mso-position-vertical:absolute;mso-position-vertical-relative:page;mso-width-percent:450;mso-height-percent:0;mso-width-relative:page;mso-height-relative:margin;v-text-anchor:bottom" o:gfxdata="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" filled="f" stroked="f" strokeweight=".5pt">
+                  <v:shape id="Cuadro de texto 32" o:spid="_x0000_s1056" type="#_x0000_t202" style="position:absolute;left:0;text-align:left;margin-left:257.3pt;margin-top:644.85pt;width:4in;height:111.9pt;z-index:251661312;visibility:visible;mso-wrap-style:square;mso-width-percent:450;mso-height-percent:0;mso-wrap-distance-left:9pt;mso-wrap-distance-top:0;mso-wrap-distance-right:9pt;mso-wrap-distance-bottom:0;mso-position-horizontal:absolute;mso-position-horizontal-relative:page;mso-position-vertical:absolute;mso-position-vertical-relative:page;mso-width-percent:450;mso-height-percent:0;mso-width-relative:page;mso-height-relative:margin;v-text-anchor:bottom" o:gfxdata="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" filled="f" stroked="f" strokeweight=".5pt">
                     <v:textbox inset="0,0,0,0">
                       <w:txbxContent>
                         <w:p>
                           <w:pPr>
-                            <w:pStyle w:val="Sinespaciado"/>
+                            <w:pStyle w:val="NoSpacing"/>
                             <w:rPr>
                               <w:color w:val="5B9BD5" w:themeColor="accent1"/>
                               <w:sz w:val="26"/>
                               <w:szCs w:val="26"/>
+                              <w:lang w:val="es-ES"/>
                             </w:rPr>
                           </w:pPr>
                           <w:r>
@@ -4017,17 +4049,19 @@
                               <w:color w:val="5B9BD5" w:themeColor="accent1"/>
                               <w:sz w:val="26"/>
                               <w:szCs w:val="26"/>
+                              <w:lang w:val="es-ES"/>
                             </w:rPr>
                             <w:t>Juan Casado Ballesteros    09108762 A</w:t>
                           </w:r>
                         </w:p>
                         <w:p>
                           <w:pPr>
-                            <w:pStyle w:val="Sinespaciado"/>
+                            <w:pStyle w:val="NoSpacing"/>
                             <w:rPr>
                               <w:color w:val="5B9BD5" w:themeColor="accent1"/>
                               <w:sz w:val="26"/>
                               <w:szCs w:val="26"/>
+                              <w:lang w:val="es-ES"/>
                             </w:rPr>
                           </w:pPr>
                           <w:r>
@@ -4035,17 +4069,19 @@
                               <w:color w:val="5B9BD5" w:themeColor="accent1"/>
                               <w:sz w:val="26"/>
                               <w:szCs w:val="26"/>
+                              <w:lang w:val="es-ES"/>
                             </w:rPr>
                             <w:t>Daniel Fernández Díaz       09063074 Q</w:t>
                           </w:r>
                         </w:p>
                         <w:p>
                           <w:pPr>
-                            <w:pStyle w:val="Sinespaciado"/>
+                            <w:pStyle w:val="NoSpacing"/>
                             <w:rPr>
                               <w:color w:val="5B9BD5" w:themeColor="accent1"/>
                               <w:sz w:val="26"/>
                               <w:szCs w:val="26"/>
+                              <w:lang w:val="es-ES"/>
                             </w:rPr>
                           </w:pPr>
                           <w:r>
@@ -4053,17 +4089,19 @@
                               <w:color w:val="5B9BD5" w:themeColor="accent1"/>
                               <w:sz w:val="26"/>
                               <w:szCs w:val="26"/>
+                              <w:lang w:val="es-ES"/>
                             </w:rPr>
                             <w:t>Pablo Pardo García             09074286 G</w:t>
                           </w:r>
                         </w:p>
                         <w:p>
                           <w:pPr>
-                            <w:pStyle w:val="Sinespaciado"/>
+                            <w:pStyle w:val="NoSpacing"/>
                             <w:rPr>
                               <w:color w:val="5B9BD5" w:themeColor="accent1"/>
                               <w:sz w:val="26"/>
                               <w:szCs w:val="26"/>
+                              <w:lang w:val="es-ES"/>
                             </w:rPr>
                           </w:pPr>
                           <w:r>
@@ -4071,17 +4109,19 @@
                               <w:color w:val="5B9BD5" w:themeColor="accent1"/>
                               <w:sz w:val="26"/>
                               <w:szCs w:val="26"/>
+                              <w:lang w:val="es-ES"/>
                             </w:rPr>
                             <w:t>Jorge García García             09073317 R</w:t>
                           </w:r>
                         </w:p>
                         <w:p>
                           <w:pPr>
-                            <w:pStyle w:val="Sinespaciado"/>
+                            <w:pStyle w:val="NoSpacing"/>
                             <w:rPr>
                               <w:color w:val="5B9BD5" w:themeColor="accent1"/>
                               <w:sz w:val="26"/>
                               <w:szCs w:val="26"/>
+                              <w:lang w:val="es-ES"/>
                             </w:rPr>
                           </w:pPr>
                           <w:r>
@@ -4089,35 +4129,30 @@
                               <w:color w:val="5B9BD5" w:themeColor="accent1"/>
                               <w:sz w:val="26"/>
                               <w:szCs w:val="26"/>
+                              <w:lang w:val="es-ES"/>
                             </w:rPr>
-                            <w:t>Daniel Díaz López</w:t>
+                            <w:t xml:space="preserve">Daniel Díaz López                </w:t>
                           </w:r>
-                          <w:r>
+                        </w:p>
+                        <w:p>
+                          <w:pPr>
+                            <w:pStyle w:val="NoSpacing"/>
                             <w:rPr>
                               <w:color w:val="5B9BD5" w:themeColor="accent1"/>
                               <w:sz w:val="26"/>
                               <w:szCs w:val="26"/>
-                            </w:rPr>
-                            <w:t xml:space="preserve">                </w:t>
-                          </w:r>
-                        </w:p>
-                        <w:p>
-                          <w:pPr>
-                            <w:pStyle w:val="Sinespaciado"/>
-                            <w:rPr>
-                              <w:color w:val="5B9BD5" w:themeColor="accent1"/>
-                              <w:sz w:val="26"/>
-                              <w:szCs w:val="26"/>
+                              <w:lang w:val="es-ES"/>
                             </w:rPr>
                           </w:pPr>
                         </w:p>
                         <w:p>
                           <w:pPr>
-                            <w:pStyle w:val="Sinespaciado"/>
+                            <w:pStyle w:val="NoSpacing"/>
                             <w:rPr>
                               <w:color w:val="595959" w:themeColor="text1" w:themeTint="A6"/>
                               <w:sz w:val="20"/>
                               <w:szCs w:val="20"/>
+                              <w:lang w:val="es-ES"/>
                             </w:rPr>
                           </w:pPr>
                           <w:r>
@@ -4125,6 +4160,7 @@
                               <w:color w:val="595959" w:themeColor="text1" w:themeTint="A6"/>
                               <w:sz w:val="20"/>
                               <w:szCs w:val="20"/>
+                              <w:lang w:val="es-ES"/>
                             </w:rPr>
                             <w:t>Tecnología de Videojuegos</w:t>
                           </w:r>
@@ -4141,13 +4177,12 @@
             <w:br w:type="page"/>
           </w:r>
         </w:p>
-        <w:bookmarkStart w:id="0" w:name="_GoBack" w:displacedByCustomXml="next"/>
-        <w:bookmarkEnd w:id="0" w:displacedByCustomXml="next"/>
       </w:sdtContent>
     </w:sdt>
     <w:p>
       <w:pPr>
-        <w:pStyle w:val="Ttulo"/>
+        <w:pStyle w:val="Title"/>
+        <w:jc w:val="both"/>
       </w:pPr>
       <w:r>
         <w:lastRenderedPageBreak/>
@@ -4156,11 +4191,12 @@
     </w:p>
     <w:p>
       <w:pPr>
-        <w:pStyle w:val="TDC1"/>
+        <w:pStyle w:val="TOC1"/>
         <w:tabs>
           <w:tab w:val="left" w:pos="332"/>
           <w:tab w:val="right" w:pos="8573"/>
         </w:tabs>
+        <w:jc w:val="both"/>
         <w:rPr>
           <w:rFonts w:cstheme="minorBidi"/>
           <w:b w:val="0"/>
@@ -4183,7 +4219,7 @@
       <w:hyperlink w:anchor="_Toc511217034" w:history="1">
         <w:r>
           <w:rPr>
-            <w:rStyle w:val="Hipervnculo"/>
+            <w:rStyle w:val="Hyperlink"/>
             <w:noProof/>
           </w:rPr>
           <w:t>1</w:t>
@@ -4202,7 +4238,7 @@
         </w:r>
         <w:r>
           <w:rPr>
-            <w:rStyle w:val="Hipervnculo"/>
+            <w:rStyle w:val="Hyperlink"/>
             <w:noProof/>
           </w:rPr>
           <w:t>Introducción</w:t>
@@ -4259,11 +4295,12 @@
     </w:p>
     <w:p>
       <w:pPr>
-        <w:pStyle w:val="TDC2"/>
+        <w:pStyle w:val="TOC2"/>
         <w:tabs>
           <w:tab w:val="left" w:pos="502"/>
           <w:tab w:val="right" w:pos="8573"/>
         </w:tabs>
+        <w:jc w:val="both"/>
         <w:rPr>
           <w:rFonts w:cstheme="minorBidi"/>
           <w:b w:val="0"/>
@@ -4276,7 +4313,7 @@
       <w:hyperlink w:anchor="_Toc511217035" w:history="1">
         <w:r>
           <w:rPr>
-            <w:rStyle w:val="Hipervnculo"/>
+            <w:rStyle w:val="Hyperlink"/>
             <w:noProof/>
           </w:rPr>
           <w:t>1.1</w:t>
@@ -4294,7 +4331,7 @@
         </w:r>
         <w:r>
           <w:rPr>
-            <w:rStyle w:val="Hipervnculo"/>
+            <w:rStyle w:val="Hyperlink"/>
             <w:noProof/>
           </w:rPr>
           <w:t>Historia</w:t>
@@ -4351,11 +4388,12 @@
     </w:p>
     <w:p>
       <w:pPr>
-        <w:pStyle w:val="TDC2"/>
+        <w:pStyle w:val="TOC2"/>
         <w:tabs>
           <w:tab w:val="left" w:pos="502"/>
           <w:tab w:val="right" w:pos="8573"/>
         </w:tabs>
+        <w:jc w:val="both"/>
         <w:rPr>
           <w:rFonts w:cstheme="minorBidi"/>
           <w:b w:val="0"/>
@@ -4368,7 +4406,7 @@
       <w:hyperlink w:anchor="_Toc511217036" w:history="1">
         <w:r>
           <w:rPr>
-            <w:rStyle w:val="Hipervnculo"/>
+            <w:rStyle w:val="Hyperlink"/>
             <w:noProof/>
           </w:rPr>
           <w:t>1.2</w:t>
@@ -4386,7 +4424,7 @@
         </w:r>
         <w:r>
           <w:rPr>
-            <w:rStyle w:val="Hipervnculo"/>
+            <w:rStyle w:val="Hyperlink"/>
             <w:noProof/>
           </w:rPr>
           <w:t>Tu hija</w:t>
@@ -4443,11 +4481,12 @@
     </w:p>
     <w:p>
       <w:pPr>
-        <w:pStyle w:val="TDC1"/>
+        <w:pStyle w:val="TOC1"/>
         <w:tabs>
           <w:tab w:val="left" w:pos="332"/>
           <w:tab w:val="right" w:pos="8573"/>
         </w:tabs>
+        <w:jc w:val="both"/>
         <w:rPr>
           <w:rFonts w:cstheme="minorBidi"/>
           <w:b w:val="0"/>
@@ -4461,7 +4500,7 @@
       <w:hyperlink w:anchor="_Toc511217037" w:history="1">
         <w:r>
           <w:rPr>
-            <w:rStyle w:val="Hipervnculo"/>
+            <w:rStyle w:val="Hyperlink"/>
             <w:noProof/>
           </w:rPr>
           <w:t>2</w:t>
@@ -4480,7 +4519,7 @@
         </w:r>
         <w:r>
           <w:rPr>
-            <w:rStyle w:val="Hipervnculo"/>
+            <w:rStyle w:val="Hyperlink"/>
             <w:noProof/>
           </w:rPr>
           <w:t>El juego</w:t>
@@ -4537,11 +4576,12 @@
     </w:p>
     <w:p>
       <w:pPr>
-        <w:pStyle w:val="TDC2"/>
+        <w:pStyle w:val="TOC2"/>
         <w:tabs>
           <w:tab w:val="left" w:pos="502"/>
           <w:tab w:val="right" w:pos="8573"/>
         </w:tabs>
+        <w:jc w:val="both"/>
         <w:rPr>
           <w:rFonts w:cstheme="minorBidi"/>
           <w:b w:val="0"/>
@@ -4554,7 +4594,7 @@
       <w:hyperlink w:anchor="_Toc511217038" w:history="1">
         <w:r>
           <w:rPr>
-            <w:rStyle w:val="Hipervnculo"/>
+            <w:rStyle w:val="Hyperlink"/>
             <w:noProof/>
           </w:rPr>
           <w:t>2.1</w:t>
@@ -4572,7 +4612,7 @@
         </w:r>
         <w:r>
           <w:rPr>
-            <w:rStyle w:val="Hipervnculo"/>
+            <w:rStyle w:val="Hyperlink"/>
             <w:noProof/>
           </w:rPr>
           <w:t>Objetivo</w:t>
@@ -4629,11 +4669,12 @@
     </w:p>
     <w:p>
       <w:pPr>
-        <w:pStyle w:val="TDC2"/>
+        <w:pStyle w:val="TOC2"/>
         <w:tabs>
           <w:tab w:val="left" w:pos="502"/>
           <w:tab w:val="right" w:pos="8573"/>
         </w:tabs>
+        <w:jc w:val="both"/>
         <w:rPr>
           <w:rFonts w:cstheme="minorBidi"/>
           <w:b w:val="0"/>
@@ -4646,7 +4687,7 @@
       <w:hyperlink w:anchor="_Toc511217039" w:history="1">
         <w:r>
           <w:rPr>
-            <w:rStyle w:val="Hipervnculo"/>
+            <w:rStyle w:val="Hyperlink"/>
             <w:noProof/>
           </w:rPr>
           <w:t>2.2</w:t>
@@ -4664,7 +4705,7 @@
         </w:r>
         <w:r>
           <w:rPr>
-            <w:rStyle w:val="Hipervnculo"/>
+            <w:rStyle w:val="Hyperlink"/>
             <w:noProof/>
           </w:rPr>
           <w:t>Mecánicas</w:t>
@@ -4721,11 +4762,12 @@
     </w:p>
     <w:p>
       <w:pPr>
-        <w:pStyle w:val="TDC2"/>
+        <w:pStyle w:val="TOC2"/>
         <w:tabs>
           <w:tab w:val="left" w:pos="502"/>
           <w:tab w:val="right" w:pos="8573"/>
         </w:tabs>
+        <w:jc w:val="both"/>
         <w:rPr>
           <w:rFonts w:cstheme="minorBidi"/>
           <w:b w:val="0"/>
@@ -4738,7 +4780,7 @@
       <w:hyperlink w:anchor="_Toc511217040" w:history="1">
         <w:r>
           <w:rPr>
-            <w:rStyle w:val="Hipervnculo"/>
+            <w:rStyle w:val="Hyperlink"/>
             <w:noProof/>
           </w:rPr>
           <w:t>2.3</w:t>
@@ -4756,7 +4798,7 @@
         </w:r>
         <w:r>
           <w:rPr>
-            <w:rStyle w:val="Hipervnculo"/>
+            <w:rStyle w:val="Hyperlink"/>
             <w:noProof/>
           </w:rPr>
           <w:t>Economía</w:t>
@@ -4813,11 +4855,12 @@
     </w:p>
     <w:p>
       <w:pPr>
-        <w:pStyle w:val="TDC2"/>
+        <w:pStyle w:val="TOC2"/>
         <w:tabs>
           <w:tab w:val="left" w:pos="502"/>
           <w:tab w:val="right" w:pos="8573"/>
         </w:tabs>
+        <w:jc w:val="both"/>
         <w:rPr>
           <w:rFonts w:cstheme="minorBidi"/>
           <w:b w:val="0"/>
@@ -4830,7 +4873,7 @@
       <w:hyperlink w:anchor="_Toc511217041" w:history="1">
         <w:r>
           <w:rPr>
-            <w:rStyle w:val="Hipervnculo"/>
+            <w:rStyle w:val="Hyperlink"/>
             <w:noProof/>
           </w:rPr>
           <w:t>2.4</w:t>
@@ -4848,7 +4891,7 @@
         </w:r>
         <w:r>
           <w:rPr>
-            <w:rStyle w:val="Hipervnculo"/>
+            <w:rStyle w:val="Hyperlink"/>
             <w:noProof/>
           </w:rPr>
           <w:t>Niveles y apariencia</w:t>
@@ -4905,11 +4948,12 @@
     </w:p>
     <w:p>
       <w:pPr>
-        <w:pStyle w:val="TDC3"/>
+        <w:pStyle w:val="TOC3"/>
         <w:tabs>
           <w:tab w:val="left" w:pos="666"/>
           <w:tab w:val="right" w:pos="8573"/>
         </w:tabs>
+        <w:jc w:val="both"/>
         <w:rPr>
           <w:rFonts w:cstheme="minorBidi"/>
           <w:smallCaps w:val="0"/>
@@ -4920,7 +4964,7 @@
       <w:hyperlink w:anchor="_Toc511217042" w:history="1">
         <w:r>
           <w:rPr>
-            <w:rStyle w:val="Hipervnculo"/>
+            <w:rStyle w:val="Hyperlink"/>
             <w:noProof/>
           </w:rPr>
           <w:t>2.4.1</w:t>
@@ -4936,7 +4980,7 @@
         </w:r>
         <w:r>
           <w:rPr>
-            <w:rStyle w:val="Hipervnculo"/>
+            <w:rStyle w:val="Hyperlink"/>
             <w:noProof/>
           </w:rPr>
           <w:t>Look and Feel</w:t>
@@ -4993,11 +5037,12 @@
     </w:p>
     <w:p>
       <w:pPr>
-        <w:pStyle w:val="TDC3"/>
+        <w:pStyle w:val="TOC3"/>
         <w:tabs>
           <w:tab w:val="left" w:pos="666"/>
           <w:tab w:val="right" w:pos="8573"/>
         </w:tabs>
+        <w:jc w:val="both"/>
         <w:rPr>
           <w:rFonts w:cstheme="minorBidi"/>
           <w:smallCaps w:val="0"/>
@@ -5008,7 +5053,7 @@
       <w:hyperlink w:anchor="_Toc511217043" w:history="1">
         <w:r>
           <w:rPr>
-            <w:rStyle w:val="Hipervnculo"/>
+            <w:rStyle w:val="Hyperlink"/>
             <w:noProof/>
           </w:rPr>
           <w:t>2.4.2</w:t>
@@ -5024,7 +5069,7 @@
         </w:r>
         <w:r>
           <w:rPr>
-            <w:rStyle w:val="Hipervnculo"/>
+            <w:rStyle w:val="Hyperlink"/>
             <w:noProof/>
           </w:rPr>
           <w:t>Niveles</w:t>
@@ -5081,11 +5126,12 @@
     </w:p>
     <w:p>
       <w:pPr>
-        <w:pStyle w:val="TDC3"/>
+        <w:pStyle w:val="TOC3"/>
         <w:tabs>
           <w:tab w:val="left" w:pos="666"/>
           <w:tab w:val="right" w:pos="8573"/>
         </w:tabs>
+        <w:jc w:val="both"/>
         <w:rPr>
           <w:rFonts w:cstheme="minorBidi"/>
           <w:smallCaps w:val="0"/>
@@ -5096,7 +5142,7 @@
       <w:hyperlink w:anchor="_Toc511217044" w:history="1">
         <w:r>
           <w:rPr>
-            <w:rStyle w:val="Hipervnculo"/>
+            <w:rStyle w:val="Hyperlink"/>
             <w:noProof/>
           </w:rPr>
           <w:t>2.4.3</w:t>
@@ -5112,7 +5158,7 @@
         </w:r>
         <w:r>
           <w:rPr>
-            <w:rStyle w:val="Hipervnculo"/>
+            <w:rStyle w:val="Hyperlink"/>
             <w:noProof/>
           </w:rPr>
           <w:t>Menús y navegación</w:t>
@@ -5169,11 +5215,12 @@
     </w:p>
     <w:p>
       <w:pPr>
-        <w:pStyle w:val="TDC2"/>
+        <w:pStyle w:val="TOC2"/>
         <w:tabs>
           <w:tab w:val="left" w:pos="502"/>
           <w:tab w:val="right" w:pos="8573"/>
         </w:tabs>
+        <w:jc w:val="both"/>
         <w:rPr>
           <w:rFonts w:cstheme="minorBidi"/>
           <w:b w:val="0"/>
@@ -5186,7 +5233,7 @@
       <w:hyperlink w:anchor="_Toc511217045" w:history="1">
         <w:r>
           <w:rPr>
-            <w:rStyle w:val="Hipervnculo"/>
+            <w:rStyle w:val="Hyperlink"/>
             <w:noProof/>
           </w:rPr>
           <w:t>2.5</w:t>
@@ -5204,7 +5251,7 @@
         </w:r>
         <w:r>
           <w:rPr>
-            <w:rStyle w:val="Hipervnculo"/>
+            <w:rStyle w:val="Hyperlink"/>
             <w:noProof/>
           </w:rPr>
           <w:t>Los enemigos</w:t>
@@ -5261,11 +5308,12 @@
     </w:p>
     <w:p>
       <w:pPr>
-        <w:pStyle w:val="TDC1"/>
+        <w:pStyle w:val="TOC1"/>
         <w:tabs>
           <w:tab w:val="left" w:pos="332"/>
           <w:tab w:val="right" w:pos="8573"/>
         </w:tabs>
+        <w:jc w:val="both"/>
         <w:rPr>
           <w:rFonts w:cstheme="minorBidi"/>
           <w:b w:val="0"/>
@@ -5279,7 +5327,7 @@
       <w:hyperlink w:anchor="_Toc511217046" w:history="1">
         <w:r>
           <w:rPr>
-            <w:rStyle w:val="Hipervnculo"/>
+            <w:rStyle w:val="Hyperlink"/>
             <w:noProof/>
           </w:rPr>
           <w:t>3</w:t>
@@ -5298,7 +5346,7 @@
         </w:r>
         <w:r>
           <w:rPr>
-            <w:rStyle w:val="Hipervnculo"/>
+            <w:rStyle w:val="Hyperlink"/>
             <w:noProof/>
           </w:rPr>
           <w:t>Anexo 1: Arte conceptual y esquemas de diseño</w:t>
@@ -5354,72 +5402,128 @@
       </w:hyperlink>
     </w:p>
     <w:p>
+      <w:pPr>
+        <w:jc w:val="both"/>
+      </w:pPr>
       <w:r>
         <w:fldChar w:fldCharType="end"/>
       </w:r>
     </w:p>
     <w:p>
+      <w:pPr>
+        <w:jc w:val="both"/>
+      </w:pPr>
       <w:r>
         <w:br w:type="page"/>
       </w:r>
     </w:p>
     <w:p>
       <w:pPr>
-        <w:pStyle w:val="Ttulo1"/>
-      </w:pPr>
-      <w:bookmarkStart w:id="1" w:name="_Toc511217034"/>
+        <w:pStyle w:val="Heading1"/>
+        <w:jc w:val="both"/>
+      </w:pPr>
+      <w:bookmarkStart w:id="0" w:name="_Toc511217034"/>
       <w:r>
         <w:lastRenderedPageBreak/>
         <w:t>Introducción</w:t>
       </w:r>
+      <w:bookmarkEnd w:id="0"/>
+    </w:p>
+    <w:p>
+      <w:pPr>
+        <w:pStyle w:val="Heading2"/>
+        <w:jc w:val="both"/>
+      </w:pPr>
+      <w:bookmarkStart w:id="1" w:name="_Toc511217035"/>
+      <w:r>
+        <w:t>Historia</w:t>
+      </w:r>
       <w:bookmarkEnd w:id="1"/>
     </w:p>
     <w:p>
       <w:pPr>
-        <w:pStyle w:val="Ttulo2"/>
-      </w:pPr>
-      <w:bookmarkStart w:id="2" w:name="_Toc511217035"/>
-      <w:r>
-        <w:t>Historia</w:t>
-      </w:r>
-      <w:bookmarkEnd w:id="2"/>
-    </w:p>
-    <w:p>
+        <w:jc w:val="both"/>
+      </w:pPr>
       <w:r>
         <w:t>Corría el año 2025. La humanidad continuaba infatigable con su avance tecnológico. Numerosos colonos habían viajado ya a Marte y la estación espacial internacional comenzaba a asemejarse a lo que conocemos como un puerto espacial gracias a la ciencia ficción. La construcción de cohetes se había abaratado y cualquier país medianamente desarrollado podía permitirse el lujo de enviar patriotas a la órbita terrestre.</w:t>
       </w:r>
     </w:p>
     <w:p>
-      <w:r>
-        <w:t>Un puerto espacial, personas subiendo hasta allí en lanzaderas como quien coge el metro y multitud de colonos saliendo de él en dirección al planeta rojo. La economía espacial progresaba y nuestro ego aumentaba al vernos cada vez más cerca de los relatos de Assimov.</w:t>
-      </w:r>
-    </w:p>
-    <w:p>
+      <w:pPr>
+        <w:jc w:val="both"/>
+      </w:pPr>
+      <w:r>
+        <w:t xml:space="preserve">Un puerto espacial, personas subiendo hasta allí en lanzaderas como quien coge el metro y multitud de colonos saliendo de él en dirección al planeta rojo. La economía espacial progresaba y nuestro ego aumentaba al vernos cada vez más cerca de los relatos de </w:t>
+      </w:r>
+      <w:proofErr w:type="spellStart"/>
+      <w:r>
+        <w:t>Assimov</w:t>
+      </w:r>
+      <w:proofErr w:type="spellEnd"/>
+      <w:r>
+        <w:t>.</w:t>
+      </w:r>
+    </w:p>
+    <w:p>
+      <w:pPr>
+        <w:jc w:val="both"/>
+      </w:pPr>
       <w:r>
         <w:t>Por eso, cuando llegaron no tuvimos cautela. En ningún momento desconfiamos o nos mostramos recelosos. Un día se detectó una señal de radio proveniente del cinturón de asteroides y, cinco horas más tarde unas gigantescas naves negras llegaban a la órbita de nuestro planeta, haciendo sombra en su superficie.</w:t>
       </w:r>
     </w:p>
     <w:p>
+      <w:pPr>
+        <w:jc w:val="both"/>
+      </w:pPr>
       <w:r>
         <w:t>Mandaron una pequeña comitiva a nuestra estación espacial. A un lado de la mesa los mandatarios de los países más importantes, con el zopenco de EEUU a la cabeza, al otro unos seres bastante más parecidos a los hombrecillos verdes de las pelis de los 90 de lo que cabría esperar en un guion decente. En cualquier caso, hablaban un perfecto inglés que ya envidiarían muchos de nuestros políticos. ¿Cómo era esto posible? – fue lo primero que preguntó con la boca abierta y tono bobalicón la especie humana.</w:t>
       </w:r>
     </w:p>
     <w:p>
+      <w:pPr>
+        <w:jc w:val="both"/>
+      </w:pPr>
       <w:r>
         <w:t>A la reunión habían portado un objeto voluminoso, que en ese momento dejaron sobre la mesa: la sonda Voyager. Habían tenido tiempo de analizar nuestra cultura y nuestro idioma y hasta de fabricarse un traductor. No es por hacer un chiste con su color de piel, pero esos tipos eran la pera, al menos eso nos parecía en aquel momento.</w:t>
       </w:r>
     </w:p>
     <w:p>
-      <w:r>
-        <w:t>Sea como fuere, estuvieron hablando horas. Tras los saludos iniciales habían prohibido a la prensa seguir retransmitiendo, así que nosotros aquí abajo solo pudimos esperar inquietos a que los peces gordos terminaran. Cuando se retomó la transmisión, les brillaban los ojos de pura ambición y codicia. El estadounidense y sus colegas habían formado un tratado de paz y un contrato que aseguraba el intercambio cultural y tecnológico para los próximos 50 años. Al susodicho se le nombró máximo representante de la humanidad, así como co-representantes a los líderes de Alemania, China, Emiratos Árabes y Reino Unido.</w:t>
-      </w:r>
-    </w:p>
-    <w:p>
-      <w:r>
-        <w:t>Los aliens fueron bajando a nuestro planeta progresivamente en los años posteriores. Hicieron turismo, se establecieron, montaron negocios...y nosotros aprovechamos todo lo que pudimos para aprender de su tecnología. Por supuesto, hubo disturbios, racismo, asesinatos… Se fueron integrando poco a poco, pero hubo bastantes roces por parte de ambos bandos.</w:t>
-      </w:r>
-    </w:p>
-    <w:p>
+      <w:pPr>
+        <w:jc w:val="both"/>
+      </w:pPr>
+      <w:r>
+        <w:t xml:space="preserve">Sea como fuere, estuvieron hablando horas. Tras los saludos iniciales habían prohibido a la prensa seguir retransmitiendo, así que nosotros aquí abajo solo pudimos esperar inquietos a que los peces gordos terminaran. Cuando se retomó la transmisión, les brillaban los ojos de pura ambición y codicia. El estadounidense y sus colegas habían formado un tratado de paz y un contrato que aseguraba el intercambio cultural y tecnológico para los próximos 50 años. Al susodicho se le nombró máximo representante de la humanidad, así como </w:t>
+      </w:r>
+      <w:proofErr w:type="spellStart"/>
+      <w:r>
+        <w:t>co</w:t>
+      </w:r>
+      <w:proofErr w:type="spellEnd"/>
+      <w:r>
+        <w:t>-representantes a los líderes de Alemania, China, Emiratos Árabes y Reino Unido.</w:t>
+      </w:r>
+    </w:p>
+    <w:p>
+      <w:pPr>
+        <w:jc w:val="both"/>
+      </w:pPr>
+      <w:r>
+        <w:t xml:space="preserve">Los </w:t>
+      </w:r>
+      <w:proofErr w:type="spellStart"/>
+      <w:r>
+        <w:t>aliens</w:t>
+      </w:r>
+      <w:proofErr w:type="spellEnd"/>
+      <w:r>
+        <w:t xml:space="preserve"> fueron bajando a nuestro planeta progresivamente en los años posteriores. Hicieron turismo, se establecieron, montaron negocios...y nosotros aprovechamos todo lo que pudimos para aprender de su tecnología. Por supuesto, hubo disturbios, racismo, asesinatos… Se fueron integrando poco a poco, pero hubo bastantes roces por parte de ambos bandos.</w:t>
+      </w:r>
+    </w:p>
+    <w:p>
+      <w:pPr>
+        <w:jc w:val="both"/>
+      </w:pPr>
       <w:r>
         <w:t xml:space="preserve">Aproximadamente 25 años después de su llegada, contaban ya con sus propios barrios, la mayoría de ellos suburbios, y nosotros habíamos incorporado a nuestra vida diaria algunos avances y juguetitos, aunque dicho sea de paso nuestro ritmo de aprendizaje era penosamente </w:t>
       </w:r>
@@ -5429,82 +5533,194 @@
       </w:r>
     </w:p>
     <w:p>
+      <w:pPr>
+        <w:jc w:val="both"/>
+      </w:pPr>
       <w:r>
         <w:t>Con todo, hubo novedades en el campo de las armas, las comunicaciones, la cocina y revolucionaron la industria del masaje, así como otros lujos. Pero todo en negocios, locales más o menos clandestinos dependiendo del tipo de asuntos a tratar o laboratorios de investigación en los que eran ellos los que manejaban la tecnología. En definitiva, cambió des de los museos hasta la delincuencia, pero siempre con la tutela de aquellos seres.</w:t>
       </w:r>
     </w:p>
     <w:p>
+      <w:pPr>
+        <w:jc w:val="both"/>
+      </w:pPr>
       <w:r>
         <w:t>Éramos felices y confiados. Ingenuos. Y para cuando nos dimos cuenta ya era demasiado tarde.</w:t>
       </w:r>
     </w:p>
     <w:p>
-      <w:r>
-        <w:t>El 8 de Julio del año 2052 de la que fue nuestra era los aliens se levantaron contra nosotros. Los ejércitos no pudieron hacerles frente; las comunicaciones fueron interrumpidas y los mandatarios fueron secuestrados. Se les obligó a firmar un nuevo tratado, esta vez a punta de pistola, en el que les entregamos literalmente el mundo.</w:t>
-      </w:r>
-    </w:p>
-    <w:p>
+      <w:pPr>
+        <w:jc w:val="both"/>
+      </w:pPr>
+      <w:r>
+        <w:t xml:space="preserve">El 8 de Julio del año 2052 de la que fue nuestra era los </w:t>
+      </w:r>
+      <w:proofErr w:type="spellStart"/>
+      <w:r>
+        <w:t>aliens</w:t>
+      </w:r>
+      <w:proofErr w:type="spellEnd"/>
+      <w:r>
+        <w:t xml:space="preserve"> se levantaron contra nosotros. Los ejércitos no pudieron hacerles frente; las comunicaciones fueron interrumpidas y los mandatarios fueron secuestrados. Se les obligó a firmar un nuevo tratado, esta vez a punta de pistola, en el que les entregamos literalmente el mundo.</w:t>
+      </w:r>
+    </w:p>
+    <w:p>
+      <w:pPr>
+        <w:jc w:val="both"/>
+      </w:pPr>
       <w:r>
         <w:t>Un nuevo orden fue establecido. Se instauró la ley marcial: había toque de queda se nos vigilaba. Podíamos vivir en nuestro propio planeta siempre y cuando supiéramos quien mandaba y nos portáramos bien. El que no cumplía era detenido o simplemente desaparecía, así como muchos otros que no habían hecho nada.</w:t>
       </w:r>
     </w:p>
     <w:p>
-      <w:r>
-        <w:t>Entre los propios humanos surgieron bandos. Los hubo que se vendieron y se pusieron dócilmente al servicio de los aliens. Se les instalaron implantes cibernéticos, se les mejoró hasta el punto de poder debatirse si podían seguir considerándose humanos, y pasaron trabajar en la policía, en la administración o en otros cargos similares.</w:t>
-      </w:r>
-    </w:p>
-    <w:p>
+      <w:pPr>
+        <w:jc w:val="both"/>
+      </w:pPr>
+      <w:r>
+        <w:t xml:space="preserve">Entre los propios humanos surgieron bandos. Los hubo que se vendieron y se pusieron dócilmente al servicio de los </w:t>
+      </w:r>
+      <w:proofErr w:type="spellStart"/>
+      <w:r>
+        <w:t>aliens</w:t>
+      </w:r>
+      <w:proofErr w:type="spellEnd"/>
+      <w:r>
+        <w:t>. Se les instalaron implantes cibernéticos, se les mejoró hasta el punto de poder debatirse si podían seguir considerándose humanos, y pasaron trabajar en la policía, en la administración o en otros cargos similares.</w:t>
+      </w:r>
+    </w:p>
+    <w:p>
+      <w:pPr>
+        <w:jc w:val="both"/>
+      </w:pPr>
       <w:r>
         <w:t>Otros sin embargo se opusieron e intentaron resistir. Incluso antes del levantamiento algunos grupos desconfiaban ya de ellos, unos más paranoicos que otros. Pero, oh ironía del destino, fueron precisamente ellos, su preparación, su armamento, sus refugios, su comida y sus estrategias los que posibilitaron la aparición de esas resistencias. Resistieron y se hicieron relativamente fuertes en algunos puntos del planeta, usando contra los invasores parte de su propia tecnología.</w:t>
       </w:r>
     </w:p>
     <w:p>
-      <w:r>
-        <w:t>En 2053 se libraba una auténtica guerra de guerrillas en campos y ciudades. Se sucedían pequeñas escaramuzas y atentados por parte de la resistencia terrestre, hasta que el 18 de septiembre de ese mismo año un grupo de rebeldes liderados por el ex-capitán Erik Ivanov consiguieron subir e infiltrarse en la estación espacial internacional. Desde allí, grupos de cinco valientes lograron abordar las escasas seis naves de los aliens que aún permanecían en órbita y, colocando ojivas nucleares en sus reactores, lograron volarlas por los aires.</w:t>
-      </w:r>
-    </w:p>
-    <w:p>
+      <w:pPr>
+        <w:jc w:val="both"/>
+      </w:pPr>
+      <w:r>
+        <w:t xml:space="preserve">En 2053 se libraba una auténtica guerra de guerrillas en campos y ciudades. Se sucedían pequeñas escaramuzas y atentados por parte de la resistencia terrestre, hasta que el 18 de septiembre de ese mismo año un grupo de rebeldes liderados por el </w:t>
+      </w:r>
+      <w:proofErr w:type="gramStart"/>
+      <w:r>
+        <w:t>ex-capitán</w:t>
+      </w:r>
+      <w:proofErr w:type="gramEnd"/>
+      <w:r>
+        <w:t xml:space="preserve"> Erik Ivanov consiguieron subir e infiltrarse en la estación espacial internacional. Desde allí, grupos de cinco valientes lograron abordar las escasas seis naves de los </w:t>
+      </w:r>
+      <w:proofErr w:type="spellStart"/>
+      <w:r>
+        <w:t>aliens</w:t>
+      </w:r>
+      <w:proofErr w:type="spellEnd"/>
+      <w:r>
+        <w:t xml:space="preserve"> que aún permanecían en órbita y, colocando ojivas nucleares en sus reactores, lograron volarlas por los aires.</w:t>
+      </w:r>
+    </w:p>
+    <w:p>
+      <w:pPr>
+        <w:jc w:val="both"/>
+      </w:pPr>
       <w:r>
         <w:t>Todos recordaremos mirar al cielo y ver los destellos y posteriormente la lluvia de restos desintegrándose en la atmósfera. Fue una gran victoria del bando humano, a coste de las vidas de treinta valientes terráqueos, y sirvió de inspiración para muchos.</w:t>
       </w:r>
     </w:p>
     <w:p>
-      <w:r>
-        <w:t>Ahora los aliens están atrapados aquí y solo es cuestión de tiempo que uno de los dos bandos se declare vencedor. Actualmente nos encontramos en el año 2056 y la guerra continúa.</w:t>
-      </w:r>
-    </w:p>
-    <w:p>
-      <w:r>
-        <w:t xml:space="preserve">Mi nombre es Diana Ilyina, serví como comandante en el ejército ruso hasta la desaparición del país en el 52 y conocía personalmente a Erik Ivanov. Tras el levantamiento el decidió seguir </w:t>
+      <w:pPr>
+        <w:jc w:val="both"/>
+      </w:pPr>
+      <w:r>
+        <w:t xml:space="preserve">Ahora los </w:t>
+      </w:r>
+      <w:proofErr w:type="spellStart"/>
+      <w:r>
+        <w:t>aliens</w:t>
+      </w:r>
+      <w:proofErr w:type="spellEnd"/>
+      <w:r>
+        <w:t xml:space="preserve"> están atrapados aquí y solo es cuestión de tiempo que uno de los dos bandos se declare vencedor. Actualmente nos encontramos en el año 2056 y la guerra continúa.</w:t>
+      </w:r>
+    </w:p>
+    <w:p>
+      <w:pPr>
+        <w:jc w:val="both"/>
+      </w:pPr>
+      <w:r>
+        <w:t xml:space="preserve">Mi nombre es Diana </w:t>
+      </w:r>
+      <w:proofErr w:type="spellStart"/>
+      <w:r>
+        <w:t>Ilyina</w:t>
+      </w:r>
+      <w:proofErr w:type="spellEnd"/>
+      <w:r>
+        <w:t xml:space="preserve">, serví como comandante en el ejército ruso hasta la desaparición del país en el 52 y conocía personalmente a Erik Ivanov. Tras el levantamiento el decidió seguir </w:t>
       </w:r>
       <w:r>
         <w:lastRenderedPageBreak/>
-        <w:t>luchando, yo renuncié a ello para llevar una vida en paz con mi hija, aunque fuera bajo el yugo de los aliens. Me pidieron que ayudara, pero corté todo contacto con ellos. Una vez se instauró el nuevo régimen me asignaron un trabajo normal, una vida tranquila. Hasta que un día mi hija Anna desapareció.</w:t>
-      </w:r>
-    </w:p>
-    <w:p>
+        <w:t xml:space="preserve">luchando, yo renuncié a ello para llevar una vida en paz con mi hija, aunque fuera bajo el yugo de los </w:t>
+      </w:r>
+      <w:proofErr w:type="spellStart"/>
+      <w:r>
+        <w:t>aliens</w:t>
+      </w:r>
+      <w:proofErr w:type="spellEnd"/>
+      <w:r>
+        <w:t>. Me pidieron que ayudara, pero corté todo contacto con ellos. Una vez se instauró el nuevo régimen me asignaron un trabajo normal, una vida tranquila. Hasta que un día mi hija Anna desapareció.</w:t>
+      </w:r>
+    </w:p>
+    <w:p>
+      <w:pPr>
+        <w:jc w:val="both"/>
+      </w:pPr>
       <w:r>
         <w:t>No lucho por ideologías ni por nadie, tan solo por ella. Quiero encontrar a los responsables y rescatarla. Sobre todo, rescatarla. Cueste lo que cueste. Caiga quien caiga. Quien haya sido me lo pagará.</w:t>
       </w:r>
     </w:p>
     <w:p>
       <w:pPr>
-        <w:pStyle w:val="Ttulo2"/>
-      </w:pPr>
-      <w:bookmarkStart w:id="3" w:name="_Toc511217036"/>
+        <w:pStyle w:val="Heading2"/>
+        <w:jc w:val="both"/>
+      </w:pPr>
+      <w:bookmarkStart w:id="2" w:name="_Toc511217036"/>
       <w:r>
         <w:t>Tu hija</w:t>
       </w:r>
-      <w:bookmarkEnd w:id="3"/>
-    </w:p>
-    <w:p>
-      <w:r>
-        <w:t>La joven Anna Ilyna ha sido raptada. Se suma a una larga lista de personas desaparecidas y nunca encontradas.</w:t>
-      </w:r>
-    </w:p>
-    <w:p>
-      <w:r>
-        <w:t>Rescatarla es tu único objetivo, da igual cuantos aliens t</w:t>
+      <w:bookmarkEnd w:id="2"/>
+    </w:p>
+    <w:p>
+      <w:pPr>
+        <w:jc w:val="both"/>
+      </w:pPr>
+      <w:r>
+        <w:t xml:space="preserve">La joven Anna </w:t>
+      </w:r>
+      <w:proofErr w:type="spellStart"/>
+      <w:r>
+        <w:t>Ilyna</w:t>
+      </w:r>
+      <w:proofErr w:type="spellEnd"/>
+      <w:r>
+        <w:t xml:space="preserve"> ha sido raptada. Se suma a una larga lista de personas desaparecidas y nunca encontradas.</w:t>
+      </w:r>
+    </w:p>
+    <w:p>
+      <w:pPr>
+        <w:jc w:val="both"/>
+      </w:pPr>
+      <w:r>
+        <w:t xml:space="preserve">Rescatarla es tu único objetivo, da igual cuantos </w:t>
+      </w:r>
+      <w:proofErr w:type="spellStart"/>
+      <w:r>
+        <w:t>aliens</w:t>
+      </w:r>
+      <w:proofErr w:type="spellEnd"/>
+      <w:r>
+        <w:t xml:space="preserve"> t</w:t>
       </w:r>
       <w:r>
         <w:t>engas que matar o la destrucción que tengas que causar para conseguirlo.</w:t>
@@ -5512,35 +5728,54 @@
     </w:p>
     <w:p>
       <w:pPr>
-        <w:pStyle w:val="Prrafodelista"/>
+        <w:pStyle w:val="ListParagraph"/>
         <w:numPr>
           <w:ilvl w:val="0"/>
           <w:numId w:val="23"/>
         </w:numPr>
-      </w:pPr>
-      <w:r>
-        <w:t>No te importa por qué desaparecen las personas (o mejor dicho: para qué).</w:t>
-      </w:r>
-    </w:p>
-    <w:p>
-      <w:pPr>
-        <w:pStyle w:val="Prrafodelista"/>
+        <w:jc w:val="both"/>
+      </w:pPr>
+      <w:r>
+        <w:t>No te importa por qué desaparecen las personas (</w:t>
+      </w:r>
+      <w:proofErr w:type="gramStart"/>
+      <w:r>
+        <w:t>o</w:t>
+      </w:r>
+      <w:proofErr w:type="gramEnd"/>
+      <w:r>
+        <w:t xml:space="preserve"> mejor dicho: para qué).</w:t>
+      </w:r>
+    </w:p>
+    <w:p>
+      <w:pPr>
+        <w:pStyle w:val="ListParagraph"/>
         <w:numPr>
           <w:ilvl w:val="0"/>
           <w:numId w:val="23"/>
         </w:numPr>
-      </w:pPr>
-      <w:r>
-        <w:t>No buscas la liberación de la raza humana. Esa no es tu guerra. Dejaste la vida militar y te negaste a luchar con la resistencia. No eres una de ellos.</w:t>
-      </w:r>
-    </w:p>
-    <w:p>
-      <w:pPr>
-        <w:pStyle w:val="Prrafodelista"/>
+        <w:jc w:val="both"/>
+      </w:pPr>
+      <w:r>
+        <w:t xml:space="preserve">No buscas la liberación de la raza humana. Esa no es tu guerra. Dejaste la vida militar y te negaste a luchar con la resistencia. No eres </w:t>
+      </w:r>
+      <w:proofErr w:type="gramStart"/>
+      <w:r>
+        <w:t>una de ellos</w:t>
+      </w:r>
+      <w:proofErr w:type="gramEnd"/>
+      <w:r>
+        <w:t>.</w:t>
+      </w:r>
+    </w:p>
+    <w:p>
+      <w:pPr>
+        <w:pStyle w:val="ListParagraph"/>
         <w:numPr>
           <w:ilvl w:val="0"/>
           <w:numId w:val="23"/>
         </w:numPr>
+        <w:jc w:val="both"/>
       </w:pPr>
       <w:r>
         <w:t>Lo único que quieres es tener una vida tranquila con Anna.</w:t>
@@ -5548,38 +5783,48 @@
     </w:p>
     <w:p>
       <w:pPr>
-        <w:pStyle w:val="Prrafodelista"/>
+        <w:pStyle w:val="ListParagraph"/>
         <w:numPr>
           <w:ilvl w:val="0"/>
           <w:numId w:val="23"/>
         </w:numPr>
+        <w:jc w:val="both"/>
       </w:pPr>
       <w:r>
         <w:t>Vas a encontrarla y vas a destruir a su captor.</w:t>
       </w:r>
     </w:p>
-    <w:p/>
-    <w:p>
-      <w:pPr>
-        <w:pStyle w:val="Ttulo1"/>
-      </w:pPr>
-      <w:bookmarkStart w:id="4" w:name="_Toc511217037"/>
+    <w:p>
+      <w:pPr>
+        <w:jc w:val="both"/>
+      </w:pPr>
+    </w:p>
+    <w:p>
+      <w:pPr>
+        <w:pStyle w:val="Heading1"/>
+        <w:jc w:val="both"/>
+      </w:pPr>
+      <w:bookmarkStart w:id="3" w:name="_Toc511217037"/>
       <w:r>
         <w:t>El juego</w:t>
       </w:r>
+      <w:bookmarkEnd w:id="3"/>
+    </w:p>
+    <w:p>
+      <w:pPr>
+        <w:pStyle w:val="Heading2"/>
+        <w:jc w:val="both"/>
+      </w:pPr>
+      <w:bookmarkStart w:id="4" w:name="_Toc511217038"/>
+      <w:r>
+        <w:t>Objetivo</w:t>
+      </w:r>
       <w:bookmarkEnd w:id="4"/>
     </w:p>
     <w:p>
       <w:pPr>
-        <w:pStyle w:val="Ttulo2"/>
-      </w:pPr>
-      <w:bookmarkStart w:id="5" w:name="_Toc511217038"/>
-      <w:r>
-        <w:t>Objetivo</w:t>
-      </w:r>
-      <w:bookmarkEnd w:id="5"/>
-    </w:p>
-    <w:p>
+        <w:jc w:val="both"/>
+      </w:pPr>
       <w:r>
         <w:t>El objetivo del juego es sobrevivir limpiando los niveles de todos los enemigos. Diana</w:t>
       </w:r>
@@ -5600,14 +5845,59 @@
       </w:r>
     </w:p>
     <w:p>
-      <w:r>
-        <w:t>Diana quiere rescatar a su hija eliminando todos los aliens que se le pongan por delante y superando los niveles necesarios hasta conseguirlo.</w:t>
-      </w:r>
-    </w:p>
-    <w:p/>
-    <w:p>
-      <w:pPr>
-        <w:pStyle w:val="Ttulo2"/>
+      <w:pPr>
+        <w:jc w:val="both"/>
+      </w:pPr>
+      <w:r>
+        <w:t xml:space="preserve">Diana quiere rescatar a su hija eliminando todos los </w:t>
+      </w:r>
+      <w:proofErr w:type="spellStart"/>
+      <w:r>
+        <w:t>aliens</w:t>
+      </w:r>
+      <w:proofErr w:type="spellEnd"/>
+      <w:r>
+        <w:t xml:space="preserve"> que se le pongan por delante y superando los niveles necesarios hasta conseguirlo.</w:t>
+      </w:r>
+    </w:p>
+    <w:p>
+      <w:pPr>
+        <w:jc w:val="both"/>
+      </w:pPr>
+      <w:r>
+        <w:t xml:space="preserve">Para lograr su objetivo Diana deberá avanzar por las guaridas de los </w:t>
+      </w:r>
+      <w:proofErr w:type="spellStart"/>
+      <w:r>
+        <w:t>aliens</w:t>
+      </w:r>
+      <w:proofErr w:type="spellEnd"/>
+      <w:r>
+        <w:t xml:space="preserve">, antiguos edificios humanos reacondicionados para urdir sus planes perversos. En todo momento podremos ver el edificio completo de modo que nuestra misión será elegir la mejor ruta entre las habitaciones plagadas de </w:t>
+      </w:r>
+      <w:proofErr w:type="spellStart"/>
+      <w:r>
+        <w:t>aliens</w:t>
+      </w:r>
+      <w:proofErr w:type="spellEnd"/>
+      <w:r>
+        <w:t xml:space="preserve"> para en función de nuestras armas y de las balas que queramos usar eliminarlos a todos. Una vez logrado pasaremos de nivel.</w:t>
+      </w:r>
+    </w:p>
+    <w:p>
+      <w:pPr>
+        <w:jc w:val="both"/>
+      </w:pPr>
+      <w:r>
+        <w:t>El funcionamiento de los niveles se detalla en el apartado 2.4</w:t>
+      </w:r>
+      <w:bookmarkStart w:id="5" w:name="_GoBack"/>
+      <w:bookmarkEnd w:id="5"/>
+    </w:p>
+    <w:p>
+      <w:pPr>
+        <w:pStyle w:val="Heading2"/>
+        <w:jc w:val="both"/>
       </w:pPr>
       <w:bookmarkStart w:id="6" w:name="_Toc511217039"/>
       <w:r>
@@ -5617,11 +5907,12 @@
     </w:p>
     <w:p>
       <w:pPr>
-        <w:pStyle w:val="Prrafodelista"/>
+        <w:pStyle w:val="ListParagraph"/>
         <w:numPr>
           <w:ilvl w:val="0"/>
           <w:numId w:val="22"/>
         </w:numPr>
+        <w:jc w:val="both"/>
       </w:pPr>
       <w:r>
         <w:t>En cada nivel, si la vida del jugador llega a cero, habrá perdido. Deberá comenzar de nuevo el nivel.</w:t>
@@ -5629,13 +5920,15 @@
     </w:p>
     <w:p>
       <w:pPr>
-        <w:pStyle w:val="Prrafodelista"/>
+        <w:pStyle w:val="ListParagraph"/>
         <w:numPr>
           <w:ilvl w:val="0"/>
           <w:numId w:val="22"/>
         </w:numPr>
-      </w:pPr>
-      <w:r>
+        <w:jc w:val="both"/>
+      </w:pPr>
+      <w:r>
+        <w:lastRenderedPageBreak/>
         <w:t xml:space="preserve">El jugador podrá comprar tanto mejoras de salud, para incrementar la cantidad máxima de esta, así como mejoras de armas, que </w:t>
       </w:r>
       <w:r>
@@ -5647,11 +5940,12 @@
     </w:p>
     <w:p>
       <w:pPr>
-        <w:pStyle w:val="Prrafodelista"/>
+        <w:pStyle w:val="ListParagraph"/>
         <w:numPr>
           <w:ilvl w:val="0"/>
           <w:numId w:val="22"/>
         </w:numPr>
+        <w:jc w:val="both"/>
       </w:pPr>
       <w:r>
         <w:t>Tras completar con éxito un nivel, la vida del personaje se restaurará a su valor máximo para empezar el siguiente nivel.</w:t>
@@ -5659,36 +5953,46 @@
     </w:p>
     <w:p>
       <w:pPr>
-        <w:pStyle w:val="Prrafodelista"/>
+        <w:pStyle w:val="ListParagraph"/>
         <w:numPr>
           <w:ilvl w:val="0"/>
           <w:numId w:val="22"/>
         </w:numPr>
-      </w:pPr>
-      <w:r>
-        <w:t>Los enemigos que el jugador mate podrán dropear cierta cantidad de munición o de salud. La cantidad y la probabilidad de ocurrir dependerán del enemigo.</w:t>
-      </w:r>
-    </w:p>
-    <w:p>
-      <w:pPr>
-        <w:pStyle w:val="Prrafodelista"/>
+        <w:jc w:val="both"/>
+      </w:pPr>
+      <w:r>
+        <w:t xml:space="preserve">Los enemigos que el jugador mate podrán </w:t>
+      </w:r>
+      <w:proofErr w:type="spellStart"/>
+      <w:r>
+        <w:t>dropear</w:t>
+      </w:r>
+      <w:proofErr w:type="spellEnd"/>
+      <w:r>
+        <w:t xml:space="preserve"> cierta cantidad de munición o de salud. La cantidad y la probabilidad de ocurrir dependerán del enemigo.</w:t>
+      </w:r>
+    </w:p>
+    <w:p>
+      <w:pPr>
+        <w:pStyle w:val="ListParagraph"/>
         <w:numPr>
           <w:ilvl w:val="0"/>
           <w:numId w:val="22"/>
         </w:numPr>
-      </w:pPr>
-      <w:r>
-        <w:lastRenderedPageBreak/>
+        <w:jc w:val="both"/>
+      </w:pPr>
+      <w:r>
         <w:t>El personaje estará moviéndose constantemente de derecha a izquierda o viceversa.</w:t>
       </w:r>
     </w:p>
     <w:p>
       <w:pPr>
-        <w:pStyle w:val="Prrafodelista"/>
+        <w:pStyle w:val="ListParagraph"/>
         <w:numPr>
           <w:ilvl w:val="0"/>
           <w:numId w:val="22"/>
         </w:numPr>
+        <w:jc w:val="both"/>
       </w:pPr>
       <w:r>
         <w:t>El jugador podrá cambiar el sentido de dicho movimiento con las teclas laterales de control (hacia la izquierda o hacia la derecha).</w:t>
@@ -5696,11 +6000,12 @@
     </w:p>
     <w:p>
       <w:pPr>
-        <w:pStyle w:val="Prrafodelista"/>
+        <w:pStyle w:val="ListParagraph"/>
         <w:numPr>
           <w:ilvl w:val="0"/>
           <w:numId w:val="22"/>
         </w:numPr>
+        <w:jc w:val="both"/>
       </w:pPr>
       <w:r>
         <w:t>En ciertos puntos de cada habitación se podrá acceder a una habitación superior o inferior usando las teclas de control superior e inferior respectivamente (se definirá en los controles una cruceta de control. A, S, D, W, por ejemplo).</w:t>
@@ -5708,11 +6013,12 @@
     </w:p>
     <w:p>
       <w:pPr>
-        <w:pStyle w:val="Prrafodelista"/>
+        <w:pStyle w:val="ListParagraph"/>
         <w:numPr>
           <w:ilvl w:val="0"/>
           <w:numId w:val="22"/>
         </w:numPr>
+        <w:jc w:val="both"/>
       </w:pPr>
       <w:r>
         <w:t xml:space="preserve">No se pueden atravesar los </w:t>
@@ -5726,14 +6032,23 @@
     </w:p>
     <w:p>
       <w:pPr>
-        <w:pStyle w:val="Prrafodelista"/>
+        <w:pStyle w:val="ListParagraph"/>
         <w:numPr>
           <w:ilvl w:val="0"/>
           <w:numId w:val="22"/>
         </w:numPr>
-      </w:pPr>
-      <w:r>
-        <w:t>Tanto el jugador como los enemigos, dispararan. Las balas solo se mueven en horizontal y no pueden atravesar tabiques</w:t>
+        <w:jc w:val="both"/>
+      </w:pPr>
+      <w:r>
+        <w:t xml:space="preserve">Tanto el jugador como los </w:t>
+      </w:r>
+      <w:proofErr w:type="gramStart"/>
+      <w:r>
+        <w:t>enemigos,</w:t>
+      </w:r>
+      <w:proofErr w:type="gramEnd"/>
+      <w:r>
+        <w:t xml:space="preserve"> dispararan. Las balas solo se mueven en horizontal y no pueden atravesar tabiques</w:t>
       </w:r>
       <w:r>
         <w:t>.</w:t>
@@ -5741,11 +6056,12 @@
     </w:p>
     <w:p>
       <w:pPr>
-        <w:pStyle w:val="Prrafodelista"/>
+        <w:pStyle w:val="ListParagraph"/>
         <w:numPr>
           <w:ilvl w:val="0"/>
           <w:numId w:val="22"/>
         </w:numPr>
+        <w:jc w:val="both"/>
       </w:pPr>
       <w:r>
         <w:t>El jugador disparará utilizando otra tecla de control asignada.</w:t>
@@ -5753,11 +6069,12 @@
     </w:p>
     <w:p>
       <w:pPr>
-        <w:pStyle w:val="Prrafodelista"/>
+        <w:pStyle w:val="ListParagraph"/>
         <w:numPr>
           <w:ilvl w:val="0"/>
           <w:numId w:val="22"/>
         </w:numPr>
+        <w:jc w:val="both"/>
       </w:pPr>
       <w:r>
         <w:t>El jugador solo podrá disparar una vez haya llegado a una habitación y comience su movimiento horizontal, pero no durante la transición de una habitación a otra.</w:t>
@@ -5765,11 +6082,12 @@
     </w:p>
     <w:p>
       <w:pPr>
-        <w:pStyle w:val="Prrafodelista"/>
+        <w:pStyle w:val="ListParagraph"/>
         <w:numPr>
           <w:ilvl w:val="0"/>
           <w:numId w:val="22"/>
         </w:numPr>
+        <w:jc w:val="both"/>
       </w:pPr>
       <w:r>
         <w:t>Al disparar, cada arma gastará un número concreto de balas de la munición total del jugador, que será común a todas las armas.</w:t>
@@ -5777,11 +6095,12 @@
     </w:p>
     <w:p>
       <w:pPr>
-        <w:pStyle w:val="Prrafodelista"/>
+        <w:pStyle w:val="ListParagraph"/>
         <w:numPr>
           <w:ilvl w:val="0"/>
           <w:numId w:val="22"/>
         </w:numPr>
+        <w:jc w:val="both"/>
       </w:pPr>
       <w:r>
         <w:t>Adem</w:t>
@@ -5808,11 +6127,13 @@
     <w:p>
       <w:pPr>
         <w:ind w:left="360"/>
-      </w:pPr>
-    </w:p>
-    <w:p>
-      <w:pPr>
-        <w:pStyle w:val="Ttulo2"/>
+        <w:jc w:val="both"/>
+      </w:pPr>
+    </w:p>
+    <w:p>
+      <w:pPr>
+        <w:pStyle w:val="Heading2"/>
+        <w:jc w:val="both"/>
       </w:pPr>
       <w:bookmarkStart w:id="7" w:name="_Toc511217040"/>
       <w:r>
@@ -5821,11 +6142,25 @@
       <w:bookmarkEnd w:id="7"/>
     </w:p>
     <w:p>
-      <w:r>
-        <w:t>Como se explicó en los puntos 11 y 12 de las mecánicas, la moneda común serán las balas. Nos encontramos en un mundo devastado, la economía humana ha caído y nuestras monedas no valen nada. La única que tiene valor es la instaurada por los aliens tras la conquista del planeta, y no es plan que un insurgente hecho y derecho la use ¿no?</w:t>
-      </w:r>
-    </w:p>
-    <w:p>
+      <w:pPr>
+        <w:jc w:val="both"/>
+      </w:pPr>
+      <w:r>
+        <w:t xml:space="preserve">Como se explicó en los puntos 11 y 12 de las mecánicas, la moneda común serán las balas. Nos encontramos en un mundo devastado, la economía humana ha caído y nuestras monedas no valen nada. La única que tiene valor es la instaurada por los </w:t>
+      </w:r>
+      <w:proofErr w:type="spellStart"/>
+      <w:r>
+        <w:t>aliens</w:t>
+      </w:r>
+      <w:proofErr w:type="spellEnd"/>
+      <w:r>
+        <w:t xml:space="preserve"> tras la conquista del planeta, y no es plan que un insurgente hecho y derecho la use ¿no?</w:t>
+      </w:r>
+    </w:p>
+    <w:p>
+      <w:pPr>
+        <w:jc w:val="both"/>
+      </w:pPr>
       <w:r>
         <w:t>Así, se usarán las balas tanto para disparar como para comprar las mejoras a los vendedores locales</w:t>
       </w:r>
@@ -5834,11 +6169,25 @@
       </w:r>
     </w:p>
     <w:p>
-      <w:r>
-        <w:t>Y como las balas serán la moneda única del juego, pues por qué no usarlas también para…no se… ¿disparar? Todas las armas usarán esas balas del total de munición, pero cada una gastará más o menos balas en cada disparo en función del “tier” del arma.</w:t>
-      </w:r>
-    </w:p>
-    <w:p>
+      <w:pPr>
+        <w:jc w:val="both"/>
+      </w:pPr>
+      <w:r>
+        <w:t>Y como las balas serán la moneda única del juego, pues por qué no usarlas también para…no se… ¿disparar? Todas las armas usarán esas balas del total de munición, pero cada una gastará más o menos balas en cada disparo en función del “</w:t>
+      </w:r>
+      <w:proofErr w:type="spellStart"/>
+      <w:r>
+        <w:t>tier</w:t>
+      </w:r>
+      <w:proofErr w:type="spellEnd"/>
+      <w:r>
+        <w:t>” del arma.</w:t>
+      </w:r>
+    </w:p>
+    <w:p>
+      <w:pPr>
+        <w:jc w:val="both"/>
+      </w:pPr>
       <w:r>
         <w:t>Con todo, como somos unos desarrolladores majos, incluiremos en el juego un arma de nivel básico que no necesite munición por si el jugador ha sido muy manirroto</w:t>
       </w:r>
@@ -5865,7 +6214,11 @@
       </w:r>
     </w:p>
     <w:p>
-      <w:r>
+      <w:pPr>
+        <w:jc w:val="both"/>
+      </w:pPr>
+      <w:r>
+        <w:lastRenderedPageBreak/>
         <w:t>Con esto se anima al jugador a pensar y no gastar toda la moneda obtenida en mejoras y además se recompensa que durante los niveles</w:t>
       </w:r>
       <w:r>
@@ -5873,39 +6226,70 @@
       </w:r>
     </w:p>
     <w:p>
+      <w:pPr>
+        <w:jc w:val="both"/>
+      </w:pPr>
       <w:r>
         <w:t>Es importante, por tanto, establecer unos valores proporcionados entre la cantidad de munición que gasta cada arma en cada disparo, la cantidad de balas que cuestan las mejoras y la cantidad de balas que puede otorgar cada enemigo cuando lo matas.</w:t>
       </w:r>
     </w:p>
     <w:p>
       <w:pPr>
-        <w:pStyle w:val="Ttulo2"/>
+        <w:pStyle w:val="Heading2"/>
+        <w:jc w:val="both"/>
       </w:pPr>
       <w:bookmarkStart w:id="8" w:name="_Toc511217041"/>
       <w:r>
-        <w:lastRenderedPageBreak/>
         <w:t>Niveles y apariencia</w:t>
       </w:r>
       <w:bookmarkEnd w:id="8"/>
     </w:p>
     <w:p>
       <w:pPr>
-        <w:pStyle w:val="Ttulo3"/>
+        <w:pStyle w:val="Heading3"/>
+        <w:jc w:val="both"/>
       </w:pPr>
       <w:bookmarkStart w:id="9" w:name="_Toc511217042"/>
       <w:r>
-        <w:t>Look and Feel</w:t>
+        <w:t xml:space="preserve">Look and </w:t>
+      </w:r>
+      <w:proofErr w:type="spellStart"/>
+      <w:r>
+        <w:t>Feel</w:t>
       </w:r>
       <w:bookmarkEnd w:id="9"/>
-    </w:p>
-    <w:p>
-      <w:r>
-        <w:t>Como se ha dejado caer en la introducción, nos encontramos en un mundo conquistado por aliens con zonas en las que gobierna su régimen (ciudades y alrededores donde los humanos trabajan para ellos: posibilidad de incluir escenarios de oficinas, calles, bases alienígenas; todo cuidado y en buen estado porque hasta la llegada de la protagonista allí no había llegado la guerra) y campos de batalla en los que el régimen se enfrenta a la resistencia humana (tenemos aquí la posibilidad de crear escenarios devastados, ruinas, bases militares y avanzadillas).</w:t>
-      </w:r>
-    </w:p>
-    <w:p>
-      <w:r>
-        <w:t xml:space="preserve">El look and feel general del juego será ese mundo “post apocalíptico” en el que los humanos cuentan con tecnología alienígena adaptada a nuestras propias herramientas e invenciones (un revólver láser, por ejemplo. </w:t>
+      <w:proofErr w:type="spellEnd"/>
+    </w:p>
+    <w:p>
+      <w:pPr>
+        <w:jc w:val="both"/>
+      </w:pPr>
+      <w:r>
+        <w:t xml:space="preserve">Como se ha dejado caer en la introducción, nos encontramos en un mundo conquistado por </w:t>
+      </w:r>
+      <w:proofErr w:type="spellStart"/>
+      <w:r>
+        <w:t>aliens</w:t>
+      </w:r>
+      <w:proofErr w:type="spellEnd"/>
+      <w:r>
+        <w:t xml:space="preserve"> con zonas en las que gobierna su régimen (ciudades y alrededores donde los humanos trabajan para ellos: posibilidad de incluir escenarios de oficinas, calles, bases alienígenas; todo cuidado y en buen estado porque hasta la llegada de la protagonista allí no había llegado la guerra) y campos de batalla en los que el régimen se enfrenta a la resistencia humana (tenemos aquí la posibilidad de crear escenarios devastados, ruinas, bases militares y avanzadillas).</w:t>
+      </w:r>
+    </w:p>
+    <w:p>
+      <w:pPr>
+        <w:jc w:val="both"/>
+      </w:pPr>
+      <w:r>
+        <w:t xml:space="preserve">El look and </w:t>
+      </w:r>
+      <w:proofErr w:type="spellStart"/>
+      <w:r>
+        <w:t>feel</w:t>
+      </w:r>
+      <w:proofErr w:type="spellEnd"/>
+      <w:r>
+        <w:t xml:space="preserve"> general del juego será ese mundo “post apocalíptico” en el que los humanos cuentan con tecnología alienígena adaptada a nuestras propias herramientas e invenciones (un revólver láser, por ejemplo. </w:t>
       </w:r>
       <w:r>
         <w:rPr>
@@ -5936,6 +6320,9 @@
       </w:r>
     </w:p>
     <w:p>
+      <w:pPr>
+        <w:jc w:val="both"/>
+      </w:pPr>
       <w:r>
         <w:t xml:space="preserve">Intentaremos también </w:t>
       </w:r>
@@ -5948,7 +6335,16 @@
     </w:p>
     <w:p>
       <w:pPr>
-        <w:pStyle w:val="Ttulo3"/>
+        <w:jc w:val="both"/>
+      </w:pPr>
+      <w:r>
+        <w:t>En todo momento tendremos una visión completa del mapa/edificio y de las salas a las que podremos acceder y desde donde, es tarea nuestra elegir el mejor camino para hacerlo en función de la cantidad de enemigos y de cuantas balas queramos usar (cada arma gasta una cantidad de balas por disparo) para poder hacerlo.</w:t>
+      </w:r>
+    </w:p>
+    <w:p>
+      <w:pPr>
+        <w:pStyle w:val="Heading3"/>
+        <w:jc w:val="both"/>
       </w:pPr>
       <w:bookmarkStart w:id="10" w:name="_Toc511217043"/>
       <w:r>
@@ -5957,6 +6353,9 @@
       <w:bookmarkEnd w:id="10"/>
     </w:p>
     <w:p>
+      <w:pPr>
+        <w:jc w:val="both"/>
+      </w:pPr>
       <w:r>
         <w:t>Los niveles consistirán en una serie de habitaciones que se situarán formando un edificio, que será el nivel en cuestión. Las habitaciones tendrán unos “acoples” en sus límites superior e inferior por donde el jugador podrá pasar de una a otra</w:t>
       </w:r>
@@ -5970,7 +6369,19 @@
         <w:rPr>
           <w:b/>
         </w:rPr>
-        <w:t xml:space="preserve">Ver figura </w:t>
+        <w:t>Ver figura</w:t>
+      </w:r>
+      <w:r>
+        <w:rPr>
+          <w:b/>
+        </w:rPr>
+        <w:t>s</w:t>
+      </w:r>
+      <w:r>
+        <w:rPr>
+          <w:b/>
+        </w:rPr>
+        <w:t xml:space="preserve"> </w:t>
       </w:r>
       <w:r>
         <w:rPr>
@@ -5979,17 +6390,37 @@
         <w:t>4</w:t>
       </w:r>
       <w:r>
+        <w:rPr>
+          <w:b/>
+        </w:rPr>
+        <w:t xml:space="preserve"> y 5</w:t>
+      </w:r>
+      <w:r>
         <w:t>.</w:t>
       </w:r>
     </w:p>
     <w:p>
+      <w:pPr>
+        <w:jc w:val="both"/>
+      </w:pPr>
       <w:r>
         <w:t>La dificultad de los distintos niveles se regulará con la disposición y el número de habitaciones y con la cantidad y el tipo de enemigos que aparezcan en ellas.</w:t>
       </w:r>
     </w:p>
     <w:p>
-      <w:r>
-        <w:t>Debido a las mecánicas y el diseño de los niveles, este será un juego en 2D de tipo Arcade. A pesar de tener una historia y un objetivo final</w:t>
+      <w:pPr>
+        <w:jc w:val="both"/>
+      </w:pPr>
+      <w:r>
+        <w:t xml:space="preserve">Debido a las mecánicas y el diseño de los niveles, este será un juego en 2D de tipo </w:t>
+      </w:r>
+      <w:proofErr w:type="spellStart"/>
+      <w:r>
+        <w:t>Arcade</w:t>
+      </w:r>
+      <w:proofErr w:type="spellEnd"/>
+      <w:r>
+        <w:t>. A pesar de tener una historia y un objetivo final</w:t>
       </w:r>
       <w:r>
         <w:t>,</w:t>
@@ -6000,7 +6431,33 @@
     </w:p>
     <w:p>
       <w:pPr>
-        <w:pStyle w:val="Ttulo3"/>
+        <w:jc w:val="both"/>
+      </w:pPr>
+      <w:r>
+        <w:t xml:space="preserve">Una vez eliminados todos los </w:t>
+      </w:r>
+      <w:proofErr w:type="spellStart"/>
+      <w:r>
+        <w:t>aliens</w:t>
+      </w:r>
+      <w:proofErr w:type="spellEnd"/>
+      <w:r>
+        <w:t xml:space="preserve"> de un nivel o pasado un cierto tiempo desde que el nivel empezó dependiendo la dificultad aparecerá un jefe final al que tendremos que derrotar para haber superado el nivel. Una vez superado iremos a la pantalla de estadísticas de forma automática donde se nos indicará lo obtenido por haber superado el nivel. No todos los niveles tienen por qué tener un jefe final</w:t>
+      </w:r>
+    </w:p>
+    <w:p>
+      <w:pPr>
+        <w:jc w:val="both"/>
+      </w:pPr>
+      <w:r>
+        <w:lastRenderedPageBreak/>
+        <w:t>En ocasiones los enemigos podrán hacernos creer que ya hemos encontrado a nuestra hija, pero será una ilusión.</w:t>
+      </w:r>
+    </w:p>
+    <w:p>
+      <w:pPr>
+        <w:pStyle w:val="Heading3"/>
+        <w:jc w:val="both"/>
       </w:pPr>
       <w:bookmarkStart w:id="11" w:name="_Toc511217044"/>
       <w:r>
@@ -6009,16 +6466,25 @@
       <w:bookmarkEnd w:id="11"/>
     </w:p>
     <w:p>
+      <w:pPr>
+        <w:jc w:val="both"/>
+      </w:pPr>
       <w:r>
         <w:t>En principio, nuestra intención es, como se ha explicado en el punto anterior, la de intercalar niveles del juego con visitas a los diferentes menús por parte del jugador.</w:t>
       </w:r>
     </w:p>
     <w:p>
+      <w:pPr>
+        <w:jc w:val="both"/>
+      </w:pPr>
       <w:r>
         <w:t>En estos menús el jugador puede guardar o restaurar una partida, consultar estadísticas, visitar la tienda para la compra de mejoras o seleccionar el siguiente nivel a completar o alguno de los ya completados.</w:t>
       </w:r>
     </w:p>
     <w:p>
+      <w:pPr>
+        <w:jc w:val="both"/>
+      </w:pPr>
       <w:r>
         <w:t xml:space="preserve">Hemos hecho algunos esquemas y diagramas con las ideas que hemos tenido para estos menús y para la navegación por el programa. </w:t>
       </w:r>
@@ -6038,10 +6504,15 @@
         <w:t>.</w:t>
       </w:r>
     </w:p>
-    <w:p/>
-    <w:p>
-      <w:pPr>
-        <w:pStyle w:val="Ttulo2"/>
+    <w:p>
+      <w:pPr>
+        <w:jc w:val="both"/>
+      </w:pPr>
+    </w:p>
+    <w:p>
+      <w:pPr>
+        <w:pStyle w:val="Heading2"/>
+        <w:jc w:val="both"/>
       </w:pPr>
       <w:bookmarkStart w:id="12" w:name="_Toc511217045"/>
       <w:r>
@@ -6050,34 +6521,53 @@
       <w:bookmarkEnd w:id="12"/>
     </w:p>
     <w:p>
-      <w:r>
-        <w:t>Además de Diana, nuestro personaje jugable, el juego incluirá una serie de enemigos en cada nivel. Estos serán NPC</w:t>
+      <w:pPr>
+        <w:jc w:val="both"/>
+      </w:pPr>
+      <w:r>
+        <w:t xml:space="preserve">Además de Diana, nuestro personaje </w:t>
+      </w:r>
+      <w:proofErr w:type="spellStart"/>
+      <w:r>
+        <w:t>jugable</w:t>
+      </w:r>
+      <w:proofErr w:type="spellEnd"/>
+      <w:r>
+        <w:t xml:space="preserve">, el juego incluirá una serie de enemigos en cada nivel. Estos serán </w:t>
+      </w:r>
+      <w:proofErr w:type="spellStart"/>
+      <w:r>
+        <w:t>NPC</w:t>
       </w:r>
       <w:r>
         <w:t>´s</w:t>
       </w:r>
+      <w:proofErr w:type="spellEnd"/>
       <w:r>
         <w:t xml:space="preserve"> hostiles cuyo único objetivo es disparar e intentar matar al jugador.</w:t>
       </w:r>
     </w:p>
     <w:p>
+      <w:pPr>
+        <w:jc w:val="both"/>
+      </w:pPr>
       <w:r>
         <w:t>En principio, se desarrollará una IA sencilla que les permita:</w:t>
       </w:r>
     </w:p>
     <w:p>
       <w:pPr>
-        <w:pStyle w:val="Prrafodelista"/>
+        <w:pStyle w:val="ListParagraph"/>
         <w:numPr>
           <w:ilvl w:val="0"/>
           <w:numId w:val="24"/>
         </w:numPr>
+        <w:jc w:val="both"/>
       </w:pPr>
       <w:r>
         <w:rPr>
           <w:u w:val="single"/>
         </w:rPr>
-        <w:lastRenderedPageBreak/>
         <w:t>Detectar al jugador y entrar en modo ataque:</w:t>
       </w:r>
       <w:r>
@@ -6092,11 +6582,12 @@
     </w:p>
     <w:p>
       <w:pPr>
-        <w:pStyle w:val="Prrafodelista"/>
+        <w:pStyle w:val="ListParagraph"/>
         <w:numPr>
           <w:ilvl w:val="0"/>
           <w:numId w:val="24"/>
         </w:numPr>
+        <w:jc w:val="both"/>
       </w:pPr>
       <w:r>
         <w:t>Para lo segundo simplemente tendrán cierta probabilidad de moverse hacia arriba o hacia abajo cambiando de sala</w:t>
@@ -6107,11 +6598,12 @@
     </w:p>
     <w:p>
       <w:pPr>
-        <w:pStyle w:val="Prrafodelista"/>
+        <w:pStyle w:val="ListParagraph"/>
         <w:numPr>
           <w:ilvl w:val="0"/>
           <w:numId w:val="24"/>
         </w:numPr>
+        <w:jc w:val="both"/>
         <w:rPr>
           <w:u w:val="single"/>
         </w:rPr>
@@ -6133,11 +6625,22 @@
       </w:r>
     </w:p>
     <w:p>
+      <w:pPr>
+        <w:jc w:val="both"/>
+      </w:pPr>
       <w:r>
         <w:t>En ambos modos</w:t>
       </w:r>
       <w:r>
-        <w:t xml:space="preserve"> los NPC´s </w:t>
+        <w:t xml:space="preserve"> los </w:t>
+      </w:r>
+      <w:proofErr w:type="spellStart"/>
+      <w:r>
+        <w:t>NPC´s</w:t>
+      </w:r>
+      <w:proofErr w:type="spellEnd"/>
+      <w:r>
+        <w:t xml:space="preserve"> </w:t>
       </w:r>
       <w:r>
         <w:t>seguirán las mismas mecánicas que el propio jugador:</w:t>
@@ -6145,11 +6648,12 @@
     </w:p>
     <w:p>
       <w:pPr>
-        <w:pStyle w:val="Prrafodelista"/>
+        <w:pStyle w:val="ListParagraph"/>
         <w:numPr>
           <w:ilvl w:val="0"/>
           <w:numId w:val="25"/>
         </w:numPr>
+        <w:jc w:val="both"/>
       </w:pPr>
       <w:r>
         <w:t>Contarán con una cantidad de salud. Si esta llega a 0, morirán.</w:t>
@@ -6157,11 +6661,12 @@
     </w:p>
     <w:p>
       <w:pPr>
-        <w:pStyle w:val="Prrafodelista"/>
+        <w:pStyle w:val="ListParagraph"/>
         <w:numPr>
           <w:ilvl w:val="0"/>
           <w:numId w:val="25"/>
         </w:numPr>
+        <w:jc w:val="both"/>
       </w:pPr>
       <w:r>
         <w:t>Tendrán movimiento horizontal continuo (hacia la izquierda o hacia la derecha).</w:t>
@@ -6169,11 +6674,12 @@
     </w:p>
     <w:p>
       <w:pPr>
-        <w:pStyle w:val="Prrafodelista"/>
+        <w:pStyle w:val="ListParagraph"/>
         <w:numPr>
           <w:ilvl w:val="0"/>
           <w:numId w:val="25"/>
         </w:numPr>
+        <w:jc w:val="both"/>
       </w:pPr>
       <w:r>
         <w:t>Solo podrán cambiar de habitación por las zonas superiores e inferiores concretas</w:t>
@@ -6184,17 +6690,21 @@
     </w:p>
     <w:p>
       <w:pPr>
-        <w:pStyle w:val="Prrafodelista"/>
+        <w:pStyle w:val="ListParagraph"/>
         <w:numPr>
           <w:ilvl w:val="0"/>
           <w:numId w:val="25"/>
         </w:numPr>
+        <w:jc w:val="both"/>
       </w:pPr>
       <w:r>
         <w:t>Etc.</w:t>
       </w:r>
     </w:p>
     <w:p>
+      <w:pPr>
+        <w:jc w:val="both"/>
+      </w:pPr>
       <w:r>
         <w:t xml:space="preserve">Las únicas </w:t>
       </w:r>
@@ -6210,11 +6720,12 @@
     </w:p>
     <w:p>
       <w:pPr>
-        <w:pStyle w:val="Prrafodelista"/>
+        <w:pStyle w:val="ListParagraph"/>
         <w:numPr>
           <w:ilvl w:val="0"/>
           <w:numId w:val="26"/>
         </w:numPr>
+        <w:jc w:val="both"/>
       </w:pPr>
       <w:r>
         <w:t>Cada tipo de enemigo tendrá un arma concreta: no podrán cambiar de arma.</w:t>
@@ -6222,39 +6733,57 @@
     </w:p>
     <w:p>
       <w:pPr>
-        <w:pStyle w:val="Prrafodelista"/>
+        <w:pStyle w:val="ListParagraph"/>
         <w:numPr>
           <w:ilvl w:val="0"/>
           <w:numId w:val="26"/>
         </w:numPr>
-      </w:pPr>
-      <w:r>
-        <w:t>No recogen drops de salud ni de munición</w:t>
-      </w:r>
-    </w:p>
-    <w:p>
-      <w:pPr>
-        <w:pStyle w:val="Prrafodelista"/>
+        <w:jc w:val="both"/>
+      </w:pPr>
+      <w:r>
+        <w:t xml:space="preserve">No recogen </w:t>
+      </w:r>
+      <w:proofErr w:type="spellStart"/>
+      <w:r>
+        <w:t>drops</w:t>
+      </w:r>
+      <w:proofErr w:type="spellEnd"/>
+      <w:r>
+        <w:t xml:space="preserve"> de salud ni de munición</w:t>
+      </w:r>
+    </w:p>
+    <w:p>
+      <w:pPr>
+        <w:pStyle w:val="ListParagraph"/>
         <w:numPr>
           <w:ilvl w:val="0"/>
           <w:numId w:val="26"/>
         </w:numPr>
+        <w:jc w:val="both"/>
       </w:pPr>
       <w:r>
         <w:t>Tienen munición infinita</w:t>
       </w:r>
     </w:p>
-    <w:p/>
-    <w:p>
+    <w:p>
+      <w:pPr>
+        <w:jc w:val="both"/>
+      </w:pPr>
+    </w:p>
+    <w:p>
+      <w:pPr>
+        <w:jc w:val="both"/>
+      </w:pPr>
       <w:r>
         <w:br w:type="page"/>
       </w:r>
     </w:p>
-    <w:p>
-      <w:pPr>
-        <w:pStyle w:val="Ttulo1"/>
-      </w:pPr>
-      <w:bookmarkStart w:id="13" w:name="_Toc511217046"/>
+    <w:bookmarkStart w:id="13" w:name="_Toc511217046"/>
+    <w:p>
+      <w:pPr>
+        <w:pStyle w:val="Heading1"/>
+        <w:jc w:val="both"/>
+      </w:pPr>
       <w:r>
         <w:rPr>
           <w:noProof/>
@@ -6300,7 +6829,7 @@
                         <w:txbxContent>
                           <w:p>
                             <w:pPr>
-                              <w:pStyle w:val="Descripcin"/>
+                              <w:pStyle w:val="Caption"/>
                               <w:rPr>
                                 <w:b/>
                                 <w:bCs/>
@@ -6490,6 +7019,9 @@
       <w:bookmarkEnd w:id="13"/>
     </w:p>
     <w:p>
+      <w:pPr>
+        <w:jc w:val="both"/>
+      </w:pPr>
       <w:r>
         <w:rPr>
           <w:noProof/>
@@ -6534,7 +7066,7 @@
                         <w:txbxContent>
                           <w:p>
                             <w:pPr>
-                              <w:pStyle w:val="Descripcin"/>
+                              <w:pStyle w:val="Caption"/>
                             </w:pPr>
                             <w:r>
                               <w:t xml:space="preserve">Figura </w:t>
@@ -6689,10 +7221,25 @@
         </w:drawing>
       </w:r>
     </w:p>
-    <w:p/>
-    <w:p/>
-    <w:p/>
-    <w:p>
+    <w:p>
+      <w:pPr>
+        <w:jc w:val="both"/>
+      </w:pPr>
+    </w:p>
+    <w:p>
+      <w:pPr>
+        <w:jc w:val="both"/>
+      </w:pPr>
+    </w:p>
+    <w:p>
+      <w:pPr>
+        <w:jc w:val="both"/>
+      </w:pPr>
+    </w:p>
+    <w:p>
+      <w:pPr>
+        <w:jc w:val="both"/>
+      </w:pPr>
       <w:r>
         <w:rPr>
           <w:noProof/>
@@ -6738,7 +7285,7 @@
                         <w:txbxContent>
                           <w:p>
                             <w:pPr>
-                              <w:pStyle w:val="Descripcin"/>
+                              <w:pStyle w:val="Caption"/>
                             </w:pPr>
                             <w:r>
                               <w:t xml:space="preserve">Figura </w:t>
@@ -6765,8 +7312,13 @@
                               <w:t xml:space="preserve">: </w:t>
                             </w:r>
                             <w:r>
-                              <w:t>Diana Ilyina</w:t>
+                              <w:t xml:space="preserve">Diana </w:t>
                             </w:r>
+                            <w:proofErr w:type="spellStart"/>
+                            <w:r>
+                              <w:t>Ilyina</w:t>
+                            </w:r>
+                            <w:proofErr w:type="spellEnd"/>
                           </w:p>
                         </w:txbxContent>
                       </wps:txbx>
@@ -6894,11 +7446,17 @@
       </w:r>
     </w:p>
     <w:p>
+      <w:pPr>
+        <w:jc w:val="both"/>
+      </w:pPr>
       <w:r>
         <w:br w:type="page"/>
       </w:r>
     </w:p>
     <w:p>
+      <w:pPr>
+        <w:jc w:val="both"/>
+      </w:pPr>
       <w:r>
         <w:rPr>
           <w:noProof/>
@@ -6944,7 +7502,7 @@
                         <w:txbxContent>
                           <w:p>
                             <w:pPr>
-                              <w:pStyle w:val="Descripcin"/>
+                              <w:pStyle w:val="Caption"/>
                               <w:rPr>
                                 <w:noProof/>
                               </w:rPr>
@@ -7097,6 +7655,9 @@
       </w:r>
     </w:p>
     <w:p>
+      <w:pPr>
+        <w:jc w:val="both"/>
+      </w:pPr>
       <w:r>
         <w:rPr>
           <w:noProof/>
@@ -7141,7 +7702,7 @@
                         <w:txbxContent>
                           <w:p>
                             <w:pPr>
-                              <w:pStyle w:val="Descripcin"/>
+                              <w:pStyle w:val="Caption"/>
                               <w:rPr>
                                 <w:noProof/>
                               </w:rPr>
@@ -7299,8 +7860,15 @@
         </w:drawing>
       </w:r>
     </w:p>
-    <w:p/>
-    <w:p>
+    <w:p>
+      <w:pPr>
+        <w:jc w:val="both"/>
+      </w:pPr>
+    </w:p>
+    <w:p>
+      <w:pPr>
+        <w:jc w:val="both"/>
+      </w:pPr>
       <w:r>
         <w:rPr>
           <w:noProof/>
@@ -7346,7 +7914,7 @@
                         <w:txbxContent>
                           <w:p>
                             <w:pPr>
-                              <w:pStyle w:val="Descripcin"/>
+                              <w:pStyle w:val="Caption"/>
                               <w:rPr>
                                 <w:noProof/>
                               </w:rPr>
@@ -7376,7 +7944,15 @@
                               <w:t xml:space="preserve">: </w:t>
                             </w:r>
                             <w:r>
-                              <w:t>Idea de diseño de enemigo y/o boss final</w:t>
+                              <w:t xml:space="preserve">Idea de diseño de enemigo y/o </w:t>
+                            </w:r>
+                            <w:proofErr w:type="spellStart"/>
+                            <w:r>
+                              <w:t>boss</w:t>
+                            </w:r>
+                            <w:proofErr w:type="spellEnd"/>
+                            <w:r>
+                              <w:t xml:space="preserve"> final</w:t>
                             </w:r>
                           </w:p>
                         </w:txbxContent>
@@ -7485,7 +8061,7 @@
                         <w:txbxContent>
                           <w:p>
                             <w:pPr>
-                              <w:pStyle w:val="Descripcin"/>
+                              <w:pStyle w:val="Caption"/>
                               <w:rPr>
                                 <w:noProof/>
                               </w:rPr>
@@ -7721,6 +8297,9 @@
       </w:r>
     </w:p>
     <w:p>
+      <w:pPr>
+        <w:jc w:val="both"/>
+      </w:pPr>
       <w:r>
         <w:rPr>
           <w:noProof/>
@@ -7766,7 +8345,7 @@
                         <w:txbxContent>
                           <w:p>
                             <w:pPr>
-                              <w:pStyle w:val="Descripcin"/>
+                              <w:pStyle w:val="Caption"/>
                               <w:rPr>
                                 <w:noProof/>
                               </w:rPr>
@@ -7905,7 +8484,7 @@
                         <w:txbxContent>
                           <w:p>
                             <w:pPr>
-                              <w:pStyle w:val="Descripcin"/>
+                              <w:pStyle w:val="Caption"/>
                               <w:rPr>
                                 <w:noProof/>
                               </w:rPr>
@@ -8040,7 +8619,7 @@
                         <w:txbxContent>
                           <w:p>
                             <w:pPr>
-                              <w:pStyle w:val="Descripcin"/>
+                              <w:pStyle w:val="Caption"/>
                               <w:rPr>
                                 <w:noProof/>
                               </w:rPr>
@@ -8067,10 +8646,7 @@
                               <w:fldChar w:fldCharType="end"/>
                             </w:r>
                             <w:r>
-                              <w:t xml:space="preserve">: </w:t>
-                            </w:r>
-                            <w:r>
-                              <w:t>Menú de estadísticas</w:t>
+                              <w:t>: Menú de estadísticas</w:t>
                             </w:r>
                           </w:p>
                         </w:txbxContent>
@@ -8340,6 +8916,9 @@
       </w:r>
     </w:p>
     <w:p>
+      <w:pPr>
+        <w:jc w:val="both"/>
+      </w:pPr>
       <w:r>
         <w:rPr>
           <w:noProof/>
@@ -8527,7 +9106,7 @@
                         <w:txbxContent>
                           <w:p>
                             <w:pPr>
-                              <w:pStyle w:val="Descripcin"/>
+                              <w:pStyle w:val="Caption"/>
                               <w:rPr>
                                 <w:noProof/>
                               </w:rPr>
@@ -8680,6 +9259,9 @@
       </w:r>
     </w:p>
     <w:p>
+      <w:pPr>
+        <w:jc w:val="both"/>
+      </w:pPr>
       <w:r>
         <w:rPr>
           <w:noProof/>
@@ -8724,7 +9306,7 @@
                         <w:txbxContent>
                           <w:p>
                             <w:pPr>
-                              <w:pStyle w:val="Descripcin"/>
+                              <w:pStyle w:val="Caption"/>
                               <w:rPr>
                                 <w:noProof/>
                               </w:rPr>
@@ -8814,8 +9396,16 @@
         </mc:AlternateContent>
       </w:r>
     </w:p>
-    <w:p/>
-    <w:p/>
+    <w:p>
+      <w:pPr>
+        <w:jc w:val="both"/>
+      </w:pPr>
+    </w:p>
+    <w:p>
+      <w:pPr>
+        <w:jc w:val="both"/>
+      </w:pPr>
+    </w:p>
     <w:sectPr>
       <w:footerReference w:type="default" r:id="rId20"/>
       <w:pgSz w:w="12240" w:h="15840"/>
@@ -8830,7 +9420,7 @@
 </file>
 
 <file path=word/endnotes.xml><?xml version="1.0" encoding="utf-8"?>
-<w:endnotes xmlns:wpc="http://schemas.microsoft.com/office/word/2010/wordprocessingCanvas" xmlns:cx="http://schemas.microsoft.com/office/drawing/2014/chartex" xmlns:cx1="http://schemas.microsoft.com/office/drawing/2015/9/8/chartex" xmlns:mc="http://schemas.openxmlformats.org/markup-compatibility/2006" xmlns:o="urn:schemas-microsoft-com:office:office" xmlns:r="http://schemas.openxmlformats.org/officeDocument/2006/relationships" xmlns:m="http://schemas.openxmlformats.org/officeDocument/2006/math" xmlns:v="urn:schemas-microsoft-com:vml" xmlns:wp14="http://schemas.microsoft.com/office/word/2010/wordprocessingDrawing" xmlns:wp="http://schemas.openxmlformats.org/drawingml/2006/wordprocessingDrawing" xmlns:w10="urn:schemas-microsoft-com:office:word" xmlns:w="http://schemas.openxmlformats.org/wordprocessingml/2006/main" xmlns:w14="http://schemas.microsoft.com/office/word/2010/wordml" xmlns:w15="http://schemas.microsoft.com/office/word/2012/wordml" xmlns:w16se="http://schemas.microsoft.com/office/word/2015/wordml/symex" xmlns:wpg="http://schemas.microsoft.com/office/word/2010/wordprocessingGroup" xmlns:wpi="http://schemas.microsoft.com/office/word/2010/wordprocessingInk" xmlns:wne="http://schemas.microsoft.com/office/word/2006/wordml" xmlns:wps="http://schemas.microsoft.com/office/word/2010/wordprocessingShape" mc:Ignorable="w14 w15 w16se wp14">
+<w:endnotes xmlns:wpc="http://schemas.microsoft.com/office/word/2010/wordprocessingCanvas" xmlns:cx="http://schemas.microsoft.com/office/drawing/2014/chartex" xmlns:cx1="http://schemas.microsoft.com/office/drawing/2015/9/8/chartex" xmlns:cx2="http://schemas.microsoft.com/office/drawing/2015/10/21/chartex" xmlns:cx3="http://schemas.microsoft.com/office/drawing/2016/5/9/chartex" xmlns:cx4="http://schemas.microsoft.com/office/drawing/2016/5/10/chartex" xmlns:cx5="http://schemas.microsoft.com/office/drawing/2016/5/11/chartex" xmlns:cx6="http://schemas.microsoft.com/office/drawing/2016/5/12/chartex" xmlns:cx7="http://schemas.microsoft.com/office/drawing/2016/5/13/chartex" xmlns:cx8="http://schemas.microsoft.com/office/drawing/2016/5/14/chartex" xmlns:mc="http://schemas.openxmlformats.org/markup-compatibility/2006" xmlns:aink="http://schemas.microsoft.com/office/drawing/2016/ink" xmlns:am3d="http://schemas.microsoft.com/office/drawing/2017/model3d" xmlns:o="urn:schemas-microsoft-com:office:office" xmlns:r="http://schemas.openxmlformats.org/officeDocument/2006/relationships" xmlns:m="http://schemas.openxmlformats.org/officeDocument/2006/math" xmlns:v="urn:schemas-microsoft-com:vml" xmlns:wp14="http://schemas.microsoft.com/office/word/2010/wordprocessingDrawing" xmlns:wp="http://schemas.openxmlformats.org/drawingml/2006/wordprocessingDrawing" xmlns:w10="urn:schemas-microsoft-com:office:word" xmlns:w="http://schemas.openxmlformats.org/wordprocessingml/2006/main" xmlns:w14="http://schemas.microsoft.com/office/word/2010/wordml" xmlns:w15="http://schemas.microsoft.com/office/word/2012/wordml" xmlns:w16cid="http://schemas.microsoft.com/office/word/2016/wordml/cid" xmlns:w16se="http://schemas.microsoft.com/office/word/2015/wordml/symex" xmlns:wpg="http://schemas.microsoft.com/office/word/2010/wordprocessingGroup" xmlns:wpi="http://schemas.microsoft.com/office/word/2010/wordprocessingInk" xmlns:wne="http://schemas.microsoft.com/office/word/2006/wordml" xmlns:wps="http://schemas.microsoft.com/office/word/2010/wordprocessingShape" mc:Ignorable="w14 w15 w16se w16cid wp14">
   <w:endnote w:type="separator" w:id="-1">
     <w:p>
       <w:pPr>
@@ -8855,7 +9445,7 @@
 </file>
 
 <file path=word/footer1.xml><?xml version="1.0" encoding="utf-8"?>
-<w:ftr xmlns:wpc="http://schemas.microsoft.com/office/word/2010/wordprocessingCanvas" xmlns:cx="http://schemas.microsoft.com/office/drawing/2014/chartex" xmlns:cx1="http://schemas.microsoft.com/office/drawing/2015/9/8/chartex" xmlns:mc="http://schemas.openxmlformats.org/markup-compatibility/2006" xmlns:o="urn:schemas-microsoft-com:office:office" xmlns:r="http://schemas.openxmlformats.org/officeDocument/2006/relationships" xmlns:m="http://schemas.openxmlformats.org/officeDocument/2006/math" xmlns:v="urn:schemas-microsoft-com:vml" xmlns:wp14="http://schemas.microsoft.com/office/word/2010/wordprocessingDrawing" xmlns:wp="http://schemas.openxmlformats.org/drawingml/2006/wordprocessingDrawing" xmlns:w10="urn:schemas-microsoft-com:office:word" xmlns:w="http://schemas.openxmlformats.org/wordprocessingml/2006/main" xmlns:w14="http://schemas.microsoft.com/office/word/2010/wordml" xmlns:w15="http://schemas.microsoft.com/office/word/2012/wordml" xmlns:w16se="http://schemas.microsoft.com/office/word/2015/wordml/symex" xmlns:wpg="http://schemas.microsoft.com/office/word/2010/wordprocessingGroup" xmlns:wpi="http://schemas.microsoft.com/office/word/2010/wordprocessingInk" xmlns:wne="http://schemas.microsoft.com/office/word/2006/wordml" xmlns:wps="http://schemas.microsoft.com/office/word/2010/wordprocessingShape" mc:Ignorable="w14 w15 w16se wp14">
+<w:ftr xmlns:wpc="http://schemas.microsoft.com/office/word/2010/wordprocessingCanvas" xmlns:cx="http://schemas.microsoft.com/office/drawing/2014/chartex" xmlns:cx1="http://schemas.microsoft.com/office/drawing/2015/9/8/chartex" xmlns:cx2="http://schemas.microsoft.com/office/drawing/2015/10/21/chartex" xmlns:cx3="http://schemas.microsoft.com/office/drawing/2016/5/9/chartex" xmlns:cx4="http://schemas.microsoft.com/office/drawing/2016/5/10/chartex" xmlns:cx5="http://schemas.microsoft.com/office/drawing/2016/5/11/chartex" xmlns:cx6="http://schemas.microsoft.com/office/drawing/2016/5/12/chartex" xmlns:cx7="http://schemas.microsoft.com/office/drawing/2016/5/13/chartex" xmlns:cx8="http://schemas.microsoft.com/office/drawing/2016/5/14/chartex" xmlns:mc="http://schemas.openxmlformats.org/markup-compatibility/2006" xmlns:aink="http://schemas.microsoft.com/office/drawing/2016/ink" xmlns:am3d="http://schemas.microsoft.com/office/drawing/2017/model3d" xmlns:o="urn:schemas-microsoft-com:office:office" xmlns:r="http://schemas.openxmlformats.org/officeDocument/2006/relationships" xmlns:m="http://schemas.openxmlformats.org/officeDocument/2006/math" xmlns:v="urn:schemas-microsoft-com:vml" xmlns:wp14="http://schemas.microsoft.com/office/word/2010/wordprocessingDrawing" xmlns:wp="http://schemas.openxmlformats.org/drawingml/2006/wordprocessingDrawing" xmlns:w10="urn:schemas-microsoft-com:office:word" xmlns:w="http://schemas.openxmlformats.org/wordprocessingml/2006/main" xmlns:w14="http://schemas.microsoft.com/office/word/2010/wordml" xmlns:w15="http://schemas.microsoft.com/office/word/2012/wordml" xmlns:w16cid="http://schemas.microsoft.com/office/word/2016/wordml/cid" xmlns:w16se="http://schemas.microsoft.com/office/word/2015/wordml/symex" xmlns:wpg="http://schemas.microsoft.com/office/word/2010/wordprocessingGroup" xmlns:wpi="http://schemas.microsoft.com/office/word/2010/wordprocessingInk" xmlns:wne="http://schemas.microsoft.com/office/word/2006/wordml" xmlns:wps="http://schemas.microsoft.com/office/word/2010/wordprocessingShape" mc:Ignorable="w14 w15 w16se w16cid wp14">
   <w:sdt>
     <w:sdtPr>
       <w:id w:val="-1054384813"/>
@@ -8872,7 +9462,7 @@
     <w:sdtContent>
       <w:p>
         <w:pPr>
-          <w:pStyle w:val="Piedepgina"/>
+          <w:pStyle w:val="Footer"/>
           <w:jc w:val="right"/>
           <w:rPr>
             <w:sz w:val="24"/>
@@ -8914,14 +9504,14 @@
   </w:sdt>
   <w:p>
     <w:pPr>
-      <w:pStyle w:val="Piedepgina"/>
+      <w:pStyle w:val="Footer"/>
     </w:pPr>
   </w:p>
 </w:ftr>
 </file>
 
 <file path=word/footnotes.xml><?xml version="1.0" encoding="utf-8"?>
-<w:footnotes xmlns:wpc="http://schemas.microsoft.com/office/word/2010/wordprocessingCanvas" xmlns:cx="http://schemas.microsoft.com/office/drawing/2014/chartex" xmlns:cx1="http://schemas.microsoft.com/office/drawing/2015/9/8/chartex" xmlns:mc="http://schemas.openxmlformats.org/markup-compatibility/2006" xmlns:o="urn:schemas-microsoft-com:office:office" xmlns:r="http://schemas.openxmlformats.org/officeDocument/2006/relationships" xmlns:m="http://schemas.openxmlformats.org/officeDocument/2006/math" xmlns:v="urn:schemas-microsoft-com:vml" xmlns:wp14="http://schemas.microsoft.com/office/word/2010/wordprocessingDrawing" xmlns:wp="http://schemas.openxmlformats.org/drawingml/2006/wordprocessingDrawing" xmlns:w10="urn:schemas-microsoft-com:office:word" xmlns:w="http://schemas.openxmlformats.org/wordprocessingml/2006/main" xmlns:w14="http://schemas.microsoft.com/office/word/2010/wordml" xmlns:w15="http://schemas.microsoft.com/office/word/2012/wordml" xmlns:w16se="http://schemas.microsoft.com/office/word/2015/wordml/symex" xmlns:wpg="http://schemas.microsoft.com/office/word/2010/wordprocessingGroup" xmlns:wpi="http://schemas.microsoft.com/office/word/2010/wordprocessingInk" xmlns:wne="http://schemas.microsoft.com/office/word/2006/wordml" xmlns:wps="http://schemas.microsoft.com/office/word/2010/wordprocessingShape" mc:Ignorable="w14 w15 w16se wp14">
+<w:footnotes xmlns:wpc="http://schemas.microsoft.com/office/word/2010/wordprocessingCanvas" xmlns:cx="http://schemas.microsoft.com/office/drawing/2014/chartex" xmlns:cx1="http://schemas.microsoft.com/office/drawing/2015/9/8/chartex" xmlns:cx2="http://schemas.microsoft.com/office/drawing/2015/10/21/chartex" xmlns:cx3="http://schemas.microsoft.com/office/drawing/2016/5/9/chartex" xmlns:cx4="http://schemas.microsoft.com/office/drawing/2016/5/10/chartex" xmlns:cx5="http://schemas.microsoft.com/office/drawing/2016/5/11/chartex" xmlns:cx6="http://schemas.microsoft.com/office/drawing/2016/5/12/chartex" xmlns:cx7="http://schemas.microsoft.com/office/drawing/2016/5/13/chartex" xmlns:cx8="http://schemas.microsoft.com/office/drawing/2016/5/14/chartex" xmlns:mc="http://schemas.openxmlformats.org/markup-compatibility/2006" xmlns:aink="http://schemas.microsoft.com/office/drawing/2016/ink" xmlns:am3d="http://schemas.microsoft.com/office/drawing/2017/model3d" xmlns:o="urn:schemas-microsoft-com:office:office" xmlns:r="http://schemas.openxmlformats.org/officeDocument/2006/relationships" xmlns:m="http://schemas.openxmlformats.org/officeDocument/2006/math" xmlns:v="urn:schemas-microsoft-com:vml" xmlns:wp14="http://schemas.microsoft.com/office/word/2010/wordprocessingDrawing" xmlns:wp="http://schemas.openxmlformats.org/drawingml/2006/wordprocessingDrawing" xmlns:w10="urn:schemas-microsoft-com:office:word" xmlns:w="http://schemas.openxmlformats.org/wordprocessingml/2006/main" xmlns:w14="http://schemas.microsoft.com/office/word/2010/wordml" xmlns:w15="http://schemas.microsoft.com/office/word/2012/wordml" xmlns:w16cid="http://schemas.microsoft.com/office/word/2016/wordml/cid" xmlns:w16se="http://schemas.microsoft.com/office/word/2015/wordml/symex" xmlns:wpg="http://schemas.microsoft.com/office/word/2010/wordprocessingGroup" xmlns:wpi="http://schemas.microsoft.com/office/word/2010/wordprocessingInk" xmlns:wne="http://schemas.microsoft.com/office/word/2006/wordml" xmlns:wps="http://schemas.microsoft.com/office/word/2010/wordprocessingShape" mc:Ignorable="w14 w15 w16se w16cid wp14">
   <w:footnote w:type="separator" w:id="-1">
     <w:p>
       <w:pPr>
@@ -8946,7 +9536,7 @@
 </file>
 
 <file path=word/numbering.xml><?xml version="1.0" encoding="utf-8"?>
-<w:numbering xmlns:wpc="http://schemas.microsoft.com/office/word/2010/wordprocessingCanvas" xmlns:cx="http://schemas.microsoft.com/office/drawing/2014/chartex" xmlns:cx1="http://schemas.microsoft.com/office/drawing/2015/9/8/chartex" xmlns:mc="http://schemas.openxmlformats.org/markup-compatibility/2006" xmlns:o="urn:schemas-microsoft-com:office:office" xmlns:r="http://schemas.openxmlformats.org/officeDocument/2006/relationships" xmlns:m="http://schemas.openxmlformats.org/officeDocument/2006/math" xmlns:v="urn:schemas-microsoft-com:vml" xmlns:wp14="http://schemas.microsoft.com/office/word/2010/wordprocessingDrawing" xmlns:wp="http://schemas.openxmlformats.org/drawingml/2006/wordprocessingDrawing" xmlns:w10="urn:schemas-microsoft-com:office:word" xmlns:w="http://schemas.openxmlformats.org/wordprocessingml/2006/main" xmlns:w14="http://schemas.microsoft.com/office/word/2010/wordml" xmlns:w15="http://schemas.microsoft.com/office/word/2012/wordml" xmlns:w16se="http://schemas.microsoft.com/office/word/2015/wordml/symex" xmlns:wpg="http://schemas.microsoft.com/office/word/2010/wordprocessingGroup" xmlns:wpi="http://schemas.microsoft.com/office/word/2010/wordprocessingInk" xmlns:wne="http://schemas.microsoft.com/office/word/2006/wordml" xmlns:wps="http://schemas.microsoft.com/office/word/2010/wordprocessingShape" mc:Ignorable="w14 w15 w16se wp14">
+<w:numbering xmlns:wpc="http://schemas.microsoft.com/office/word/2010/wordprocessingCanvas" xmlns:cx="http://schemas.microsoft.com/office/drawing/2014/chartex" xmlns:cx1="http://schemas.microsoft.com/office/drawing/2015/9/8/chartex" xmlns:cx2="http://schemas.microsoft.com/office/drawing/2015/10/21/chartex" xmlns:cx3="http://schemas.microsoft.com/office/drawing/2016/5/9/chartex" xmlns:cx4="http://schemas.microsoft.com/office/drawing/2016/5/10/chartex" xmlns:cx5="http://schemas.microsoft.com/office/drawing/2016/5/11/chartex" xmlns:cx6="http://schemas.microsoft.com/office/drawing/2016/5/12/chartex" xmlns:cx7="http://schemas.microsoft.com/office/drawing/2016/5/13/chartex" xmlns:cx8="http://schemas.microsoft.com/office/drawing/2016/5/14/chartex" xmlns:mc="http://schemas.openxmlformats.org/markup-compatibility/2006" xmlns:aink="http://schemas.microsoft.com/office/drawing/2016/ink" xmlns:am3d="http://schemas.microsoft.com/office/drawing/2017/model3d" xmlns:o="urn:schemas-microsoft-com:office:office" xmlns:r="http://schemas.openxmlformats.org/officeDocument/2006/relationships" xmlns:m="http://schemas.openxmlformats.org/officeDocument/2006/math" xmlns:v="urn:schemas-microsoft-com:vml" xmlns:wp14="http://schemas.microsoft.com/office/word/2010/wordprocessingDrawing" xmlns:wp="http://schemas.openxmlformats.org/drawingml/2006/wordprocessingDrawing" xmlns:w10="urn:schemas-microsoft-com:office:word" xmlns:w="http://schemas.openxmlformats.org/wordprocessingml/2006/main" xmlns:w14="http://schemas.microsoft.com/office/word/2010/wordml" xmlns:w15="http://schemas.microsoft.com/office/word/2012/wordml" xmlns:w16cid="http://schemas.microsoft.com/office/word/2016/wordml/cid" xmlns:w16se="http://schemas.microsoft.com/office/word/2015/wordml/symex" xmlns:wpg="http://schemas.microsoft.com/office/word/2010/wordprocessingGroup" xmlns:wpi="http://schemas.microsoft.com/office/word/2010/wordprocessingInk" xmlns:wne="http://schemas.microsoft.com/office/word/2006/wordml" xmlns:wps="http://schemas.microsoft.com/office/word/2010/wordprocessingShape" mc:Ignorable="w14 w15 w16se w16cid wp14">
   <w:abstractNum w:abstractNumId="0" w15:restartNumberingAfterBreak="0">
     <w:nsid w:val="FFFFFF7C"/>
     <w:multiLevelType w:val="singleLevel"/>
@@ -9478,7 +10068,7 @@
     <w:lvl w:ilvl="0">
       <w:start w:val="1"/>
       <w:numFmt w:val="decimal"/>
-      <w:pStyle w:val="Ttulo1"/>
+      <w:pStyle w:val="Heading1"/>
       <w:lvlText w:val="%1"/>
       <w:lvlJc w:val="left"/>
       <w:pPr>
@@ -9488,7 +10078,7 @@
     <w:lvl w:ilvl="1">
       <w:start w:val="1"/>
       <w:numFmt w:val="decimal"/>
-      <w:pStyle w:val="Ttulo2"/>
+      <w:pStyle w:val="Heading2"/>
       <w:lvlText w:val="%1.%2"/>
       <w:lvlJc w:val="left"/>
       <w:pPr>
@@ -9498,7 +10088,7 @@
     <w:lvl w:ilvl="2">
       <w:start w:val="1"/>
       <w:numFmt w:val="decimal"/>
-      <w:pStyle w:val="Ttulo3"/>
+      <w:pStyle w:val="Heading3"/>
       <w:lvlText w:val="%1.%2.%3"/>
       <w:lvlJc w:val="left"/>
       <w:pPr>
@@ -9508,7 +10098,7 @@
     <w:lvl w:ilvl="3">
       <w:start w:val="1"/>
       <w:numFmt w:val="decimal"/>
-      <w:pStyle w:val="Ttulo4"/>
+      <w:pStyle w:val="Heading4"/>
       <w:lvlText w:val="%1.%2.%3.%4"/>
       <w:lvlJc w:val="left"/>
       <w:pPr>
@@ -9518,7 +10108,7 @@
     <w:lvl w:ilvl="4">
       <w:start w:val="1"/>
       <w:numFmt w:val="decimal"/>
-      <w:pStyle w:val="Ttulo5"/>
+      <w:pStyle w:val="Heading5"/>
       <w:lvlText w:val="%1.%2.%3.%4.%5"/>
       <w:lvlJc w:val="left"/>
       <w:pPr>
@@ -9528,7 +10118,7 @@
     <w:lvl w:ilvl="5">
       <w:start w:val="1"/>
       <w:numFmt w:val="decimal"/>
-      <w:pStyle w:val="Ttulo6"/>
+      <w:pStyle w:val="Heading6"/>
       <w:lvlText w:val="%1.%2.%3.%4.%5.%6"/>
       <w:lvlJc w:val="left"/>
       <w:pPr>
@@ -9538,7 +10128,7 @@
     <w:lvl w:ilvl="6">
       <w:start w:val="1"/>
       <w:numFmt w:val="decimal"/>
-      <w:pStyle w:val="Ttulo7"/>
+      <w:pStyle w:val="Heading7"/>
       <w:lvlText w:val="%1.%2.%3.%4.%5.%6.%7"/>
       <w:lvlJc w:val="left"/>
       <w:pPr>
@@ -9548,7 +10138,7 @@
     <w:lvl w:ilvl="7">
       <w:start w:val="1"/>
       <w:numFmt w:val="decimal"/>
-      <w:pStyle w:val="Ttulo8"/>
+      <w:pStyle w:val="Heading8"/>
       <w:lvlText w:val="%1.%2.%3.%4.%5.%6.%7.%8"/>
       <w:lvlJc w:val="left"/>
       <w:pPr>
@@ -9558,7 +10148,7 @@
     <w:lvl w:ilvl="8">
       <w:start w:val="1"/>
       <w:numFmt w:val="decimal"/>
-      <w:pStyle w:val="Ttulo9"/>
+      <w:pStyle w:val="Heading9"/>
       <w:lvlText w:val="%1.%2.%3.%4.%5.%6.%7.%8.%9"/>
       <w:lvlJc w:val="left"/>
       <w:pPr>
@@ -9987,7 +10577,7 @@
 </file>
 
 <file path=word/styles.xml><?xml version="1.0" encoding="utf-8"?>
-<w:styles xmlns:mc="http://schemas.openxmlformats.org/markup-compatibility/2006" xmlns:r="http://schemas.openxmlformats.org/officeDocument/2006/relationships" xmlns:w="http://schemas.openxmlformats.org/wordprocessingml/2006/main" xmlns:w14="http://schemas.microsoft.com/office/word/2010/wordml" xmlns:w15="http://schemas.microsoft.com/office/word/2012/wordml" xmlns:w16se="http://schemas.microsoft.com/office/word/2015/wordml/symex" mc:Ignorable="w14 w15 w16se">
+<w:styles xmlns:mc="http://schemas.openxmlformats.org/markup-compatibility/2006" xmlns:r="http://schemas.openxmlformats.org/officeDocument/2006/relationships" xmlns:w="http://schemas.openxmlformats.org/wordprocessingml/2006/main" xmlns:w14="http://schemas.microsoft.com/office/word/2010/wordml" xmlns:w15="http://schemas.microsoft.com/office/word/2012/wordml" xmlns:w16cid="http://schemas.microsoft.com/office/word/2016/wordml/cid" xmlns:w16se="http://schemas.microsoft.com/office/word/2015/wordml/symex" mc:Ignorable="w14 w15 w16se w16cid">
   <w:docDefaults>
     <w:rPrDefault>
       <w:rPr>
@@ -10003,7 +10593,7 @@
       </w:pPr>
     </w:pPrDefault>
   </w:docDefaults>
-  <w:latentStyles w:defLockedState="0" w:defUIPriority="99" w:defSemiHidden="0" w:defUnhideWhenUsed="0" w:defQFormat="0" w:count="371">
+  <w:latentStyles w:defLockedState="0" w:defUIPriority="99" w:defSemiHidden="0" w:defUnhideWhenUsed="0" w:defQFormat="0" w:count="375">
     <w:lsdException w:name="Normal" w:uiPriority="0" w:qFormat="1"/>
     <w:lsdException w:name="heading 1" w:uiPriority="9" w:qFormat="1"/>
     <w:lsdException w:name="heading 2" w:semiHidden="1" w:uiPriority="9" w:unhideWhenUsed="1" w:qFormat="1"/>
@@ -10109,7 +10699,6 @@
     <w:lsdException w:name="HTML Sample" w:semiHidden="1" w:unhideWhenUsed="1"/>
     <w:lsdException w:name="HTML Typewriter" w:semiHidden="1" w:unhideWhenUsed="1"/>
     <w:lsdException w:name="HTML Variable" w:semiHidden="1" w:unhideWhenUsed="1"/>
-    <w:lsdException w:name="Normal Table" w:semiHidden="1" w:unhideWhenUsed="1"/>
     <w:lsdException w:name="annotation subject" w:semiHidden="1" w:unhideWhenUsed="1"/>
     <w:lsdException w:name="No List" w:semiHidden="1" w:unhideWhenUsed="1"/>
     <w:lsdException w:name="Outline List 1" w:semiHidden="1" w:unhideWhenUsed="1"/>
@@ -10153,10 +10742,8 @@
     <w:lsdException w:name="Table Elegant" w:semiHidden="1" w:unhideWhenUsed="1"/>
     <w:lsdException w:name="Table Professional" w:semiHidden="1" w:unhideWhenUsed="1"/>
     <w:lsdException w:name="Table Subtle 1" w:semiHidden="1" w:unhideWhenUsed="1"/>
-    <w:lsdException w:name="Table Subtle 2" w:semiHidden="1" w:unhideWhenUsed="1"/>
     <w:lsdException w:name="Table Web 1" w:semiHidden="1" w:unhideWhenUsed="1"/>
     <w:lsdException w:name="Table Web 2" w:semiHidden="1" w:unhideWhenUsed="1"/>
-    <w:lsdException w:name="Table Web 3" w:semiHidden="1" w:unhideWhenUsed="1"/>
     <w:lsdException w:name="Balloon Text" w:semiHidden="1" w:unhideWhenUsed="1"/>
     <w:lsdException w:name="Table Grid" w:uiPriority="39"/>
     <w:lsdException w:name="Table Theme" w:semiHidden="1" w:unhideWhenUsed="1"/>
@@ -10375,6 +10962,10 @@
     <w:lsdException w:name="List Table 5 Dark Accent 6" w:uiPriority="50"/>
     <w:lsdException w:name="List Table 6 Colorful Accent 6" w:uiPriority="51"/>
     <w:lsdException w:name="List Table 7 Colorful Accent 6" w:uiPriority="52"/>
+    <w:lsdException w:name="Mention" w:semiHidden="1" w:unhideWhenUsed="1"/>
+    <w:lsdException w:name="Smart Hyperlink" w:semiHidden="1" w:unhideWhenUsed="1"/>
+    <w:lsdException w:name="Hashtag" w:semiHidden="1" w:unhideWhenUsed="1"/>
+    <w:lsdException w:name="Unresolved Mention" w:semiHidden="1" w:unhideWhenUsed="1"/>
   </w:latentStyles>
   <w:style w:type="paragraph" w:default="1" w:styleId="Normal">
     <w:name w:val="Normal"/>
@@ -10384,11 +10975,11 @@
       <w:lang w:val="es-ES"/>
     </w:rPr>
   </w:style>
-  <w:style w:type="paragraph" w:styleId="Ttulo1">
+  <w:style w:type="paragraph" w:styleId="Heading1">
     <w:name w:val="heading 1"/>
     <w:basedOn w:val="Normal"/>
     <w:next w:val="Normal"/>
-    <w:link w:val="Ttulo1Car"/>
+    <w:link w:val="Heading1Char"/>
     <w:uiPriority w:val="9"/>
     <w:qFormat/>
     <w:rsid w:val="00131DA3"/>
@@ -10414,11 +11005,11 @@
       <w:szCs w:val="36"/>
     </w:rPr>
   </w:style>
-  <w:style w:type="paragraph" w:styleId="Ttulo2">
+  <w:style w:type="paragraph" w:styleId="Heading2">
     <w:name w:val="heading 2"/>
     <w:basedOn w:val="Normal"/>
     <w:next w:val="Normal"/>
-    <w:link w:val="Ttulo2Car"/>
+    <w:link w:val="Heading2Char"/>
     <w:uiPriority w:val="9"/>
     <w:unhideWhenUsed/>
     <w:qFormat/>
@@ -10443,11 +11034,11 @@
       <w:szCs w:val="28"/>
     </w:rPr>
   </w:style>
-  <w:style w:type="paragraph" w:styleId="Ttulo3">
+  <w:style w:type="paragraph" w:styleId="Heading3">
     <w:name w:val="heading 3"/>
     <w:basedOn w:val="Normal"/>
     <w:next w:val="Normal"/>
-    <w:link w:val="Ttulo3Car"/>
+    <w:link w:val="Heading3Char"/>
     <w:uiPriority w:val="9"/>
     <w:unhideWhenUsed/>
     <w:qFormat/>
@@ -10469,11 +11060,11 @@
       <w:color w:val="000000" w:themeColor="text1"/>
     </w:rPr>
   </w:style>
-  <w:style w:type="paragraph" w:styleId="Ttulo4">
+  <w:style w:type="paragraph" w:styleId="Heading4">
     <w:name w:val="heading 4"/>
     <w:basedOn w:val="Normal"/>
     <w:next w:val="Normal"/>
-    <w:link w:val="Ttulo4Car"/>
+    <w:link w:val="Heading4Char"/>
     <w:uiPriority w:val="9"/>
     <w:semiHidden/>
     <w:unhideWhenUsed/>
@@ -10498,11 +11089,11 @@
       <w:color w:val="000000" w:themeColor="text1"/>
     </w:rPr>
   </w:style>
-  <w:style w:type="paragraph" w:styleId="Ttulo5">
+  <w:style w:type="paragraph" w:styleId="Heading5">
     <w:name w:val="heading 5"/>
     <w:basedOn w:val="Normal"/>
     <w:next w:val="Normal"/>
-    <w:link w:val="Ttulo5Car"/>
+    <w:link w:val="Heading5Char"/>
     <w:uiPriority w:val="9"/>
     <w:semiHidden/>
     <w:unhideWhenUsed/>
@@ -10523,11 +11114,11 @@
       <w:color w:val="323E4F" w:themeColor="text2" w:themeShade="BF"/>
     </w:rPr>
   </w:style>
-  <w:style w:type="paragraph" w:styleId="Ttulo6">
+  <w:style w:type="paragraph" w:styleId="Heading6">
     <w:name w:val="heading 6"/>
     <w:basedOn w:val="Normal"/>
     <w:next w:val="Normal"/>
-    <w:link w:val="Ttulo6Car"/>
+    <w:link w:val="Heading6Char"/>
     <w:uiPriority w:val="9"/>
     <w:semiHidden/>
     <w:unhideWhenUsed/>
@@ -10550,11 +11141,11 @@
       <w:color w:val="323E4F" w:themeColor="text2" w:themeShade="BF"/>
     </w:rPr>
   </w:style>
-  <w:style w:type="paragraph" w:styleId="Ttulo7">
+  <w:style w:type="paragraph" w:styleId="Heading7">
     <w:name w:val="heading 7"/>
     <w:basedOn w:val="Normal"/>
     <w:next w:val="Normal"/>
-    <w:link w:val="Ttulo7Car"/>
+    <w:link w:val="Heading7Char"/>
     <w:uiPriority w:val="9"/>
     <w:semiHidden/>
     <w:unhideWhenUsed/>
@@ -10577,11 +11168,11 @@
       <w:color w:val="404040" w:themeColor="text1" w:themeTint="BF"/>
     </w:rPr>
   </w:style>
-  <w:style w:type="paragraph" w:styleId="Ttulo8">
+  <w:style w:type="paragraph" w:styleId="Heading8">
     <w:name w:val="heading 8"/>
     <w:basedOn w:val="Normal"/>
     <w:next w:val="Normal"/>
-    <w:link w:val="Ttulo8Car"/>
+    <w:link w:val="Heading8Char"/>
     <w:uiPriority w:val="9"/>
     <w:semiHidden/>
     <w:unhideWhenUsed/>
@@ -10604,11 +11195,11 @@
       <w:szCs w:val="20"/>
     </w:rPr>
   </w:style>
-  <w:style w:type="paragraph" w:styleId="Ttulo9">
+  <w:style w:type="paragraph" w:styleId="Heading9">
     <w:name w:val="heading 9"/>
     <w:basedOn w:val="Normal"/>
     <w:next w:val="Normal"/>
-    <w:link w:val="Ttulo9Car"/>
+    <w:link w:val="Heading9Char"/>
     <w:uiPriority w:val="9"/>
     <w:semiHidden/>
     <w:unhideWhenUsed/>
@@ -10633,13 +11224,13 @@
       <w:szCs w:val="20"/>
     </w:rPr>
   </w:style>
-  <w:style w:type="character" w:default="1" w:styleId="Fuentedeprrafopredeter">
+  <w:style w:type="character" w:default="1" w:styleId="DefaultParagraphFont">
     <w:name w:val="Default Paragraph Font"/>
     <w:uiPriority w:val="1"/>
     <w:semiHidden/>
     <w:unhideWhenUsed/>
   </w:style>
-  <w:style w:type="table" w:default="1" w:styleId="Tablanormal">
+  <w:style w:type="table" w:default="1" w:styleId="TableNormal">
     <w:name w:val="Normal Table"/>
     <w:uiPriority w:val="99"/>
     <w:semiHidden/>
@@ -10654,15 +11245,15 @@
       </w:tblCellMar>
     </w:tblPr>
   </w:style>
-  <w:style w:type="numbering" w:default="1" w:styleId="Sinlista">
+  <w:style w:type="numbering" w:default="1" w:styleId="NoList">
     <w:name w:val="No List"/>
     <w:uiPriority w:val="99"/>
     <w:semiHidden/>
     <w:unhideWhenUsed/>
   </w:style>
-  <w:style w:type="character" w:styleId="Ttulodellibro">
+  <w:style w:type="character" w:styleId="BookTitle">
     <w:name w:val="Book Title"/>
-    <w:basedOn w:val="Fuentedeprrafopredeter"/>
+    <w:basedOn w:val="DefaultParagraphFont"/>
     <w:uiPriority w:val="33"/>
     <w:qFormat/>
     <w:rsid w:val="00131DA3"/>
@@ -10673,9 +11264,9 @@
       <w:spacing w:val="5"/>
     </w:rPr>
   </w:style>
-  <w:style w:type="character" w:styleId="Referenciaintensa">
+  <w:style w:type="character" w:styleId="IntenseReference">
     <w:name w:val="Intense Reference"/>
-    <w:basedOn w:val="Fuentedeprrafopredeter"/>
+    <w:basedOn w:val="DefaultParagraphFont"/>
     <w:uiPriority w:val="32"/>
     <w:qFormat/>
     <w:rsid w:val="00131DA3"/>
@@ -10686,10 +11277,10 @@
       <w:u w:val="single"/>
     </w:rPr>
   </w:style>
-  <w:style w:type="character" w:customStyle="1" w:styleId="Ttulo1Car">
-    <w:name w:val="Título 1 Car"/>
-    <w:basedOn w:val="Fuentedeprrafopredeter"/>
-    <w:link w:val="Ttulo1"/>
+  <w:style w:type="character" w:customStyle="1" w:styleId="Heading1Char">
+    <w:name w:val="Heading 1 Char"/>
+    <w:basedOn w:val="DefaultParagraphFont"/>
+    <w:link w:val="Heading1"/>
     <w:uiPriority w:val="9"/>
     <w:rsid w:val="00131DA3"/>
     <w:rPr>
@@ -10702,10 +11293,10 @@
       <w:szCs w:val="36"/>
     </w:rPr>
   </w:style>
-  <w:style w:type="character" w:customStyle="1" w:styleId="Ttulo2Car">
-    <w:name w:val="Título 2 Car"/>
-    <w:basedOn w:val="Fuentedeprrafopredeter"/>
-    <w:link w:val="Ttulo2"/>
+  <w:style w:type="character" w:customStyle="1" w:styleId="Heading2Char">
+    <w:name w:val="Heading 2 Char"/>
+    <w:basedOn w:val="DefaultParagraphFont"/>
+    <w:link w:val="Heading2"/>
     <w:uiPriority w:val="9"/>
     <w:rsid w:val="00131DA3"/>
     <w:rPr>
@@ -10718,11 +11309,11 @@
       <w:szCs w:val="28"/>
     </w:rPr>
   </w:style>
-  <w:style w:type="paragraph" w:styleId="Ttulo">
+  <w:style w:type="paragraph" w:styleId="Title">
     <w:name w:val="Title"/>
     <w:basedOn w:val="Normal"/>
     <w:next w:val="Normal"/>
-    <w:link w:val="TtuloCar"/>
+    <w:link w:val="TitleChar"/>
     <w:uiPriority w:val="10"/>
     <w:qFormat/>
     <w:rsid w:val="00131DA3"/>
@@ -10737,10 +11328,10 @@
       <w:szCs w:val="56"/>
     </w:rPr>
   </w:style>
-  <w:style w:type="character" w:customStyle="1" w:styleId="TtuloCar">
-    <w:name w:val="Título Car"/>
-    <w:basedOn w:val="Fuentedeprrafopredeter"/>
-    <w:link w:val="Ttulo"/>
+  <w:style w:type="character" w:customStyle="1" w:styleId="TitleChar">
+    <w:name w:val="Title Char"/>
+    <w:basedOn w:val="DefaultParagraphFont"/>
+    <w:link w:val="Title"/>
     <w:uiPriority w:val="10"/>
     <w:rsid w:val="00131DA3"/>
     <w:rPr>
@@ -10750,11 +11341,11 @@
       <w:szCs w:val="56"/>
     </w:rPr>
   </w:style>
-  <w:style w:type="paragraph" w:styleId="Subttulo">
+  <w:style w:type="paragraph" w:styleId="Subtitle">
     <w:name w:val="Subtitle"/>
     <w:basedOn w:val="Normal"/>
     <w:next w:val="Normal"/>
-    <w:link w:val="SubttuloCar"/>
+    <w:link w:val="SubtitleChar"/>
     <w:uiPriority w:val="11"/>
     <w:qFormat/>
     <w:rsid w:val="00131DA3"/>
@@ -10768,10 +11359,10 @@
       <w:spacing w:val="10"/>
     </w:rPr>
   </w:style>
-  <w:style w:type="character" w:customStyle="1" w:styleId="SubttuloCar">
-    <w:name w:val="Subtítulo Car"/>
-    <w:basedOn w:val="Fuentedeprrafopredeter"/>
-    <w:link w:val="Subttulo"/>
+  <w:style w:type="character" w:customStyle="1" w:styleId="SubtitleChar">
+    <w:name w:val="Subtitle Char"/>
+    <w:basedOn w:val="DefaultParagraphFont"/>
+    <w:link w:val="Subtitle"/>
     <w:uiPriority w:val="11"/>
     <w:rsid w:val="00131DA3"/>
     <w:rPr>
@@ -10779,11 +11370,11 @@
       <w:spacing w:val="10"/>
     </w:rPr>
   </w:style>
-  <w:style w:type="paragraph" w:styleId="Fecha">
+  <w:style w:type="paragraph" w:styleId="Date">
     <w:name w:val="Date"/>
     <w:basedOn w:val="Normal"/>
-    <w:next w:val="Ttulo1"/>
-    <w:link w:val="FechaCar"/>
+    <w:next w:val="Heading1"/>
+    <w:link w:val="DateChar"/>
     <w:uiPriority w:val="3"/>
     <w:pPr>
       <w:spacing w:before="480" w:after="60" w:line="240" w:lineRule="auto"/>
@@ -10792,19 +11383,19 @@
       <w:sz w:val="32"/>
     </w:rPr>
   </w:style>
-  <w:style w:type="character" w:customStyle="1" w:styleId="FechaCar">
-    <w:name w:val="Fecha Car"/>
-    <w:basedOn w:val="Fuentedeprrafopredeter"/>
-    <w:link w:val="Fecha"/>
+  <w:style w:type="character" w:customStyle="1" w:styleId="DateChar">
+    <w:name w:val="Date Char"/>
+    <w:basedOn w:val="DefaultParagraphFont"/>
+    <w:link w:val="Date"/>
     <w:uiPriority w:val="3"/>
     <w:rPr>
       <w:sz w:val="32"/>
     </w:rPr>
   </w:style>
-  <w:style w:type="paragraph" w:styleId="Piedepgina">
+  <w:style w:type="paragraph" w:styleId="Footer">
     <w:name w:val="footer"/>
     <w:basedOn w:val="Normal"/>
-    <w:link w:val="PiedepginaCar"/>
+    <w:link w:val="FooterChar"/>
     <w:uiPriority w:val="99"/>
     <w:unhideWhenUsed/>
     <w:pPr>
@@ -10815,19 +11406,19 @@
       <w:sz w:val="36"/>
     </w:rPr>
   </w:style>
-  <w:style w:type="character" w:customStyle="1" w:styleId="PiedepginaCar">
-    <w:name w:val="Pie de página Car"/>
-    <w:basedOn w:val="Fuentedeprrafopredeter"/>
-    <w:link w:val="Piedepgina"/>
+  <w:style w:type="character" w:customStyle="1" w:styleId="FooterChar">
+    <w:name w:val="Footer Char"/>
+    <w:basedOn w:val="DefaultParagraphFont"/>
+    <w:link w:val="Footer"/>
     <w:uiPriority w:val="99"/>
     <w:rPr>
       <w:b/>
       <w:sz w:val="36"/>
     </w:rPr>
   </w:style>
-  <w:style w:type="table" w:styleId="Tablaconcuadrcula">
+  <w:style w:type="table" w:styleId="TableGrid">
     <w:name w:val="Table Grid"/>
-    <w:basedOn w:val="Tablanormal"/>
+    <w:basedOn w:val="TableNormal"/>
     <w:uiPriority w:val="39"/>
     <w:pPr>
       <w:spacing w:after="0" w:line="240" w:lineRule="auto"/>
@@ -10843,23 +11434,23 @@
       </w:tblBorders>
     </w:tblPr>
   </w:style>
-  <w:style w:type="paragraph" w:styleId="Encabezado">
+  <w:style w:type="paragraph" w:styleId="Header">
     <w:name w:val="header"/>
     <w:basedOn w:val="Normal"/>
-    <w:link w:val="EncabezadoCar"/>
+    <w:link w:val="HeaderChar"/>
     <w:uiPriority w:val="99"/>
     <w:unhideWhenUsed/>
     <w:pPr>
       <w:spacing w:after="0" w:line="240" w:lineRule="auto"/>
     </w:pPr>
   </w:style>
-  <w:style w:type="character" w:customStyle="1" w:styleId="EncabezadoCar">
-    <w:name w:val="Encabezado Car"/>
-    <w:basedOn w:val="Fuentedeprrafopredeter"/>
-    <w:link w:val="Encabezado"/>
+  <w:style w:type="character" w:customStyle="1" w:styleId="HeaderChar">
+    <w:name w:val="Header Char"/>
+    <w:basedOn w:val="DefaultParagraphFont"/>
+    <w:link w:val="Header"/>
     <w:uiPriority w:val="99"/>
   </w:style>
-  <w:style w:type="paragraph" w:styleId="Descripcin">
+  <w:style w:type="paragraph" w:styleId="Caption">
     <w:name w:val="caption"/>
     <w:basedOn w:val="Normal"/>
     <w:next w:val="Normal"/>
@@ -10878,9 +11469,9 @@
       <w:szCs w:val="18"/>
     </w:rPr>
   </w:style>
-  <w:style w:type="character" w:styleId="nfasis">
+  <w:style w:type="character" w:styleId="Emphasis">
     <w:name w:val="Emphasis"/>
-    <w:basedOn w:val="Fuentedeprrafopredeter"/>
+    <w:basedOn w:val="DefaultParagraphFont"/>
     <w:uiPriority w:val="20"/>
     <w:qFormat/>
     <w:rsid w:val="00131DA3"/>
@@ -10890,9 +11481,9 @@
       <w:color w:val="auto"/>
     </w:rPr>
   </w:style>
-  <w:style w:type="character" w:styleId="nfasisintenso">
+  <w:style w:type="character" w:styleId="IntenseEmphasis">
     <w:name w:val="Intense Emphasis"/>
-    <w:basedOn w:val="Fuentedeprrafopredeter"/>
+    <w:basedOn w:val="DefaultParagraphFont"/>
     <w:uiPriority w:val="21"/>
     <w:qFormat/>
     <w:rsid w:val="00131DA3"/>
@@ -10904,11 +11495,11 @@
       <w:caps/>
     </w:rPr>
   </w:style>
-  <w:style w:type="paragraph" w:styleId="Citadestacada">
+  <w:style w:type="paragraph" w:styleId="IntenseQuote">
     <w:name w:val="Intense Quote"/>
     <w:basedOn w:val="Normal"/>
     <w:next w:val="Normal"/>
-    <w:link w:val="CitadestacadaCar"/>
+    <w:link w:val="IntenseQuoteChar"/>
     <w:uiPriority w:val="30"/>
     <w:qFormat/>
     <w:rsid w:val="00131DA3"/>
@@ -10926,10 +11517,10 @@
       <w:color w:val="000000" w:themeColor="text1"/>
     </w:rPr>
   </w:style>
-  <w:style w:type="character" w:customStyle="1" w:styleId="CitadestacadaCar">
-    <w:name w:val="Cita destacada Car"/>
-    <w:basedOn w:val="Fuentedeprrafopredeter"/>
-    <w:link w:val="Citadestacada"/>
+  <w:style w:type="character" w:customStyle="1" w:styleId="IntenseQuoteChar">
+    <w:name w:val="Intense Quote Char"/>
+    <w:basedOn w:val="DefaultParagraphFont"/>
+    <w:link w:val="IntenseQuote"/>
     <w:uiPriority w:val="30"/>
     <w:rsid w:val="00131DA3"/>
     <w:rPr>
@@ -10937,20 +11528,20 @@
       <w:shd w:val="clear" w:color="auto" w:fill="F2F2F2" w:themeFill="background1" w:themeFillShade="F2"/>
     </w:rPr>
   </w:style>
-  <w:style w:type="character" w:styleId="Textodelmarcadordeposicin">
+  <w:style w:type="character" w:styleId="PlaceholderText">
     <w:name w:val="Placeholder Text"/>
-    <w:basedOn w:val="Fuentedeprrafopredeter"/>
+    <w:basedOn w:val="DefaultParagraphFont"/>
     <w:uiPriority w:val="99"/>
     <w:semiHidden/>
     <w:rPr>
       <w:color w:val="808080"/>
     </w:rPr>
   </w:style>
-  <w:style w:type="paragraph" w:styleId="Cita">
+  <w:style w:type="paragraph" w:styleId="Quote">
     <w:name w:val="Quote"/>
     <w:basedOn w:val="Normal"/>
     <w:next w:val="Normal"/>
-    <w:link w:val="CitaCar"/>
+    <w:link w:val="QuoteChar"/>
     <w:uiPriority w:val="29"/>
     <w:qFormat/>
     <w:rsid w:val="00131DA3"/>
@@ -10964,10 +11555,10 @@
       <w:color w:val="000000" w:themeColor="text1"/>
     </w:rPr>
   </w:style>
-  <w:style w:type="character" w:customStyle="1" w:styleId="CitaCar">
-    <w:name w:val="Cita Car"/>
-    <w:basedOn w:val="Fuentedeprrafopredeter"/>
-    <w:link w:val="Cita"/>
+  <w:style w:type="character" w:customStyle="1" w:styleId="QuoteChar">
+    <w:name w:val="Quote Char"/>
+    <w:basedOn w:val="DefaultParagraphFont"/>
+    <w:link w:val="Quote"/>
     <w:uiPriority w:val="29"/>
     <w:rsid w:val="00131DA3"/>
     <w:rPr>
@@ -10976,9 +11567,9 @@
       <w:color w:val="000000" w:themeColor="text1"/>
     </w:rPr>
   </w:style>
-  <w:style w:type="character" w:styleId="Textoennegrita">
+  <w:style w:type="character" w:styleId="Strong">
     <w:name w:val="Strong"/>
-    <w:basedOn w:val="Fuentedeprrafopredeter"/>
+    <w:basedOn w:val="DefaultParagraphFont"/>
     <w:uiPriority w:val="22"/>
     <w:qFormat/>
     <w:rsid w:val="00131DA3"/>
@@ -10988,9 +11579,9 @@
       <w:color w:val="000000" w:themeColor="text1"/>
     </w:rPr>
   </w:style>
-  <w:style w:type="character" w:styleId="nfasissutil">
+  <w:style w:type="character" w:styleId="SubtleEmphasis">
     <w:name w:val="Subtle Emphasis"/>
-    <w:basedOn w:val="Fuentedeprrafopredeter"/>
+    <w:basedOn w:val="DefaultParagraphFont"/>
     <w:uiPriority w:val="19"/>
     <w:qFormat/>
     <w:rsid w:val="00131DA3"/>
@@ -11000,9 +11591,9 @@
       <w:color w:val="404040" w:themeColor="text1" w:themeTint="BF"/>
     </w:rPr>
   </w:style>
-  <w:style w:type="character" w:styleId="Referenciasutil">
+  <w:style w:type="character" w:styleId="SubtleReference">
     <w:name w:val="Subtle Reference"/>
-    <w:basedOn w:val="Fuentedeprrafopredeter"/>
+    <w:basedOn w:val="DefaultParagraphFont"/>
     <w:uiPriority w:val="31"/>
     <w:qFormat/>
     <w:rsid w:val="00131DA3"/>
@@ -11012,9 +11603,9 @@
       <w:u w:val="single" w:color="7F7F7F" w:themeColor="text1" w:themeTint="80"/>
     </w:rPr>
   </w:style>
-  <w:style w:type="paragraph" w:styleId="TtuloTDC">
+  <w:style w:type="paragraph" w:styleId="TOCHeading">
     <w:name w:val="TOC Heading"/>
-    <w:basedOn w:val="Ttulo1"/>
+    <w:basedOn w:val="Heading1"/>
     <w:next w:val="Normal"/>
     <w:uiPriority w:val="39"/>
     <w:unhideWhenUsed/>
@@ -11024,10 +11615,10 @@
       <w:outlineLvl w:val="9"/>
     </w:pPr>
   </w:style>
-  <w:style w:type="character" w:customStyle="1" w:styleId="Ttulo3Car">
-    <w:name w:val="Título 3 Car"/>
-    <w:basedOn w:val="Fuentedeprrafopredeter"/>
-    <w:link w:val="Ttulo3"/>
+  <w:style w:type="character" w:customStyle="1" w:styleId="Heading3Char">
+    <w:name w:val="Heading 3 Char"/>
+    <w:basedOn w:val="DefaultParagraphFont"/>
+    <w:link w:val="Heading3"/>
     <w:uiPriority w:val="9"/>
     <w:rsid w:val="00131DA3"/>
     <w:rPr>
@@ -11037,10 +11628,10 @@
       <w:color w:val="000000" w:themeColor="text1"/>
     </w:rPr>
   </w:style>
-  <w:style w:type="character" w:customStyle="1" w:styleId="Ttulo4Car">
-    <w:name w:val="Título 4 Car"/>
-    <w:basedOn w:val="Fuentedeprrafopredeter"/>
-    <w:link w:val="Ttulo4"/>
+  <w:style w:type="character" w:customStyle="1" w:styleId="Heading4Char">
+    <w:name w:val="Heading 4 Char"/>
+    <w:basedOn w:val="DefaultParagraphFont"/>
+    <w:link w:val="Heading4"/>
     <w:uiPriority w:val="9"/>
     <w:semiHidden/>
     <w:rsid w:val="00131DA3"/>
@@ -11053,10 +11644,10 @@
       <w:color w:val="000000" w:themeColor="text1"/>
     </w:rPr>
   </w:style>
-  <w:style w:type="character" w:customStyle="1" w:styleId="Ttulo5Car">
-    <w:name w:val="Título 5 Car"/>
-    <w:basedOn w:val="Fuentedeprrafopredeter"/>
-    <w:link w:val="Ttulo5"/>
+  <w:style w:type="character" w:customStyle="1" w:styleId="Heading5Char">
+    <w:name w:val="Heading 5 Char"/>
+    <w:basedOn w:val="DefaultParagraphFont"/>
+    <w:link w:val="Heading5"/>
     <w:uiPriority w:val="9"/>
     <w:semiHidden/>
     <w:rsid w:val="00131DA3"/>
@@ -11065,10 +11656,10 @@
       <w:color w:val="323E4F" w:themeColor="text2" w:themeShade="BF"/>
     </w:rPr>
   </w:style>
-  <w:style w:type="character" w:customStyle="1" w:styleId="Ttulo6Car">
-    <w:name w:val="Título 6 Car"/>
-    <w:basedOn w:val="Fuentedeprrafopredeter"/>
-    <w:link w:val="Ttulo6"/>
+  <w:style w:type="character" w:customStyle="1" w:styleId="Heading6Char">
+    <w:name w:val="Heading 6 Char"/>
+    <w:basedOn w:val="DefaultParagraphFont"/>
+    <w:link w:val="Heading6"/>
     <w:uiPriority w:val="9"/>
     <w:semiHidden/>
     <w:rsid w:val="00131DA3"/>
@@ -11079,10 +11670,10 @@
       <w:color w:val="323E4F" w:themeColor="text2" w:themeShade="BF"/>
     </w:rPr>
   </w:style>
-  <w:style w:type="character" w:customStyle="1" w:styleId="Ttulo7Car">
-    <w:name w:val="Título 7 Car"/>
-    <w:basedOn w:val="Fuentedeprrafopredeter"/>
-    <w:link w:val="Ttulo7"/>
+  <w:style w:type="character" w:customStyle="1" w:styleId="Heading7Char">
+    <w:name w:val="Heading 7 Char"/>
+    <w:basedOn w:val="DefaultParagraphFont"/>
+    <w:link w:val="Heading7"/>
     <w:uiPriority w:val="9"/>
     <w:semiHidden/>
     <w:rsid w:val="00131DA3"/>
@@ -11093,10 +11684,10 @@
       <w:color w:val="404040" w:themeColor="text1" w:themeTint="BF"/>
     </w:rPr>
   </w:style>
-  <w:style w:type="character" w:customStyle="1" w:styleId="Ttulo8Car">
-    <w:name w:val="Título 8 Car"/>
-    <w:basedOn w:val="Fuentedeprrafopredeter"/>
-    <w:link w:val="Ttulo8"/>
+  <w:style w:type="character" w:customStyle="1" w:styleId="Heading8Char">
+    <w:name w:val="Heading 8 Char"/>
+    <w:basedOn w:val="DefaultParagraphFont"/>
+    <w:link w:val="Heading8"/>
     <w:uiPriority w:val="9"/>
     <w:semiHidden/>
     <w:rsid w:val="00131DA3"/>
@@ -11107,10 +11698,10 @@
       <w:szCs w:val="20"/>
     </w:rPr>
   </w:style>
-  <w:style w:type="character" w:customStyle="1" w:styleId="Ttulo9Car">
-    <w:name w:val="Título 9 Car"/>
-    <w:basedOn w:val="Fuentedeprrafopredeter"/>
-    <w:link w:val="Ttulo9"/>
+  <w:style w:type="character" w:customStyle="1" w:styleId="Heading9Char">
+    <w:name w:val="Heading 9 Char"/>
+    <w:basedOn w:val="DefaultParagraphFont"/>
+    <w:link w:val="Heading9"/>
     <w:uiPriority w:val="9"/>
     <w:semiHidden/>
     <w:rsid w:val="00131DA3"/>
@@ -11123,9 +11714,9 @@
       <w:szCs w:val="20"/>
     </w:rPr>
   </w:style>
-  <w:style w:type="paragraph" w:styleId="Sinespaciado">
+  <w:style w:type="paragraph" w:styleId="NoSpacing">
     <w:name w:val="No Spacing"/>
-    <w:link w:val="SinespaciadoCar"/>
+    <w:link w:val="NoSpacingChar"/>
     <w:uiPriority w:val="1"/>
     <w:qFormat/>
     <w:rsid w:val="00131DA3"/>
@@ -11133,14 +11724,14 @@
       <w:spacing w:after="0" w:line="240" w:lineRule="auto"/>
     </w:pPr>
   </w:style>
-  <w:style w:type="character" w:customStyle="1" w:styleId="SinespaciadoCar">
-    <w:name w:val="Sin espaciado Car"/>
-    <w:basedOn w:val="Fuentedeprrafopredeter"/>
-    <w:link w:val="Sinespaciado"/>
+  <w:style w:type="character" w:customStyle="1" w:styleId="NoSpacingChar">
+    <w:name w:val="No Spacing Char"/>
+    <w:basedOn w:val="DefaultParagraphFont"/>
+    <w:link w:val="NoSpacing"/>
     <w:uiPriority w:val="1"/>
     <w:rsid w:val="00A04726"/>
   </w:style>
-  <w:style w:type="paragraph" w:styleId="Prrafodelista">
+  <w:style w:type="paragraph" w:styleId="ListParagraph">
     <w:name w:val="List Paragraph"/>
     <w:basedOn w:val="Normal"/>
     <w:uiPriority w:val="34"/>
@@ -11151,7 +11742,7 @@
       <w:contextualSpacing/>
     </w:pPr>
   </w:style>
-  <w:style w:type="paragraph" w:styleId="TDC1">
+  <w:style w:type="paragraph" w:styleId="TOC1">
     <w:name w:val="toc 1"/>
     <w:basedOn w:val="Normal"/>
     <w:next w:val="Normal"/>
@@ -11170,7 +11761,7 @@
       <w:u w:val="single"/>
     </w:rPr>
   </w:style>
-  <w:style w:type="paragraph" w:styleId="TDC2">
+  <w:style w:type="paragraph" w:styleId="TOC2">
     <w:name w:val="toc 2"/>
     <w:basedOn w:val="Normal"/>
     <w:next w:val="Normal"/>
@@ -11188,7 +11779,7 @@
       <w:smallCaps/>
     </w:rPr>
   </w:style>
-  <w:style w:type="paragraph" w:styleId="TDC3">
+  <w:style w:type="paragraph" w:styleId="TOC3">
     <w:name w:val="toc 3"/>
     <w:basedOn w:val="Normal"/>
     <w:next w:val="Normal"/>
@@ -11204,7 +11795,7 @@
       <w:smallCaps/>
     </w:rPr>
   </w:style>
-  <w:style w:type="paragraph" w:styleId="TDC4">
+  <w:style w:type="paragraph" w:styleId="TOC4">
     <w:name w:val="toc 4"/>
     <w:basedOn w:val="Normal"/>
     <w:next w:val="Normal"/>
@@ -11219,7 +11810,7 @@
       <w:rFonts w:cstheme="minorHAnsi"/>
     </w:rPr>
   </w:style>
-  <w:style w:type="paragraph" w:styleId="TDC5">
+  <w:style w:type="paragraph" w:styleId="TOC5">
     <w:name w:val="toc 5"/>
     <w:basedOn w:val="Normal"/>
     <w:next w:val="Normal"/>
@@ -11234,7 +11825,7 @@
       <w:rFonts w:cstheme="minorHAnsi"/>
     </w:rPr>
   </w:style>
-  <w:style w:type="paragraph" w:styleId="TDC6">
+  <w:style w:type="paragraph" w:styleId="TOC6">
     <w:name w:val="toc 6"/>
     <w:basedOn w:val="Normal"/>
     <w:next w:val="Normal"/>
@@ -11249,7 +11840,7 @@
       <w:rFonts w:cstheme="minorHAnsi"/>
     </w:rPr>
   </w:style>
-  <w:style w:type="paragraph" w:styleId="TDC7">
+  <w:style w:type="paragraph" w:styleId="TOC7">
     <w:name w:val="toc 7"/>
     <w:basedOn w:val="Normal"/>
     <w:next w:val="Normal"/>
@@ -11264,7 +11855,7 @@
       <w:rFonts w:cstheme="minorHAnsi"/>
     </w:rPr>
   </w:style>
-  <w:style w:type="paragraph" w:styleId="TDC8">
+  <w:style w:type="paragraph" w:styleId="TOC8">
     <w:name w:val="toc 8"/>
     <w:basedOn w:val="Normal"/>
     <w:next w:val="Normal"/>
@@ -11279,7 +11870,7 @@
       <w:rFonts w:cstheme="minorHAnsi"/>
     </w:rPr>
   </w:style>
-  <w:style w:type="paragraph" w:styleId="TDC9">
+  <w:style w:type="paragraph" w:styleId="TOC9">
     <w:name w:val="toc 9"/>
     <w:basedOn w:val="Normal"/>
     <w:next w:val="Normal"/>
@@ -11294,9 +11885,9 @@
       <w:rFonts w:cstheme="minorHAnsi"/>
     </w:rPr>
   </w:style>
-  <w:style w:type="character" w:styleId="Hipervnculo">
+  <w:style w:type="character" w:styleId="Hyperlink">
     <w:name w:val="Hyperlink"/>
-    <w:basedOn w:val="Fuentedeprrafopredeter"/>
+    <w:basedOn w:val="DefaultParagraphFont"/>
     <w:uiPriority w:val="99"/>
     <w:unhideWhenUsed/>
     <w:rsid w:val="00E1417A"/>
@@ -11574,7 +12165,7 @@
 </file>
 
 <file path=customXml/itemProps1.xml><?xml version="1.0" encoding="utf-8"?>
-<ds:datastoreItem xmlns:ds="http://schemas.openxmlformats.org/officeDocument/2006/customXml" ds:itemID="{44BA6F64-702A-492D-B91C-3982871719FD}">
+<ds:datastoreItem xmlns:ds="http://schemas.openxmlformats.org/officeDocument/2006/customXml" ds:itemID="{A04D51D1-6B3A-7246-8307-3B42B855F7C3}">
   <ds:schemaRefs>
     <ds:schemaRef ds:uri="http://schemas.openxmlformats.org/officeDocument/2006/bibliography"/>
   </ds:schemaRefs>

</xml_diff>